<commit_message>
Final Update Fase 1
</commit_message>
<xml_diff>
--- a/Fase1/EvidenciasIndividuales/Chacon_Vicente_1.2_APT122_DiarioReflexionFase1.docx
+++ b/Fase1/EvidenciasIndividuales/Chacon_Vicente_1.2_APT122_DiarioReflexionFase1.docx
@@ -1,6 +1,6 @@
 
 <file path=word/document.xml><?xml version="1.0" encoding="utf-8"?>
-<w:document xmlns:wpc="http://schemas.microsoft.com/office/word/2010/wordprocessingCanvas" xmlns:cx="http://schemas.microsoft.com/office/drawing/2014/chartex" xmlns:mc="http://schemas.openxmlformats.org/markup-compatibility/2006" xmlns:o="urn:schemas-microsoft-com:office:office" xmlns:r="http://schemas.openxmlformats.org/officeDocument/2006/relationships" xmlns:m="http://schemas.openxmlformats.org/officeDocument/2006/math" xmlns:v="urn:schemas-microsoft-com:vml" xmlns:wp14="http://schemas.microsoft.com/office/word/2010/wordprocessingDrawing" xmlns:wp="http://schemas.openxmlformats.org/drawingml/2006/wordprocessingDrawing" xmlns:w10="urn:schemas-microsoft-com:office:word" xmlns:w="http://schemas.openxmlformats.org/wordprocessingml/2006/main" xmlns:w14="http://schemas.microsoft.com/office/word/2010/wordml" xmlns:w15="http://schemas.microsoft.com/office/word/2012/wordml" xmlns:w16se="http://schemas.microsoft.com/office/word/2015/wordml/symex" xmlns:wpg="http://schemas.microsoft.com/office/word/2010/wordprocessingGroup" xmlns:wpi="http://schemas.microsoft.com/office/word/2010/wordprocessingInk" xmlns:wne="http://schemas.microsoft.com/office/word/2006/wordml" xmlns:wps="http://schemas.microsoft.com/office/word/2010/wordprocessingShape" mc:Ignorable="w14 w15 w16se wp14">
+<w:document xmlns:wpc="http://schemas.microsoft.com/office/word/2010/wordprocessingCanvas" xmlns:cx="http://schemas.microsoft.com/office/drawing/2014/chartex" xmlns:mc="http://schemas.openxmlformats.org/markup-compatibility/2006" xmlns:o="urn:schemas-microsoft-com:office:office" xmlns:r="http://schemas.openxmlformats.org/officeDocument/2006/relationships" xmlns:m="http://schemas.openxmlformats.org/officeDocument/2006/math" xmlns:v="urn:schemas-microsoft-com:vml" xmlns:wp14="http://schemas.microsoft.com/office/word/2010/wordprocessingDrawing" xmlns:wp="http://schemas.openxmlformats.org/drawingml/2006/wordprocessingDrawing" xmlns:w10="urn:schemas-microsoft-com:office:word" xmlns:w="http://schemas.openxmlformats.org/wordprocessingml/2006/main" xmlns:w14="http://schemas.microsoft.com/office/word/2010/wordml" xmlns:w15="http://schemas.microsoft.com/office/word/2012/wordml" xmlns:w16se="http://schemas.microsoft.com/office/word/2015/wordml/symex" xmlns:wpg="http://schemas.microsoft.com/office/word/2010/wordprocessingGroup" xmlns:wpi="http://schemas.microsoft.com/office/word/2010/wordprocessingInk" xmlns:wne="http://schemas.microsoft.com/office/word/2006/wordml" xmlns:wps="http://schemas.microsoft.com/office/word/2010/wordprocessingShape" xmlns:a="http://schemas.openxmlformats.org/drawingml/2006/main" xmlns:pic="http://schemas.openxmlformats.org/drawingml/2006/picture" xmlns:a14="http://schemas.microsoft.com/office/drawing/2010/main" mc:Ignorable="w14 w15 w16se wp14">
   <w:body>
     <w:p/>
     <w:tbl>
@@ -8,12 +8,12 @@
         <w:tblStyle w:val="Tablaconcuadrcula"/>
         <w:tblW w:w="9923" w:type="dxa"/>
         <w:tblBorders>
-          <w:top w:val="none" w:sz="0" w:space="0" w:color="auto"/>
-          <w:left w:val="none" w:sz="0" w:space="0" w:color="auto"/>
-          <w:bottom w:val="none" w:sz="0" w:space="0" w:color="auto"/>
-          <w:right w:val="none" w:sz="0" w:space="0" w:color="auto"/>
-          <w:insideH w:val="none" w:sz="0" w:space="0" w:color="auto"/>
-          <w:insideV w:val="none" w:sz="0" w:space="0" w:color="auto"/>
+          <w:top w:val="none" w:color="auto" w:sz="0" w:space="0"/>
+          <w:left w:val="none" w:color="auto" w:sz="0" w:space="0"/>
+          <w:bottom w:val="none" w:color="auto" w:sz="0" w:space="0"/>
+          <w:right w:val="none" w:color="auto" w:sz="0" w:space="0"/>
+          <w:insideH w:val="none" w:color="auto" w:sz="0" w:space="0"/>
+          <w:insideV w:val="none" w:color="auto" w:sz="0" w:space="0"/>
         </w:tblBorders>
         <w:tblLook w:val="04A0" w:firstRow="1" w:lastRow="0" w:firstColumn="1" w:lastColumn="0" w:noHBand="0" w:noVBand="1"/>
       </w:tblPr>
@@ -186,10 +186,10 @@
           <w:tcPr>
             <w:tcW w:w="10057" w:type="dxa"/>
             <w:tcBorders>
-              <w:top w:val="single" w:sz="6" w:space="0" w:color="CDCDCD"/>
-              <w:left w:val="single" w:sz="6" w:space="0" w:color="CDCDCD"/>
-              <w:bottom w:val="single" w:sz="6" w:space="0" w:color="CDCDCD"/>
-              <w:right w:val="single" w:sz="6" w:space="0" w:color="CDCDCD"/>
+              <w:top w:val="single" w:color="CDCDCD" w:sz="6" w:space="0"/>
+              <w:left w:val="single" w:color="CDCDCD" w:sz="6" w:space="0"/>
+              <w:bottom w:val="single" w:color="CDCDCD" w:sz="6" w:space="0"/>
+              <w:right w:val="single" w:color="CDCDCD" w:sz="6" w:space="0"/>
             </w:tcBorders>
             <w:vAlign w:val="center"/>
             <w:hideMark/>
@@ -261,12 +261,12 @@
         <w:tblStyle w:val="Tablaconcuadrcula"/>
         <w:tblW w:w="0" w:type="auto"/>
         <w:tblBorders>
-          <w:top w:val="single" w:sz="4" w:space="0" w:color="BFBFBF" w:themeColor="background1" w:themeShade="BF"/>
-          <w:left w:val="single" w:sz="4" w:space="0" w:color="BFBFBF" w:themeColor="background1" w:themeShade="BF"/>
-          <w:bottom w:val="single" w:sz="4" w:space="0" w:color="BFBFBF" w:themeColor="background1" w:themeShade="BF"/>
-          <w:right w:val="single" w:sz="4" w:space="0" w:color="BFBFBF" w:themeColor="background1" w:themeShade="BF"/>
-          <w:insideH w:val="single" w:sz="4" w:space="0" w:color="BFBFBF" w:themeColor="background1" w:themeShade="BF"/>
-          <w:insideV w:val="single" w:sz="4" w:space="0" w:color="BFBFBF" w:themeColor="background1" w:themeShade="BF"/>
+          <w:top w:val="single" w:color="BFBFBF" w:themeColor="background1" w:themeShade="BF" w:sz="4" w:space="0"/>
+          <w:left w:val="single" w:color="BFBFBF" w:themeColor="background1" w:themeShade="BF" w:sz="4" w:space="0"/>
+          <w:bottom w:val="single" w:color="BFBFBF" w:themeColor="background1" w:themeShade="BF" w:sz="4" w:space="0"/>
+          <w:right w:val="single" w:color="BFBFBF" w:themeColor="background1" w:themeShade="BF" w:sz="4" w:space="0"/>
+          <w:insideH w:val="single" w:color="BFBFBF" w:themeColor="background1" w:themeShade="BF" w:sz="4" w:space="0"/>
+          <w:insideV w:val="single" w:color="BFBFBF" w:themeColor="background1" w:themeShade="BF" w:sz="4" w:space="0"/>
         </w:tblBorders>
         <w:tblLook w:val="04A0" w:firstRow="1" w:lastRow="0" w:firstColumn="1" w:lastColumn="0" w:noHBand="0" w:noVBand="1"/>
       </w:tblPr>
@@ -280,6 +280,7 @@
         <w:tc>
           <w:tcPr>
             <w:tcW w:w="10076" w:type="dxa"/>
+            <w:tcMar/>
             <w:vAlign w:val="center"/>
           </w:tcPr>
           <w:p>
@@ -312,6 +313,7 @@
           <w:tcPr>
             <w:tcW w:w="10076" w:type="dxa"/>
             <w:shd w:val="clear" w:color="auto" w:fill="DEEAF6" w:themeFill="accent1" w:themeFillTint="33"/>
+            <w:tcMar/>
             <w:vAlign w:val="center"/>
           </w:tcPr>
           <w:p>
@@ -353,12 +355,102 @@
           <w:p>
             <w:pPr>
               <w:rPr>
-                <w:rFonts w:eastAsiaTheme="majorEastAsia"/>
+                <w:rFonts w:eastAsia="" w:eastAsiaTheme="majorEastAsia"/>
                 <w:color w:val="767171" w:themeColor="background2" w:themeShade="80"/>
                 <w:sz w:val="24"/>
                 <w:szCs w:val="24"/>
               </w:rPr>
             </w:pPr>
+            <w:r>
+              <w:rPr>
+                <w:rFonts w:eastAsia="" w:eastAsiaTheme="majorEastAsia"/>
+                <w:color w:val="767171" w:themeColor="background2" w:themeTint="FF" w:themeShade="80"/>
+                <w:sz w:val="24"/>
+                <w:szCs w:val="24"/>
+              </w:rPr>
+              <w:t xml:space="preserve">Principalmente las asignaturas de seguridad y de arquitectura, siento que se enfocan en lo que encuentro </w:t>
+            </w:r>
+            <w:r>
+              <w:rPr>
+                <w:rFonts w:eastAsia="" w:eastAsiaTheme="majorEastAsia"/>
+                <w:color w:val="767171" w:themeColor="background2" w:themeTint="FF" w:themeShade="80"/>
+                <w:sz w:val="24"/>
+                <w:szCs w:val="24"/>
+              </w:rPr>
+              <w:t>más</w:t>
+            </w:r>
+            <w:r>
+              <w:rPr>
+                <w:rFonts w:eastAsia="" w:eastAsiaTheme="majorEastAsia"/>
+                <w:color w:val="767171" w:themeColor="background2" w:themeTint="FF" w:themeShade="80"/>
+                <w:sz w:val="24"/>
+                <w:szCs w:val="24"/>
+              </w:rPr>
+              <w:t xml:space="preserve"> interesante de la </w:t>
+            </w:r>
+            <w:r>
+              <w:rPr>
+                <w:rFonts w:eastAsia="" w:eastAsiaTheme="majorEastAsia"/>
+                <w:color w:val="767171" w:themeColor="background2" w:themeTint="FF" w:themeShade="80"/>
+                <w:sz w:val="24"/>
+                <w:szCs w:val="24"/>
+              </w:rPr>
+              <w:t>tecnología</w:t>
+            </w:r>
+            <w:r>
+              <w:rPr>
+                <w:rFonts w:eastAsia="" w:eastAsiaTheme="majorEastAsia"/>
+                <w:color w:val="767171" w:themeColor="background2" w:themeTint="FF" w:themeShade="80"/>
+                <w:sz w:val="24"/>
+                <w:szCs w:val="24"/>
+              </w:rPr>
+              <w:t xml:space="preserve">, como los sistemas se interconectan no solo desarrollando </w:t>
+            </w:r>
+            <w:r>
+              <w:rPr>
+                <w:rFonts w:eastAsia="" w:eastAsiaTheme="majorEastAsia"/>
+                <w:color w:val="767171" w:themeColor="background2" w:themeTint="FF" w:themeShade="80"/>
+                <w:sz w:val="24"/>
+                <w:szCs w:val="24"/>
+              </w:rPr>
+              <w:t>código</w:t>
+            </w:r>
+            <w:r>
+              <w:rPr>
+                <w:rFonts w:eastAsia="" w:eastAsiaTheme="majorEastAsia"/>
+                <w:color w:val="767171" w:themeColor="background2" w:themeTint="FF" w:themeShade="80"/>
+                <w:sz w:val="24"/>
+                <w:szCs w:val="24"/>
+              </w:rPr>
+              <w:t xml:space="preserve">, sino </w:t>
+            </w:r>
+            <w:r>
+              <w:rPr>
+                <w:rFonts w:eastAsia="" w:eastAsiaTheme="majorEastAsia"/>
+                <w:color w:val="767171" w:themeColor="background2" w:themeTint="FF" w:themeShade="80"/>
+                <w:sz w:val="24"/>
+                <w:szCs w:val="24"/>
+              </w:rPr>
+              <w:t>también</w:t>
+            </w:r>
+            <w:r>
+              <w:rPr>
+                <w:rFonts w:eastAsia="" w:eastAsiaTheme="majorEastAsia"/>
+                <w:color w:val="767171" w:themeColor="background2" w:themeTint="FF" w:themeShade="80"/>
+                <w:sz w:val="24"/>
+                <w:szCs w:val="24"/>
+              </w:rPr>
+              <w:t xml:space="preserve"> diseñando</w:t>
+            </w:r>
+            <w:r>
+              <w:rPr>
+                <w:rFonts w:eastAsia="" w:eastAsiaTheme="majorEastAsia"/>
+                <w:color w:val="767171" w:themeColor="background2" w:themeTint="FF" w:themeShade="80"/>
+                <w:sz w:val="24"/>
+                <w:szCs w:val="24"/>
+              </w:rPr>
+              <w:t xml:space="preserve"> sistemas resilientes escalables y seguros, y ver la forma en como interconectar cada componente de infraestructura a los desarrollos para diseñar arquitecturas</w:t>
+            </w:r>
           </w:p>
           <w:p>
             <w:pPr>
@@ -435,12 +527,93 @@
           <w:p>
             <w:pPr>
               <w:rPr>
-                <w:rFonts w:eastAsiaTheme="majorEastAsia"/>
+                <w:rFonts w:eastAsia="" w:eastAsiaTheme="majorEastAsia"/>
                 <w:color w:val="767171" w:themeColor="background2" w:themeShade="80"/>
                 <w:sz w:val="24"/>
                 <w:szCs w:val="24"/>
               </w:rPr>
             </w:pPr>
+            <w:r>
+              <w:rPr>
+                <w:rFonts w:eastAsia="" w:eastAsiaTheme="majorEastAsia"/>
+                <w:color w:val="767171" w:themeColor="background2" w:themeTint="FF" w:themeShade="80"/>
+                <w:sz w:val="24"/>
+                <w:szCs w:val="24"/>
+              </w:rPr>
+              <w:t xml:space="preserve">Principalmente si, ya que sirve como un primer contacto con el mundo de TI, para una persona que viene sin </w:t>
+            </w:r>
+            <w:r>
+              <w:rPr>
+                <w:rFonts w:eastAsia="" w:eastAsiaTheme="majorEastAsia"/>
+                <w:color w:val="767171" w:themeColor="background2" w:themeTint="FF" w:themeShade="80"/>
+                <w:sz w:val="24"/>
+                <w:szCs w:val="24"/>
+              </w:rPr>
+              <w:t>ningún</w:t>
+            </w:r>
+            <w:r>
+              <w:rPr>
+                <w:rFonts w:eastAsia="" w:eastAsiaTheme="majorEastAsia"/>
+                <w:color w:val="767171" w:themeColor="background2" w:themeTint="FF" w:themeShade="80"/>
+                <w:sz w:val="24"/>
+                <w:szCs w:val="24"/>
+              </w:rPr>
+              <w:t xml:space="preserve"> </w:t>
+            </w:r>
+            <w:r>
+              <w:rPr>
+                <w:rFonts w:eastAsia="" w:eastAsiaTheme="majorEastAsia"/>
+                <w:color w:val="767171" w:themeColor="background2" w:themeTint="FF" w:themeShade="80"/>
+                <w:sz w:val="24"/>
+                <w:szCs w:val="24"/>
+              </w:rPr>
+              <w:t>background</w:t>
+            </w:r>
+            <w:r>
+              <w:rPr>
+                <w:rFonts w:eastAsia="" w:eastAsiaTheme="majorEastAsia"/>
+                <w:color w:val="767171" w:themeColor="background2" w:themeTint="FF" w:themeShade="80"/>
+                <w:sz w:val="24"/>
+                <w:szCs w:val="24"/>
+              </w:rPr>
+              <w:t xml:space="preserve"> </w:t>
+            </w:r>
+            <w:r>
+              <w:rPr>
+                <w:rFonts w:eastAsia="" w:eastAsiaTheme="majorEastAsia"/>
+                <w:color w:val="767171" w:themeColor="background2" w:themeTint="FF" w:themeShade="80"/>
+                <w:sz w:val="24"/>
+                <w:szCs w:val="24"/>
+              </w:rPr>
+              <w:t>técnico</w:t>
+            </w:r>
+            <w:r>
+              <w:rPr>
+                <w:rFonts w:eastAsia="" w:eastAsiaTheme="majorEastAsia"/>
+                <w:color w:val="767171" w:themeColor="background2" w:themeTint="FF" w:themeShade="80"/>
+                <w:sz w:val="24"/>
+                <w:szCs w:val="24"/>
+              </w:rPr>
+              <w:t xml:space="preserve"> ex</w:t>
+            </w:r>
+            <w:r>
+              <w:rPr>
+                <w:rFonts w:eastAsia="" w:eastAsiaTheme="majorEastAsia"/>
+                <w:color w:val="767171" w:themeColor="background2" w:themeTint="FF" w:themeShade="80"/>
+                <w:sz w:val="24"/>
+                <w:szCs w:val="24"/>
+              </w:rPr>
+              <w:t xml:space="preserve">iste un valor incalculable en estas, ya que te moldea la forma en que se piensa y se resuelven </w:t>
+            </w:r>
+            <w:r>
+              <w:rPr>
+                <w:rFonts w:eastAsia="" w:eastAsiaTheme="majorEastAsia"/>
+                <w:color w:val="767171" w:themeColor="background2" w:themeTint="FF" w:themeShade="80"/>
+                <w:sz w:val="24"/>
+                <w:szCs w:val="24"/>
+              </w:rPr>
+              <w:t>problemáticas.</w:t>
+            </w:r>
           </w:p>
           <w:p>
             <w:pPr>
@@ -604,12 +777,12 @@
         <w:tblStyle w:val="Tablaconcuadrcula"/>
         <w:tblW w:w="0" w:type="auto"/>
         <w:tblBorders>
-          <w:top w:val="single" w:sz="4" w:space="0" w:color="BFBFBF" w:themeColor="background1" w:themeShade="BF"/>
-          <w:left w:val="single" w:sz="4" w:space="0" w:color="BFBFBF" w:themeColor="background1" w:themeShade="BF"/>
-          <w:bottom w:val="single" w:sz="4" w:space="0" w:color="BFBFBF" w:themeColor="background1" w:themeShade="BF"/>
-          <w:right w:val="single" w:sz="4" w:space="0" w:color="BFBFBF" w:themeColor="background1" w:themeShade="BF"/>
-          <w:insideH w:val="single" w:sz="4" w:space="0" w:color="BFBFBF" w:themeColor="background1" w:themeShade="BF"/>
-          <w:insideV w:val="single" w:sz="4" w:space="0" w:color="BFBFBF" w:themeColor="background1" w:themeShade="BF"/>
+          <w:top w:val="single" w:color="BFBFBF" w:themeColor="background1" w:themeShade="BF" w:sz="4" w:space="0"/>
+          <w:left w:val="single" w:color="BFBFBF" w:themeColor="background1" w:themeShade="BF" w:sz="4" w:space="0"/>
+          <w:bottom w:val="single" w:color="BFBFBF" w:themeColor="background1" w:themeShade="BF" w:sz="4" w:space="0"/>
+          <w:right w:val="single" w:color="BFBFBF" w:themeColor="background1" w:themeShade="BF" w:sz="4" w:space="0"/>
+          <w:insideH w:val="single" w:color="BFBFBF" w:themeColor="background1" w:themeShade="BF" w:sz="4" w:space="0"/>
+          <w:insideV w:val="single" w:color="BFBFBF" w:themeColor="background1" w:themeShade="BF" w:sz="4" w:space="0"/>
         </w:tblBorders>
         <w:tblLook w:val="04A0" w:firstRow="1" w:lastRow="0" w:firstColumn="1" w:lastColumn="0" w:noHBand="0" w:noVBand="1"/>
       </w:tblPr>
@@ -623,6 +796,7 @@
         <w:tc>
           <w:tcPr>
             <w:tcW w:w="10076" w:type="dxa"/>
+            <w:tcMar/>
             <w:vAlign w:val="center"/>
           </w:tcPr>
           <w:p>
@@ -730,6 +904,7 @@
           <w:tcPr>
             <w:tcW w:w="10076" w:type="dxa"/>
             <w:shd w:val="clear" w:color="auto" w:fill="DEEAF6" w:themeFill="accent1" w:themeFillTint="33"/>
+            <w:tcMar/>
             <w:vAlign w:val="center"/>
           </w:tcPr>
           <w:p>
@@ -806,12 +981,87 @@
               </w:tabs>
               <w:jc w:val="both"/>
               <w:rPr>
-                <w:rFonts w:eastAsiaTheme="majorEastAsia"/>
+                <w:rFonts w:eastAsia="" w:eastAsiaTheme="majorEastAsia"/>
                 <w:color w:val="767171" w:themeColor="background2" w:themeShade="80"/>
                 <w:sz w:val="24"/>
                 <w:szCs w:val="24"/>
               </w:rPr>
             </w:pPr>
+            <w:r>
+              <w:rPr>
+                <w:rFonts w:eastAsia="" w:eastAsiaTheme="majorEastAsia"/>
+                <w:color w:val="767171" w:themeColor="background2" w:themeTint="FF" w:themeShade="80"/>
+                <w:sz w:val="24"/>
+                <w:szCs w:val="24"/>
+              </w:rPr>
+              <w:t xml:space="preserve">Principalmente la </w:t>
+            </w:r>
+            <w:r>
+              <w:rPr>
+                <w:rFonts w:eastAsia="" w:eastAsiaTheme="majorEastAsia"/>
+                <w:color w:val="70AD47" w:themeColor="accent6" w:themeTint="FF" w:themeShade="FF"/>
+                <w:sz w:val="24"/>
+                <w:szCs w:val="24"/>
+              </w:rPr>
+              <w:t>lógica para desarrollar un sistema</w:t>
+            </w:r>
+            <w:r>
+              <w:rPr>
+                <w:rFonts w:eastAsia="" w:eastAsiaTheme="majorEastAsia"/>
+                <w:color w:val="767171" w:themeColor="background2" w:themeTint="FF" w:themeShade="80"/>
+                <w:sz w:val="24"/>
+                <w:szCs w:val="24"/>
+              </w:rPr>
+              <w:t xml:space="preserve"> resiliente y escalable, ya que en mi carrera profesiona</w:t>
+            </w:r>
+            <w:r>
+              <w:rPr>
+                <w:rFonts w:eastAsia="" w:eastAsiaTheme="majorEastAsia"/>
+                <w:color w:val="767171" w:themeColor="background2" w:themeTint="FF" w:themeShade="80"/>
+                <w:sz w:val="24"/>
+                <w:szCs w:val="24"/>
+              </w:rPr>
+              <w:t>l he trabajado en múltiples proyectos y tengo una visión general de cómo llevar una arquitectura de sistemas resiliente y con los estándares actuales.</w:t>
+            </w:r>
+            <w:r>
+              <w:br/>
+            </w:r>
+            <w:r>
+              <w:rPr>
+                <w:rFonts w:eastAsia="" w:eastAsiaTheme="majorEastAsia"/>
+                <w:color w:val="767171" w:themeColor="background2" w:themeTint="FF" w:themeShade="80"/>
+                <w:sz w:val="24"/>
+                <w:szCs w:val="24"/>
+              </w:rPr>
+              <w:t xml:space="preserve">Por el lado de lo que necesito fortalecer se encuentra el </w:t>
+            </w:r>
+            <w:r>
+              <w:rPr>
+                <w:rFonts w:eastAsia="" w:eastAsiaTheme="majorEastAsia"/>
+                <w:color w:val="FF0000"/>
+                <w:sz w:val="24"/>
+                <w:szCs w:val="24"/>
+              </w:rPr>
+              <w:t xml:space="preserve">desarrollo de </w:t>
+            </w:r>
+            <w:r>
+              <w:rPr>
+                <w:rFonts w:eastAsia="" w:eastAsiaTheme="majorEastAsia"/>
+                <w:color w:val="FF0000"/>
+                <w:sz w:val="24"/>
+                <w:szCs w:val="24"/>
+              </w:rPr>
+              <w:t>código</w:t>
+            </w:r>
+            <w:r>
+              <w:rPr>
+                <w:rFonts w:eastAsia="" w:eastAsiaTheme="majorEastAsia"/>
+                <w:color w:val="767171" w:themeColor="background2" w:themeTint="FF" w:themeShade="80"/>
+                <w:sz w:val="24"/>
+                <w:szCs w:val="24"/>
+              </w:rPr>
+              <w:t>, ya que es lo que menos veo en mi trabajo por ende estoy un poco oxidado en ese sentido</w:t>
+            </w:r>
           </w:p>
           <w:p>
             <w:pPr>
@@ -991,6 +1241,31 @@
                 <w:b/>
                 <w:bCs/>
                 <w:color w:val="1F4E79" w:themeColor="accent1" w:themeShade="80"/>
+              </w:rPr>
+            </w:pPr>
+          </w:p>
+        </w:tc>
+      </w:tr>
+      <w:tr>
+        <w:trPr>
+          <w:trHeight w:val="300"/>
+        </w:trPr>
+        <w:tc>
+          <w:tcPr>
+            <w:tcW w:w="10076" w:type="dxa"/>
+            <w:shd w:val="clear" w:color="auto" w:fill="DEEAF6" w:themeFill="accent1" w:themeFillTint="33"/>
+            <w:tcMar/>
+            <w:vAlign w:val="center"/>
+          </w:tcPr>
+          <w:p>
+            <w:pPr>
+              <w:pStyle w:val="Normal"/>
+              <w:jc w:val="both"/>
+              <w:rPr>
+                <w:rFonts w:eastAsia="" w:eastAsiaTheme="majorEastAsia"/>
+                <w:color w:val="767171" w:themeColor="background2" w:themeTint="FF" w:themeShade="80"/>
+                <w:sz w:val="24"/>
+                <w:szCs w:val="24"/>
               </w:rPr>
             </w:pPr>
           </w:p>
@@ -1125,12 +1400,12 @@
         <w:tblStyle w:val="Tablaconcuadrcula"/>
         <w:tblW w:w="0" w:type="auto"/>
         <w:tblBorders>
-          <w:top w:val="single" w:sz="4" w:space="0" w:color="BFBFBF" w:themeColor="background1" w:themeShade="BF"/>
-          <w:left w:val="single" w:sz="4" w:space="0" w:color="BFBFBF" w:themeColor="background1" w:themeShade="BF"/>
-          <w:bottom w:val="single" w:sz="4" w:space="0" w:color="BFBFBF" w:themeColor="background1" w:themeShade="BF"/>
-          <w:right w:val="single" w:sz="4" w:space="0" w:color="BFBFBF" w:themeColor="background1" w:themeShade="BF"/>
-          <w:insideH w:val="single" w:sz="4" w:space="0" w:color="BFBFBF" w:themeColor="background1" w:themeShade="BF"/>
-          <w:insideV w:val="single" w:sz="4" w:space="0" w:color="BFBFBF" w:themeColor="background1" w:themeShade="BF"/>
+          <w:top w:val="single" w:color="BFBFBF" w:themeColor="background1" w:themeShade="BF" w:sz="4" w:space="0"/>
+          <w:left w:val="single" w:color="BFBFBF" w:themeColor="background1" w:themeShade="BF" w:sz="4" w:space="0"/>
+          <w:bottom w:val="single" w:color="BFBFBF" w:themeColor="background1" w:themeShade="BF" w:sz="4" w:space="0"/>
+          <w:right w:val="single" w:color="BFBFBF" w:themeColor="background1" w:themeShade="BF" w:sz="4" w:space="0"/>
+          <w:insideH w:val="single" w:color="BFBFBF" w:themeColor="background1" w:themeShade="BF" w:sz="4" w:space="0"/>
+          <w:insideV w:val="single" w:color="BFBFBF" w:themeColor="background1" w:themeShade="BF" w:sz="4" w:space="0"/>
         </w:tblBorders>
         <w:tblLook w:val="04A0" w:firstRow="1" w:lastRow="0" w:firstColumn="1" w:lastColumn="0" w:noHBand="0" w:noVBand="1"/>
       </w:tblPr>
@@ -1144,6 +1419,7 @@
         <w:tc>
           <w:tcPr>
             <w:tcW w:w="10076" w:type="dxa"/>
+            <w:tcMar/>
             <w:vAlign w:val="center"/>
           </w:tcPr>
           <w:p>
@@ -1175,6 +1451,7 @@
           <w:tcPr>
             <w:tcW w:w="10076" w:type="dxa"/>
             <w:shd w:val="clear" w:color="auto" w:fill="DEEAF6" w:themeFill="accent1" w:themeFillTint="33"/>
+            <w:tcMar/>
             <w:vAlign w:val="center"/>
           </w:tcPr>
           <w:p>
@@ -1222,12 +1499,75 @@
               </w:tabs>
               <w:jc w:val="both"/>
               <w:rPr>
-                <w:rFonts w:eastAsiaTheme="majorEastAsia"/>
+                <w:rFonts w:eastAsia="" w:eastAsiaTheme="majorEastAsia"/>
                 <w:color w:val="767171" w:themeColor="background2" w:themeShade="80"/>
                 <w:sz w:val="24"/>
                 <w:szCs w:val="24"/>
               </w:rPr>
             </w:pPr>
+            <w:r>
+              <w:rPr>
+                <w:rFonts w:eastAsia="" w:eastAsiaTheme="majorEastAsia"/>
+                <w:color w:val="767171" w:themeColor="background2" w:themeTint="FF" w:themeShade="80"/>
+                <w:sz w:val="24"/>
+                <w:szCs w:val="24"/>
+              </w:rPr>
+              <w:t xml:space="preserve">Actualmente me estoy desarrollando como SRE (Site </w:t>
+            </w:r>
+            <w:r>
+              <w:rPr>
+                <w:rFonts w:eastAsia="" w:eastAsiaTheme="majorEastAsia"/>
+                <w:color w:val="767171" w:themeColor="background2" w:themeTint="FF" w:themeShade="80"/>
+                <w:sz w:val="24"/>
+                <w:szCs w:val="24"/>
+              </w:rPr>
+              <w:t>Reliability</w:t>
+            </w:r>
+            <w:r>
+              <w:rPr>
+                <w:rFonts w:eastAsia="" w:eastAsiaTheme="majorEastAsia"/>
+                <w:color w:val="767171" w:themeColor="background2" w:themeTint="FF" w:themeShade="80"/>
+                <w:sz w:val="24"/>
+                <w:szCs w:val="24"/>
+              </w:rPr>
+              <w:t xml:space="preserve"> </w:t>
+            </w:r>
+            <w:r>
+              <w:rPr>
+                <w:rFonts w:eastAsia="" w:eastAsiaTheme="majorEastAsia"/>
+                <w:color w:val="767171" w:themeColor="background2" w:themeTint="FF" w:themeShade="80"/>
+                <w:sz w:val="24"/>
+                <w:szCs w:val="24"/>
+              </w:rPr>
+              <w:t>Enginner</w:t>
+            </w:r>
+            <w:r>
+              <w:rPr>
+                <w:rFonts w:eastAsia="" w:eastAsiaTheme="majorEastAsia"/>
+                <w:color w:val="767171" w:themeColor="background2" w:themeTint="FF" w:themeShade="80"/>
+                <w:sz w:val="24"/>
+                <w:szCs w:val="24"/>
+              </w:rPr>
+              <w:t xml:space="preserve">), por lo que es un </w:t>
+            </w:r>
+            <w:r>
+              <w:rPr>
+                <w:rFonts w:eastAsia="" w:eastAsiaTheme="majorEastAsia"/>
+                <w:color w:val="767171" w:themeColor="background2" w:themeTint="FF" w:themeShade="80"/>
+                <w:sz w:val="24"/>
+                <w:szCs w:val="24"/>
+              </w:rPr>
+              <w:t>área</w:t>
+            </w:r>
+            <w:r>
+              <w:rPr>
+                <w:rFonts w:eastAsia="" w:eastAsiaTheme="majorEastAsia"/>
+                <w:color w:val="767171" w:themeColor="background2" w:themeTint="FF" w:themeShade="80"/>
+                <w:sz w:val="24"/>
+                <w:szCs w:val="24"/>
+              </w:rPr>
+              <w:t xml:space="preserve"> en la cual me gustaría seguir especializándome y adquiriendo experiencia en base a trabajar con otros profesionales de excelencia</w:t>
+            </w:r>
           </w:p>
           <w:p>
             <w:pPr>
@@ -1348,12 +1688,39 @@
               </w:tabs>
               <w:jc w:val="both"/>
               <w:rPr>
-                <w:rFonts w:eastAsiaTheme="majorEastAsia"/>
+                <w:rFonts w:eastAsia="" w:eastAsiaTheme="majorEastAsia"/>
                 <w:color w:val="767171" w:themeColor="background2" w:themeShade="80"/>
                 <w:sz w:val="24"/>
                 <w:szCs w:val="24"/>
               </w:rPr>
             </w:pPr>
+            <w:r>
+              <w:rPr>
+                <w:rFonts w:eastAsia="" w:eastAsiaTheme="majorEastAsia"/>
+                <w:color w:val="767171" w:themeColor="background2" w:themeTint="FF" w:themeShade="80"/>
+                <w:sz w:val="24"/>
+                <w:szCs w:val="24"/>
+              </w:rPr>
+              <w:t xml:space="preserve">Principalmente el diseño de arquitectura resiliente y la capacidad de análisis, asociadas a la malla actual no encuentro que </w:t>
+            </w:r>
+            <w:r>
+              <w:rPr>
+                <w:rFonts w:eastAsia="" w:eastAsiaTheme="majorEastAsia"/>
+                <w:color w:val="767171" w:themeColor="background2" w:themeTint="FF" w:themeShade="80"/>
+                <w:sz w:val="24"/>
+                <w:szCs w:val="24"/>
+              </w:rPr>
+              <w:t xml:space="preserve">necesito fortalecer nada, ya que mi cargo actual difiere de lo que se imparte en la malla, ya que esta más enfocada al </w:t>
+            </w:r>
+            <w:r>
+              <w:rPr>
+                <w:rFonts w:eastAsia="" w:eastAsiaTheme="majorEastAsia"/>
+                <w:color w:val="767171" w:themeColor="background2" w:themeTint="FF" w:themeShade="80"/>
+                <w:sz w:val="24"/>
+                <w:szCs w:val="24"/>
+              </w:rPr>
+              <w:t>código</w:t>
+            </w:r>
           </w:p>
           <w:p>
             <w:pPr>
@@ -1488,12 +1855,93 @@
               </w:tabs>
               <w:jc w:val="both"/>
               <w:rPr>
-                <w:rFonts w:eastAsiaTheme="majorEastAsia"/>
+                <w:rFonts w:eastAsia="" w:eastAsiaTheme="majorEastAsia"/>
                 <w:color w:val="767171" w:themeColor="background2" w:themeShade="80"/>
                 <w:sz w:val="24"/>
                 <w:szCs w:val="24"/>
               </w:rPr>
             </w:pPr>
+            <w:r>
+              <w:rPr>
+                <w:rFonts w:eastAsia="" w:eastAsiaTheme="majorEastAsia"/>
+                <w:color w:val="767171" w:themeColor="background2" w:themeTint="FF" w:themeShade="80"/>
+                <w:sz w:val="24"/>
+                <w:szCs w:val="24"/>
+              </w:rPr>
+              <w:t xml:space="preserve">Me gustaría estar en una empresa como líder del departamento de SRE, desarrollando nuevos </w:t>
+            </w:r>
+            <w:r>
+              <w:rPr>
+                <w:rFonts w:eastAsia="" w:eastAsiaTheme="majorEastAsia"/>
+                <w:color w:val="767171" w:themeColor="background2" w:themeTint="FF" w:themeShade="80"/>
+                <w:sz w:val="24"/>
+                <w:szCs w:val="24"/>
+              </w:rPr>
+              <w:t>estándares</w:t>
+            </w:r>
+            <w:r>
+              <w:rPr>
+                <w:rFonts w:eastAsia="" w:eastAsiaTheme="majorEastAsia"/>
+                <w:color w:val="767171" w:themeColor="background2" w:themeTint="FF" w:themeShade="80"/>
+                <w:sz w:val="24"/>
+                <w:szCs w:val="24"/>
+              </w:rPr>
+              <w:t>,</w:t>
+            </w:r>
+            <w:r>
+              <w:rPr>
+                <w:rFonts w:eastAsia="" w:eastAsiaTheme="majorEastAsia"/>
+                <w:color w:val="767171" w:themeColor="background2" w:themeTint="FF" w:themeShade="80"/>
+                <w:sz w:val="24"/>
+                <w:szCs w:val="24"/>
+              </w:rPr>
+              <w:t xml:space="preserve"> siendo un guía en la industria en cuanto a las buenas </w:t>
+            </w:r>
+            <w:r>
+              <w:rPr>
+                <w:rFonts w:eastAsia="" w:eastAsiaTheme="majorEastAsia"/>
+                <w:color w:val="767171" w:themeColor="background2" w:themeTint="FF" w:themeShade="80"/>
+                <w:sz w:val="24"/>
+                <w:szCs w:val="24"/>
+              </w:rPr>
+              <w:t>prácticas</w:t>
+            </w:r>
+            <w:r>
+              <w:rPr>
+                <w:rFonts w:eastAsia="" w:eastAsiaTheme="majorEastAsia"/>
+                <w:color w:val="767171" w:themeColor="background2" w:themeTint="FF" w:themeShade="80"/>
+                <w:sz w:val="24"/>
+                <w:szCs w:val="24"/>
+              </w:rPr>
+              <w:t xml:space="preserve"> de </w:t>
+            </w:r>
+            <w:r>
+              <w:rPr>
+                <w:rFonts w:eastAsia="" w:eastAsiaTheme="majorEastAsia"/>
+                <w:color w:val="767171" w:themeColor="background2" w:themeTint="FF" w:themeShade="80"/>
+                <w:sz w:val="24"/>
+                <w:szCs w:val="24"/>
+              </w:rPr>
+              <w:t>observabilidad</w:t>
+            </w:r>
+            <w:r>
+              <w:rPr>
+                <w:rFonts w:eastAsia="" w:eastAsiaTheme="majorEastAsia"/>
+                <w:color w:val="767171" w:themeColor="background2" w:themeTint="FF" w:themeShade="80"/>
+                <w:sz w:val="24"/>
+                <w:szCs w:val="24"/>
+              </w:rPr>
+              <w:t xml:space="preserve"> y </w:t>
+            </w:r>
+            <w:r>
+              <w:rPr>
+                <w:rFonts w:eastAsia="" w:eastAsiaTheme="majorEastAsia"/>
+                <w:color w:val="767171" w:themeColor="background2" w:themeTint="FF" w:themeShade="80"/>
+                <w:sz w:val="24"/>
+                <w:szCs w:val="24"/>
+              </w:rPr>
+              <w:t>de sistemas resilientes</w:t>
+            </w:r>
           </w:p>
           <w:p>
             <w:pPr>
@@ -1630,6 +2078,30 @@
                 <w:b/>
                 <w:bCs/>
                 <w:color w:val="1F4E79" w:themeColor="accent1" w:themeShade="80"/>
+              </w:rPr>
+            </w:pPr>
+          </w:p>
+        </w:tc>
+      </w:tr>
+      <w:tr>
+        <w:trPr>
+          <w:trHeight w:val="300"/>
+        </w:trPr>
+        <w:tc>
+          <w:tcPr>
+            <w:tcW w:w="10076" w:type="dxa"/>
+            <w:shd w:val="clear" w:color="auto" w:fill="DEEAF6" w:themeFill="accent1" w:themeFillTint="33"/>
+            <w:tcMar/>
+            <w:vAlign w:val="center"/>
+          </w:tcPr>
+          <w:p>
+            <w:pPr>
+              <w:pStyle w:val="Normal"/>
+              <w:rPr>
+                <w:rFonts w:eastAsia="" w:eastAsiaTheme="majorEastAsia"/>
+                <w:color w:val="767171" w:themeColor="background2" w:themeTint="FF" w:themeShade="80"/>
+                <w:sz w:val="24"/>
+                <w:szCs w:val="24"/>
               </w:rPr>
             </w:pPr>
           </w:p>
@@ -1713,12 +2185,12 @@
         <w:tblStyle w:val="Tablaconcuadrcula"/>
         <w:tblW w:w="0" w:type="auto"/>
         <w:tblBorders>
-          <w:top w:val="single" w:sz="4" w:space="0" w:color="BFBFBF" w:themeColor="background1" w:themeShade="BF"/>
-          <w:left w:val="single" w:sz="4" w:space="0" w:color="BFBFBF" w:themeColor="background1" w:themeShade="BF"/>
-          <w:bottom w:val="single" w:sz="4" w:space="0" w:color="BFBFBF" w:themeColor="background1" w:themeShade="BF"/>
-          <w:right w:val="single" w:sz="4" w:space="0" w:color="BFBFBF" w:themeColor="background1" w:themeShade="BF"/>
-          <w:insideH w:val="single" w:sz="4" w:space="0" w:color="BFBFBF" w:themeColor="background1" w:themeShade="BF"/>
-          <w:insideV w:val="single" w:sz="4" w:space="0" w:color="BFBFBF" w:themeColor="background1" w:themeShade="BF"/>
+          <w:top w:val="single" w:color="BFBFBF" w:themeColor="background1" w:themeShade="BF" w:sz="4" w:space="0"/>
+          <w:left w:val="single" w:color="BFBFBF" w:themeColor="background1" w:themeShade="BF" w:sz="4" w:space="0"/>
+          <w:bottom w:val="single" w:color="BFBFBF" w:themeColor="background1" w:themeShade="BF" w:sz="4" w:space="0"/>
+          <w:right w:val="single" w:color="BFBFBF" w:themeColor="background1" w:themeShade="BF" w:sz="4" w:space="0"/>
+          <w:insideH w:val="single" w:color="BFBFBF" w:themeColor="background1" w:themeShade="BF" w:sz="4" w:space="0"/>
+          <w:insideV w:val="single" w:color="BFBFBF" w:themeColor="background1" w:themeShade="BF" w:sz="4" w:space="0"/>
         </w:tblBorders>
         <w:tblLook w:val="04A0" w:firstRow="1" w:lastRow="0" w:firstColumn="1" w:lastColumn="0" w:noHBand="0" w:noVBand="1"/>
       </w:tblPr>
@@ -1732,6 +2204,7 @@
         <w:tc>
           <w:tcPr>
             <w:tcW w:w="10076" w:type="dxa"/>
+            <w:tcMar/>
             <w:vAlign w:val="center"/>
           </w:tcPr>
           <w:p>
@@ -1743,7 +2216,7 @@
                 <w:szCs w:val="20"/>
               </w:rPr>
             </w:pPr>
-            <w:bookmarkStart w:id="0" w:name="_GoBack"/>
+            <w:bookmarkStart w:name="_GoBack" w:id="0"/>
             <w:bookmarkEnd w:id="0"/>
             <w:r>
               <w:rPr>
@@ -1764,6 +2237,7 @@
           <w:tcPr>
             <w:tcW w:w="10076" w:type="dxa"/>
             <w:shd w:val="clear" w:color="auto" w:fill="DEEAF6" w:themeFill="accent1" w:themeFillTint="33"/>
+            <w:tcMar/>
             <w:vAlign w:val="center"/>
           </w:tcPr>
           <w:p>
@@ -1825,12 +2299,21 @@
               </w:tabs>
               <w:jc w:val="both"/>
               <w:rPr>
-                <w:rFonts w:eastAsiaTheme="majorEastAsia"/>
+                <w:rFonts w:eastAsia="" w:eastAsiaTheme="majorEastAsia"/>
                 <w:color w:val="767171" w:themeColor="background2" w:themeShade="80"/>
                 <w:sz w:val="24"/>
                 <w:szCs w:val="24"/>
               </w:rPr>
             </w:pPr>
+            <w:r>
+              <w:rPr>
+                <w:rFonts w:eastAsia="" w:eastAsiaTheme="majorEastAsia"/>
+                <w:color w:val="767171" w:themeColor="background2" w:themeTint="FF" w:themeShade="80"/>
+                <w:sz w:val="24"/>
+                <w:szCs w:val="24"/>
+              </w:rPr>
+              <w:t>El proyecto Nutricombat se relaciona parcialmente con mis proyecciones profesionales. Si bien es un proyecto de desarrollo de software, lo veo como una oportunidad para implementar arquitectura escalable y resiliente desde el inicio, aplicando principios de SRE que utilizo en mi trabajo actual. Requiere ajustes para incorporar más elementos de observabilidad, monitoreo y automatización de despliegues, que son fundamentales en mi área de especialización.</w:t>
+            </w:r>
           </w:p>
           <w:p>
             <w:pPr>
@@ -2202,7 +2685,7 @@
       <w:headerReference w:type="default" r:id="rId12"/>
       <w:footerReference w:type="default" r:id="rId13"/>
       <w:headerReference w:type="first" r:id="rId14"/>
-      <w:pgSz w:w="12240" w:h="15840" w:code="1"/>
+      <w:pgSz w:w="12240" w:h="15840" w:orient="portrait" w:code="1"/>
       <w:pgMar w:top="1440" w:right="1077" w:bottom="1134" w:left="1077" w:header="567" w:footer="465" w:gutter="0"/>
       <w:pgNumType w:start="0"/>
       <w:cols w:space="708"/>
@@ -2238,7 +2721,7 @@
 </file>
 
 <file path=word/footer1.xml><?xml version="1.0" encoding="utf-8"?>
-<w:ftr xmlns:wpc="http://schemas.microsoft.com/office/word/2010/wordprocessingCanvas" xmlns:cx="http://schemas.microsoft.com/office/drawing/2014/chartex" xmlns:mc="http://schemas.openxmlformats.org/markup-compatibility/2006" xmlns:o="urn:schemas-microsoft-com:office:office" xmlns:r="http://schemas.openxmlformats.org/officeDocument/2006/relationships" xmlns:m="http://schemas.openxmlformats.org/officeDocument/2006/math" xmlns:v="urn:schemas-microsoft-com:vml" xmlns:wp14="http://schemas.microsoft.com/office/word/2010/wordprocessingDrawing" xmlns:wp="http://schemas.openxmlformats.org/drawingml/2006/wordprocessingDrawing" xmlns:w10="urn:schemas-microsoft-com:office:word" xmlns:w="http://schemas.openxmlformats.org/wordprocessingml/2006/main" xmlns:w14="http://schemas.microsoft.com/office/word/2010/wordml" xmlns:w15="http://schemas.microsoft.com/office/word/2012/wordml" xmlns:w16se="http://schemas.microsoft.com/office/word/2015/wordml/symex" xmlns:wpg="http://schemas.microsoft.com/office/word/2010/wordprocessingGroup" xmlns:wpi="http://schemas.microsoft.com/office/word/2010/wordprocessingInk" xmlns:wne="http://schemas.microsoft.com/office/word/2006/wordml" xmlns:wps="http://schemas.microsoft.com/office/word/2010/wordprocessingShape" mc:Ignorable="w14 w15 w16se wp14">
+<w:ftr xmlns:wpc="http://schemas.microsoft.com/office/word/2010/wordprocessingCanvas" xmlns:cx="http://schemas.microsoft.com/office/drawing/2014/chartex" xmlns:mc="http://schemas.openxmlformats.org/markup-compatibility/2006" xmlns:o="urn:schemas-microsoft-com:office:office" xmlns:r="http://schemas.openxmlformats.org/officeDocument/2006/relationships" xmlns:m="http://schemas.openxmlformats.org/officeDocument/2006/math" xmlns:v="urn:schemas-microsoft-com:vml" xmlns:wp14="http://schemas.microsoft.com/office/word/2010/wordprocessingDrawing" xmlns:wp="http://schemas.openxmlformats.org/drawingml/2006/wordprocessingDrawing" xmlns:w10="urn:schemas-microsoft-com:office:word" xmlns:w="http://schemas.openxmlformats.org/wordprocessingml/2006/main" xmlns:w14="http://schemas.microsoft.com/office/word/2010/wordml" xmlns:w15="http://schemas.microsoft.com/office/word/2012/wordml" xmlns:w16se="http://schemas.microsoft.com/office/word/2015/wordml/symex" xmlns:wpg="http://schemas.microsoft.com/office/word/2010/wordprocessingGroup" xmlns:wpi="http://schemas.microsoft.com/office/word/2010/wordprocessingInk" xmlns:wne="http://schemas.microsoft.com/office/word/2006/wordml" xmlns:wps="http://schemas.microsoft.com/office/word/2010/wordprocessingShape" xmlns:a="http://schemas.openxmlformats.org/drawingml/2006/main" xmlns:a14="http://schemas.microsoft.com/office/drawing/2010/main" mc:Ignorable="w14 w15 w16se wp14">
   <w:sdt>
     <w:sdtPr>
       <w:id w:val="-937982979"/>
@@ -2459,12 +2942,12 @@
             </mc:Choice>
             <mc:Fallback>
               <w:pict>
-                <v:group w14:anchorId="51D00065" id="Grupo 32" o:spid="_x0000_s1026" style="position:absolute;margin-left:0;margin-top:0;width:610.5pt;height:15pt;z-index:251659264;mso-width-percent:1000;mso-position-horizontal:center;mso-position-horizontal-relative:page;mso-position-vertical:center;mso-position-vertical-relative:bottom-margin-area;mso-width-percent:1000" coordorigin=",14970" coordsize="12255,300" o:gfxdata="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">
+                <v:group id="Grupo 32" style="position:absolute;margin-left:0;margin-top:0;width:610.5pt;height:15pt;z-index:251659264;mso-width-percent:1000;mso-position-horizontal:center;mso-position-horizontal-relative:page;mso-position-vertical:center;mso-position-vertical-relative:bottom-margin-area;mso-width-percent:1000" coordsize="12255,300" coordorigin=",14970" o:spid="_x0000_s1026" w14:anchorId="51D00065" o:gfxdata="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">
                   <v:shapetype id="_x0000_t202" coordsize="21600,21600" o:spt="202" path="m,l,21600r21600,l21600,xe">
                     <v:stroke joinstyle="miter"/>
                     <v:path gradientshapeok="t" o:connecttype="rect"/>
                   </v:shapetype>
-                  <v:shape id="Text Box 25" o:spid="_x0000_s1027" type="#_x0000_t202" style="position:absolute;left:10803;top:14982;width:659;height:288;visibility:visible;mso-wrap-style:square;v-text-anchor:top" o:gfxdata="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" filled="f" stroked="f">
+                  <v:shape id="Text Box 25" style="position:absolute;left:10803;top:14982;width:659;height:288;visibility:visible;mso-wrap-style:square;v-text-anchor:top" o:spid="_x0000_s1027" filled="f" stroked="f" type="#_x0000_t202" o:gfxdata="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">
                     <v:textbox inset="0,0,0,0">
                       <w:txbxContent>
                         <w:p>
@@ -2498,20 +2981,20 @@
                       </w:txbxContent>
                     </v:textbox>
                   </v:shape>
-                  <v:group id="Group 31" o:spid="_x0000_s1028" style="position:absolute;top:14970;width:12255;height:230;flip:x" coordorigin="-8,14978" coordsize="12255,230" o:gfxdata="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">
-                    <v:shapetype id="_x0000_t34" coordsize="21600,21600" o:spt="34" o:oned="t" adj="10800" path="m,l@0,0@0,21600,21600,21600e" filled="f">
+                  <v:group id="Group 31" style="position:absolute;top:14970;width:12255;height:230;flip:x" coordsize="12255,230" coordorigin="-8,14978" o:spid="_x0000_s1028" o:gfxdata="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">
+                    <v:shapetype id="_x0000_t34" coordsize="21600,21600" o:oned="t" filled="f" o:spt="34" adj="10800" path="m,l@0,0@0,21600,21600,21600e">
                       <v:stroke joinstyle="miter"/>
                       <v:formulas>
                         <v:f eqn="val #0"/>
                       </v:formulas>
-                      <v:path arrowok="t" fillok="f" o:connecttype="none"/>
+                      <v:path fillok="f" arrowok="t" o:connecttype="none"/>
                       <v:handles>
                         <v:h position="#0,center"/>
                       </v:handles>
                       <o:lock v:ext="edit" shapetype="t"/>
                     </v:shapetype>
-                    <v:shape id="AutoShape 27" o:spid="_x0000_s1029" type="#_x0000_t34" style="position:absolute;left:-8;top:14978;width:1260;height:230;flip:y;visibility:visible;mso-wrap-style:square" o:connectortype="elbow" o:gfxdata="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" strokecolor="#a5a5a5"/>
-                    <v:shape id="AutoShape 28" o:spid="_x0000_s1030" type="#_x0000_t34" style="position:absolute;left:1252;top:14978;width:10995;height:230;rotation:180;visibility:visible;mso-wrap-style:square" o:connectortype="elbow" o:gfxdata="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" adj="20904" strokecolor="#a5a5a5"/>
+                    <v:shape id="AutoShape 27" style="position:absolute;left:-8;top:14978;width:1260;height:230;flip:y;visibility:visible;mso-wrap-style:square" o:spid="_x0000_s1029" strokecolor="#a5a5a5" o:connectortype="elbow" type="#_x0000_t34" o:gfxdata="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"/>
+                    <v:shape id="AutoShape 28" style="position:absolute;left:1252;top:14978;width:10995;height:230;rotation:180;visibility:visible;mso-wrap-style:square" o:spid="_x0000_s1030" strokecolor="#a5a5a5" o:connectortype="elbow" type="#_x0000_t34" adj="20904" o:gfxdata="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"/>
                   </v:group>
                   <w10:wrap anchorx="page" anchory="margin"/>
                 </v:group>
@@ -2551,7 +3034,7 @@
 </file>
 
 <file path=word/header1.xml><?xml version="1.0" encoding="utf-8"?>
-<w:hdr xmlns:wpc="http://schemas.microsoft.com/office/word/2010/wordprocessingCanvas" xmlns:cx="http://schemas.microsoft.com/office/drawing/2014/chartex" xmlns:mc="http://schemas.openxmlformats.org/markup-compatibility/2006" xmlns:o="urn:schemas-microsoft-com:office:office" xmlns:r="http://schemas.openxmlformats.org/officeDocument/2006/relationships" xmlns:m="http://schemas.openxmlformats.org/officeDocument/2006/math" xmlns:v="urn:schemas-microsoft-com:vml" xmlns:wp14="http://schemas.microsoft.com/office/word/2010/wordprocessingDrawing" xmlns:wp="http://schemas.openxmlformats.org/drawingml/2006/wordprocessingDrawing" xmlns:w10="urn:schemas-microsoft-com:office:word" xmlns:w="http://schemas.openxmlformats.org/wordprocessingml/2006/main" xmlns:w14="http://schemas.microsoft.com/office/word/2010/wordml" xmlns:w15="http://schemas.microsoft.com/office/word/2012/wordml" xmlns:w16se="http://schemas.microsoft.com/office/word/2015/wordml/symex" xmlns:wpg="http://schemas.microsoft.com/office/word/2010/wordprocessingGroup" xmlns:wpi="http://schemas.microsoft.com/office/word/2010/wordprocessingInk" xmlns:wne="http://schemas.microsoft.com/office/word/2006/wordml" xmlns:wps="http://schemas.microsoft.com/office/word/2010/wordprocessingShape" mc:Ignorable="w14 w15 w16se wp14">
+<w:hdr xmlns:wpc="http://schemas.microsoft.com/office/word/2010/wordprocessingCanvas" xmlns:cx="http://schemas.microsoft.com/office/drawing/2014/chartex" xmlns:mc="http://schemas.openxmlformats.org/markup-compatibility/2006" xmlns:o="urn:schemas-microsoft-com:office:office" xmlns:r="http://schemas.openxmlformats.org/officeDocument/2006/relationships" xmlns:m="http://schemas.openxmlformats.org/officeDocument/2006/math" xmlns:v="urn:schemas-microsoft-com:vml" xmlns:wp14="http://schemas.microsoft.com/office/word/2010/wordprocessingDrawing" xmlns:wp="http://schemas.openxmlformats.org/drawingml/2006/wordprocessingDrawing" xmlns:w10="urn:schemas-microsoft-com:office:word" xmlns:w="http://schemas.openxmlformats.org/wordprocessingml/2006/main" xmlns:w14="http://schemas.microsoft.com/office/word/2010/wordml" xmlns:w15="http://schemas.microsoft.com/office/word/2012/wordml" xmlns:w16se="http://schemas.microsoft.com/office/word/2015/wordml/symex" xmlns:wpg="http://schemas.microsoft.com/office/word/2010/wordprocessingGroup" xmlns:wpi="http://schemas.microsoft.com/office/word/2010/wordprocessingInk" xmlns:wne="http://schemas.microsoft.com/office/word/2006/wordml" xmlns:wps="http://schemas.microsoft.com/office/word/2010/wordprocessingShape" xmlns:a="http://schemas.openxmlformats.org/drawingml/2006/main" xmlns:pic="http://schemas.openxmlformats.org/drawingml/2006/picture" xmlns:a14="http://schemas.microsoft.com/office/drawing/2010/main" mc:Ignorable="w14 w15 w16se wp14">
   <w:tbl>
     <w:tblPr>
       <w:tblStyle w:val="Tablaconcuadrcula"/>
@@ -2579,7 +3062,7 @@
         <w:p>
           <w:pPr>
             <w:rPr>
-              <w:rFonts w:ascii="Century Gothic" w:eastAsia="Century Gothic" w:hAnsi="Century Gothic" w:cs="Century Gothic"/>
+              <w:rFonts w:ascii="Century Gothic" w:hAnsi="Century Gothic" w:eastAsia="Century Gothic" w:cs="Century Gothic"/>
               <w:b/>
               <w:color w:val="1D2763"/>
               <w:sz w:val="24"/>
@@ -2588,7 +3071,7 @@
           </w:pPr>
           <w:r>
             <w:rPr>
-              <w:rFonts w:ascii="Century Gothic" w:eastAsia="Century Gothic" w:hAnsi="Century Gothic" w:cs="Century Gothic"/>
+              <w:rFonts w:ascii="Century Gothic" w:hAnsi="Century Gothic" w:eastAsia="Century Gothic" w:cs="Century Gothic"/>
               <w:b/>
               <w:color w:val="1D2763"/>
               <w:sz w:val="24"/>
@@ -2600,7 +3083,7 @@
         <w:p>
           <w:pPr>
             <w:rPr>
-              <w:rFonts w:ascii="Century Gothic" w:eastAsia="Century Gothic" w:hAnsi="Century Gothic" w:cs="Century Gothic"/>
+              <w:rFonts w:ascii="Century Gothic" w:hAnsi="Century Gothic" w:eastAsia="Century Gothic" w:cs="Century Gothic"/>
               <w:b/>
               <w:color w:val="1D2763"/>
               <w:sz w:val="24"/>
@@ -2609,7 +3092,7 @@
           </w:pPr>
           <w:r>
             <w:rPr>
-              <w:rFonts w:ascii="Century Gothic" w:eastAsia="Century Gothic" w:hAnsi="Century Gothic" w:cs="Century Gothic"/>
+              <w:rFonts w:ascii="Century Gothic" w:hAnsi="Century Gothic" w:eastAsia="Century Gothic" w:cs="Century Gothic"/>
               <w:b/>
               <w:color w:val="1D2763"/>
               <w:sz w:val="24"/>
@@ -2621,7 +3104,7 @@
         <w:p>
           <w:pPr>
             <w:rPr>
-              <w:rFonts w:ascii="Century Gothic" w:eastAsiaTheme="minorEastAsia" w:hAnsi="Century Gothic"/>
+              <w:rFonts w:ascii="Century Gothic" w:hAnsi="Century Gothic" w:eastAsiaTheme="minorEastAsia"/>
               <w:sz w:val="2"/>
               <w:szCs w:val="2"/>
               <w:lang w:val="es-ES_tradnl" w:eastAsia="es-ES"/>
@@ -2643,7 +3126,7 @@
           <w:pPr>
             <w:jc w:val="right"/>
             <w:rPr>
-              <w:rFonts w:ascii="Century Gothic" w:eastAsiaTheme="minorEastAsia" w:hAnsi="Century Gothic"/>
+              <w:rFonts w:ascii="Century Gothic" w:hAnsi="Century Gothic" w:eastAsiaTheme="minorEastAsia"/>
               <w:b/>
               <w:sz w:val="30"/>
               <w:szCs w:val="30"/>
@@ -2721,7 +3204,7 @@
 </file>
 
 <file path=word/header2.xml><?xml version="1.0" encoding="utf-8"?>
-<w:hdr xmlns:wpc="http://schemas.microsoft.com/office/word/2010/wordprocessingCanvas" xmlns:cx="http://schemas.microsoft.com/office/drawing/2014/chartex" xmlns:mc="http://schemas.openxmlformats.org/markup-compatibility/2006" xmlns:o="urn:schemas-microsoft-com:office:office" xmlns:r="http://schemas.openxmlformats.org/officeDocument/2006/relationships" xmlns:m="http://schemas.openxmlformats.org/officeDocument/2006/math" xmlns:v="urn:schemas-microsoft-com:vml" xmlns:wp14="http://schemas.microsoft.com/office/word/2010/wordprocessingDrawing" xmlns:wp="http://schemas.openxmlformats.org/drawingml/2006/wordprocessingDrawing" xmlns:w10="urn:schemas-microsoft-com:office:word" xmlns:w="http://schemas.openxmlformats.org/wordprocessingml/2006/main" xmlns:w14="http://schemas.microsoft.com/office/word/2010/wordml" xmlns:w15="http://schemas.microsoft.com/office/word/2012/wordml" xmlns:w16se="http://schemas.microsoft.com/office/word/2015/wordml/symex" xmlns:wpg="http://schemas.microsoft.com/office/word/2010/wordprocessingGroup" xmlns:wpi="http://schemas.microsoft.com/office/word/2010/wordprocessingInk" xmlns:wne="http://schemas.microsoft.com/office/word/2006/wordml" xmlns:wps="http://schemas.microsoft.com/office/word/2010/wordprocessingShape" mc:Ignorable="w14 w15 w16se wp14">
+<w:hdr xmlns:wpc="http://schemas.microsoft.com/office/word/2010/wordprocessingCanvas" xmlns:cx="http://schemas.microsoft.com/office/drawing/2014/chartex" xmlns:mc="http://schemas.openxmlformats.org/markup-compatibility/2006" xmlns:o="urn:schemas-microsoft-com:office:office" xmlns:r="http://schemas.openxmlformats.org/officeDocument/2006/relationships" xmlns:m="http://schemas.openxmlformats.org/officeDocument/2006/math" xmlns:v="urn:schemas-microsoft-com:vml" xmlns:wp14="http://schemas.microsoft.com/office/word/2010/wordprocessingDrawing" xmlns:wp="http://schemas.openxmlformats.org/drawingml/2006/wordprocessingDrawing" xmlns:w10="urn:schemas-microsoft-com:office:word" xmlns:w="http://schemas.openxmlformats.org/wordprocessingml/2006/main" xmlns:w14="http://schemas.microsoft.com/office/word/2010/wordml" xmlns:w15="http://schemas.microsoft.com/office/word/2012/wordml" xmlns:w16se="http://schemas.microsoft.com/office/word/2015/wordml/symex" xmlns:wpg="http://schemas.microsoft.com/office/word/2010/wordprocessingGroup" xmlns:wpi="http://schemas.microsoft.com/office/word/2010/wordprocessingInk" xmlns:wne="http://schemas.microsoft.com/office/word/2006/wordml" xmlns:wps="http://schemas.microsoft.com/office/word/2010/wordprocessingShape" xmlns:a="http://schemas.openxmlformats.org/drawingml/2006/main" xmlns:pic="http://schemas.openxmlformats.org/drawingml/2006/picture" xmlns:a14="http://schemas.microsoft.com/office/drawing/2010/main" mc:Ignorable="w14 w15 w16se wp14">
   <w:tbl>
     <w:tblPr>
       <w:tblStyle w:val="Tablaconcuadrcula"/>
@@ -2750,7 +3233,7 @@
         <w:p>
           <w:pPr>
             <w:rPr>
-              <w:rFonts w:ascii="Century Gothic" w:eastAsiaTheme="minorEastAsia" w:hAnsi="Century Gothic"/>
+              <w:rFonts w:ascii="Century Gothic" w:hAnsi="Century Gothic" w:eastAsiaTheme="minorEastAsia"/>
               <w:b/>
               <w:sz w:val="30"/>
               <w:szCs w:val="30"/>
@@ -2759,7 +3242,7 @@
           </w:pPr>
           <w:r>
             <w:rPr>
-              <w:rFonts w:ascii="Century Gothic" w:eastAsiaTheme="minorEastAsia" w:hAnsi="Century Gothic"/>
+              <w:rFonts w:ascii="Century Gothic" w:hAnsi="Century Gothic" w:eastAsiaTheme="minorEastAsia"/>
               <w:b/>
               <w:noProof/>
               <w:sz w:val="30"/>
@@ -2830,7 +3313,7 @@
         <w:p>
           <w:pPr>
             <w:rPr>
-              <w:rFonts w:ascii="Century Gothic" w:eastAsiaTheme="minorEastAsia" w:hAnsi="Century Gothic"/>
+              <w:rFonts w:ascii="Century Gothic" w:hAnsi="Century Gothic" w:eastAsiaTheme="minorEastAsia"/>
               <w:b/>
               <w:color w:val="1D2763"/>
               <w:sz w:val="24"/>
@@ -2840,7 +3323,7 @@
           </w:pPr>
           <w:r>
             <w:rPr>
-              <w:rFonts w:ascii="Century Gothic" w:eastAsiaTheme="minorEastAsia" w:hAnsi="Century Gothic"/>
+              <w:rFonts w:ascii="Century Gothic" w:hAnsi="Century Gothic" w:eastAsiaTheme="minorEastAsia"/>
               <w:b/>
               <w:color w:val="1D2763"/>
               <w:sz w:val="24"/>
@@ -2853,7 +3336,7 @@
         <w:p>
           <w:pPr>
             <w:rPr>
-              <w:rFonts w:ascii="Century Gothic" w:eastAsia="Century Gothic" w:hAnsi="Century Gothic" w:cs="Century Gothic"/>
+              <w:rFonts w:ascii="Century Gothic" w:hAnsi="Century Gothic" w:eastAsia="Century Gothic" w:cs="Century Gothic"/>
               <w:color w:val="1D2763"/>
               <w:sz w:val="24"/>
               <w:szCs w:val="24"/>
@@ -2861,7 +3344,7 @@
           </w:pPr>
           <w:r>
             <w:rPr>
-              <w:rFonts w:ascii="Century Gothic" w:eastAsia="Century Gothic" w:hAnsi="Century Gothic" w:cs="Century Gothic"/>
+              <w:rFonts w:ascii="Century Gothic" w:hAnsi="Century Gothic" w:eastAsia="Century Gothic" w:cs="Century Gothic"/>
               <w:color w:val="1D2763"/>
               <w:sz w:val="24"/>
               <w:szCs w:val="24"/>
@@ -2872,7 +3355,7 @@
         <w:p>
           <w:pPr>
             <w:rPr>
-              <w:rFonts w:ascii="Century Gothic" w:eastAsiaTheme="minorEastAsia" w:hAnsi="Century Gothic"/>
+              <w:rFonts w:ascii="Century Gothic" w:hAnsi="Century Gothic" w:eastAsiaTheme="minorEastAsia"/>
               <w:color w:val="1D2763"/>
               <w:sz w:val="24"/>
               <w:szCs w:val="24"/>
@@ -2881,7 +3364,7 @@
           </w:pPr>
           <w:r>
             <w:rPr>
-              <w:rFonts w:ascii="Century Gothic" w:eastAsiaTheme="minorEastAsia" w:hAnsi="Century Gothic"/>
+              <w:rFonts w:ascii="Century Gothic" w:hAnsi="Century Gothic" w:eastAsiaTheme="minorEastAsia"/>
               <w:color w:val="1D2763"/>
               <w:sz w:val="24"/>
               <w:szCs w:val="24"/>
@@ -2893,7 +3376,7 @@
         <w:p>
           <w:pPr>
             <w:rPr>
-              <w:rFonts w:ascii="Century Gothic" w:eastAsiaTheme="minorEastAsia" w:hAnsi="Century Gothic"/>
+              <w:rFonts w:ascii="Century Gothic" w:hAnsi="Century Gothic" w:eastAsiaTheme="minorEastAsia"/>
               <w:sz w:val="2"/>
               <w:szCs w:val="2"/>
               <w:lang w:val="es-ES_tradnl" w:eastAsia="es-ES"/>
@@ -2915,7 +3398,7 @@
           <w:pPr>
             <w:jc w:val="right"/>
             <w:rPr>
-              <w:rFonts w:ascii="Century Gothic" w:eastAsiaTheme="minorEastAsia" w:hAnsi="Century Gothic"/>
+              <w:rFonts w:ascii="Century Gothic" w:hAnsi="Century Gothic" w:eastAsiaTheme="minorEastAsia"/>
               <w:b/>
               <w:sz w:val="30"/>
               <w:szCs w:val="30"/>
@@ -2924,7 +3407,7 @@
           </w:pPr>
           <w:r>
             <w:rPr>
-              <w:rFonts w:ascii="Century Gothic" w:eastAsiaTheme="minorEastAsia" w:hAnsi="Century Gothic"/>
+              <w:rFonts w:ascii="Century Gothic" w:hAnsi="Century Gothic" w:eastAsiaTheme="minorEastAsia"/>
               <w:b/>
               <w:noProof/>
               <w:sz w:val="30"/>
@@ -3008,7 +3491,7 @@
         <w:ind w:left="720" w:hanging="360"/>
       </w:pPr>
       <w:rPr>
-        <w:rFonts w:ascii="Calibri" w:hAnsi="Calibri" w:hint="default"/>
+        <w:rFonts w:hint="default" w:ascii="Calibri" w:hAnsi="Calibri"/>
       </w:rPr>
     </w:lvl>
     <w:lvl w:ilvl="1" w:tplc="664283CA">
@@ -3020,7 +3503,7 @@
         <w:ind w:left="1440" w:hanging="360"/>
       </w:pPr>
       <w:rPr>
-        <w:rFonts w:ascii="Courier New" w:hAnsi="Courier New" w:hint="default"/>
+        <w:rFonts w:hint="default" w:ascii="Courier New" w:hAnsi="Courier New"/>
       </w:rPr>
     </w:lvl>
     <w:lvl w:ilvl="2" w:tplc="64FEBACE">
@@ -3032,7 +3515,7 @@
         <w:ind w:left="2160" w:hanging="360"/>
       </w:pPr>
       <w:rPr>
-        <w:rFonts w:ascii="Wingdings" w:hAnsi="Wingdings" w:hint="default"/>
+        <w:rFonts w:hint="default" w:ascii="Wingdings" w:hAnsi="Wingdings"/>
       </w:rPr>
     </w:lvl>
     <w:lvl w:ilvl="3" w:tplc="EBBADAFE">
@@ -3044,7 +3527,7 @@
         <w:ind w:left="2880" w:hanging="360"/>
       </w:pPr>
       <w:rPr>
-        <w:rFonts w:ascii="Symbol" w:hAnsi="Symbol" w:hint="default"/>
+        <w:rFonts w:hint="default" w:ascii="Symbol" w:hAnsi="Symbol"/>
       </w:rPr>
     </w:lvl>
     <w:lvl w:ilvl="4" w:tplc="BF20C764">
@@ -3056,7 +3539,7 @@
         <w:ind w:left="3600" w:hanging="360"/>
       </w:pPr>
       <w:rPr>
-        <w:rFonts w:ascii="Courier New" w:hAnsi="Courier New" w:hint="default"/>
+        <w:rFonts w:hint="default" w:ascii="Courier New" w:hAnsi="Courier New"/>
       </w:rPr>
     </w:lvl>
     <w:lvl w:ilvl="5" w:tplc="DF9E714A">
@@ -3068,7 +3551,7 @@
         <w:ind w:left="4320" w:hanging="360"/>
       </w:pPr>
       <w:rPr>
-        <w:rFonts w:ascii="Wingdings" w:hAnsi="Wingdings" w:hint="default"/>
+        <w:rFonts w:hint="default" w:ascii="Wingdings" w:hAnsi="Wingdings"/>
       </w:rPr>
     </w:lvl>
     <w:lvl w:ilvl="6" w:tplc="97DC3BFE">
@@ -3080,7 +3563,7 @@
         <w:ind w:left="5040" w:hanging="360"/>
       </w:pPr>
       <w:rPr>
-        <w:rFonts w:ascii="Symbol" w:hAnsi="Symbol" w:hint="default"/>
+        <w:rFonts w:hint="default" w:ascii="Symbol" w:hAnsi="Symbol"/>
       </w:rPr>
     </w:lvl>
     <w:lvl w:ilvl="7" w:tplc="F54C19C8">
@@ -3092,7 +3575,7 @@
         <w:ind w:left="5760" w:hanging="360"/>
       </w:pPr>
       <w:rPr>
-        <w:rFonts w:ascii="Courier New" w:hAnsi="Courier New" w:hint="default"/>
+        <w:rFonts w:hint="default" w:ascii="Courier New" w:hAnsi="Courier New"/>
       </w:rPr>
     </w:lvl>
     <w:lvl w:ilvl="8" w:tplc="767018FA">
@@ -3104,7 +3587,7 @@
         <w:ind w:left="6480" w:hanging="360"/>
       </w:pPr>
       <w:rPr>
-        <w:rFonts w:ascii="Wingdings" w:hAnsi="Wingdings" w:hint="default"/>
+        <w:rFonts w:hint="default" w:ascii="Wingdings" w:hAnsi="Wingdings"/>
       </w:rPr>
     </w:lvl>
   </w:abstractNum>
@@ -3323,7 +3806,7 @@
         <w:ind w:left="720" w:hanging="360"/>
       </w:pPr>
       <w:rPr>
-        <w:rFonts w:ascii="Courier New" w:hAnsi="Courier New" w:cs="Courier New" w:hint="default"/>
+        <w:rFonts w:hint="default" w:ascii="Courier New" w:hAnsi="Courier New" w:cs="Courier New"/>
       </w:rPr>
     </w:lvl>
     <w:lvl w:ilvl="1" w:tplc="340A0003">
@@ -3335,7 +3818,7 @@
         <w:ind w:left="1440" w:hanging="360"/>
       </w:pPr>
       <w:rPr>
-        <w:rFonts w:ascii="Courier New" w:hAnsi="Courier New" w:cs="Courier New" w:hint="default"/>
+        <w:rFonts w:hint="default" w:ascii="Courier New" w:hAnsi="Courier New" w:cs="Courier New"/>
       </w:rPr>
     </w:lvl>
     <w:lvl w:ilvl="2" w:tplc="340A0005" w:tentative="1">
@@ -3347,7 +3830,7 @@
         <w:ind w:left="2160" w:hanging="360"/>
       </w:pPr>
       <w:rPr>
-        <w:rFonts w:ascii="Wingdings" w:hAnsi="Wingdings" w:hint="default"/>
+        <w:rFonts w:hint="default" w:ascii="Wingdings" w:hAnsi="Wingdings"/>
       </w:rPr>
     </w:lvl>
     <w:lvl w:ilvl="3" w:tplc="340A0001" w:tentative="1">
@@ -3359,7 +3842,7 @@
         <w:ind w:left="2880" w:hanging="360"/>
       </w:pPr>
       <w:rPr>
-        <w:rFonts w:ascii="Symbol" w:hAnsi="Symbol" w:hint="default"/>
+        <w:rFonts w:hint="default" w:ascii="Symbol" w:hAnsi="Symbol"/>
       </w:rPr>
     </w:lvl>
     <w:lvl w:ilvl="4" w:tplc="340A0003" w:tentative="1">
@@ -3371,7 +3854,7 @@
         <w:ind w:left="3600" w:hanging="360"/>
       </w:pPr>
       <w:rPr>
-        <w:rFonts w:ascii="Courier New" w:hAnsi="Courier New" w:cs="Courier New" w:hint="default"/>
+        <w:rFonts w:hint="default" w:ascii="Courier New" w:hAnsi="Courier New" w:cs="Courier New"/>
       </w:rPr>
     </w:lvl>
     <w:lvl w:ilvl="5" w:tplc="340A0005" w:tentative="1">
@@ -3383,7 +3866,7 @@
         <w:ind w:left="4320" w:hanging="360"/>
       </w:pPr>
       <w:rPr>
-        <w:rFonts w:ascii="Wingdings" w:hAnsi="Wingdings" w:hint="default"/>
+        <w:rFonts w:hint="default" w:ascii="Wingdings" w:hAnsi="Wingdings"/>
       </w:rPr>
     </w:lvl>
     <w:lvl w:ilvl="6" w:tplc="340A0001" w:tentative="1">
@@ -3395,7 +3878,7 @@
         <w:ind w:left="5040" w:hanging="360"/>
       </w:pPr>
       <w:rPr>
-        <w:rFonts w:ascii="Symbol" w:hAnsi="Symbol" w:hint="default"/>
+        <w:rFonts w:hint="default" w:ascii="Symbol" w:hAnsi="Symbol"/>
       </w:rPr>
     </w:lvl>
     <w:lvl w:ilvl="7" w:tplc="340A0003" w:tentative="1">
@@ -3407,7 +3890,7 @@
         <w:ind w:left="5760" w:hanging="360"/>
       </w:pPr>
       <w:rPr>
-        <w:rFonts w:ascii="Courier New" w:hAnsi="Courier New" w:cs="Courier New" w:hint="default"/>
+        <w:rFonts w:hint="default" w:ascii="Courier New" w:hAnsi="Courier New" w:cs="Courier New"/>
       </w:rPr>
     </w:lvl>
     <w:lvl w:ilvl="8" w:tplc="340A0005" w:tentative="1">
@@ -3419,7 +3902,7 @@
         <w:ind w:left="6480" w:hanging="360"/>
       </w:pPr>
       <w:rPr>
-        <w:rFonts w:ascii="Wingdings" w:hAnsi="Wingdings" w:hint="default"/>
+        <w:rFonts w:hint="default" w:ascii="Wingdings" w:hAnsi="Wingdings"/>
       </w:rPr>
     </w:lvl>
   </w:abstractNum>
@@ -3436,7 +3919,7 @@
         <w:ind w:left="1080" w:hanging="360"/>
       </w:pPr>
       <w:rPr>
-        <w:rFonts w:ascii="Symbol" w:hAnsi="Symbol" w:hint="default"/>
+        <w:rFonts w:hint="default" w:ascii="Symbol" w:hAnsi="Symbol"/>
       </w:rPr>
     </w:lvl>
     <w:lvl w:ilvl="1" w:tplc="340A0019" w:tentative="1">
@@ -3525,7 +4008,7 @@
         <w:ind w:left="720" w:hanging="360"/>
       </w:pPr>
       <w:rPr>
-        <w:rFonts w:ascii="Calibri" w:hAnsi="Calibri" w:hint="default"/>
+        <w:rFonts w:hint="default" w:ascii="Calibri" w:hAnsi="Calibri"/>
       </w:rPr>
     </w:lvl>
     <w:lvl w:ilvl="1" w:tplc="3A16C246">
@@ -3537,7 +4020,7 @@
         <w:ind w:left="1440" w:hanging="360"/>
       </w:pPr>
       <w:rPr>
-        <w:rFonts w:ascii="Courier New" w:hAnsi="Courier New" w:hint="default"/>
+        <w:rFonts w:hint="default" w:ascii="Courier New" w:hAnsi="Courier New"/>
       </w:rPr>
     </w:lvl>
     <w:lvl w:ilvl="2" w:tplc="8D0223E8">
@@ -3549,7 +4032,7 @@
         <w:ind w:left="2160" w:hanging="360"/>
       </w:pPr>
       <w:rPr>
-        <w:rFonts w:ascii="Wingdings" w:hAnsi="Wingdings" w:hint="default"/>
+        <w:rFonts w:hint="default" w:ascii="Wingdings" w:hAnsi="Wingdings"/>
       </w:rPr>
     </w:lvl>
     <w:lvl w:ilvl="3" w:tplc="EB828ABC">
@@ -3561,7 +4044,7 @@
         <w:ind w:left="2880" w:hanging="360"/>
       </w:pPr>
       <w:rPr>
-        <w:rFonts w:ascii="Symbol" w:hAnsi="Symbol" w:hint="default"/>
+        <w:rFonts w:hint="default" w:ascii="Symbol" w:hAnsi="Symbol"/>
       </w:rPr>
     </w:lvl>
     <w:lvl w:ilvl="4" w:tplc="D72C6452">
@@ -3573,7 +4056,7 @@
         <w:ind w:left="3600" w:hanging="360"/>
       </w:pPr>
       <w:rPr>
-        <w:rFonts w:ascii="Courier New" w:hAnsi="Courier New" w:hint="default"/>
+        <w:rFonts w:hint="default" w:ascii="Courier New" w:hAnsi="Courier New"/>
       </w:rPr>
     </w:lvl>
     <w:lvl w:ilvl="5" w:tplc="2DAA3848">
@@ -3585,7 +4068,7 @@
         <w:ind w:left="4320" w:hanging="360"/>
       </w:pPr>
       <w:rPr>
-        <w:rFonts w:ascii="Wingdings" w:hAnsi="Wingdings" w:hint="default"/>
+        <w:rFonts w:hint="default" w:ascii="Wingdings" w:hAnsi="Wingdings"/>
       </w:rPr>
     </w:lvl>
     <w:lvl w:ilvl="6" w:tplc="AF3C392E">
@@ -3597,7 +4080,7 @@
         <w:ind w:left="5040" w:hanging="360"/>
       </w:pPr>
       <w:rPr>
-        <w:rFonts w:ascii="Symbol" w:hAnsi="Symbol" w:hint="default"/>
+        <w:rFonts w:hint="default" w:ascii="Symbol" w:hAnsi="Symbol"/>
       </w:rPr>
     </w:lvl>
     <w:lvl w:ilvl="7" w:tplc="E5C2F6FA">
@@ -3609,7 +4092,7 @@
         <w:ind w:left="5760" w:hanging="360"/>
       </w:pPr>
       <w:rPr>
-        <w:rFonts w:ascii="Courier New" w:hAnsi="Courier New" w:hint="default"/>
+        <w:rFonts w:hint="default" w:ascii="Courier New" w:hAnsi="Courier New"/>
       </w:rPr>
     </w:lvl>
     <w:lvl w:ilvl="8" w:tplc="556A4EE8">
@@ -3621,7 +4104,7 @@
         <w:ind w:left="6480" w:hanging="360"/>
       </w:pPr>
       <w:rPr>
-        <w:rFonts w:ascii="Wingdings" w:hAnsi="Wingdings" w:hint="default"/>
+        <w:rFonts w:hint="default" w:ascii="Wingdings" w:hAnsi="Wingdings"/>
       </w:rPr>
     </w:lvl>
   </w:abstractNum>
@@ -3641,7 +4124,7 @@
         <w:ind w:left="720" w:hanging="360"/>
       </w:pPr>
       <w:rPr>
-        <w:rFonts w:ascii="Symbol" w:hAnsi="Symbol" w:hint="default"/>
+        <w:rFonts w:hint="default" w:ascii="Symbol" w:hAnsi="Symbol"/>
         <w:sz w:val="20"/>
       </w:rPr>
     </w:lvl>
@@ -3657,7 +4140,7 @@
         <w:ind w:left="1440" w:hanging="360"/>
       </w:pPr>
       <w:rPr>
-        <w:rFonts w:ascii="Courier New" w:hAnsi="Courier New" w:hint="default"/>
+        <w:rFonts w:hint="default" w:ascii="Courier New" w:hAnsi="Courier New"/>
         <w:sz w:val="20"/>
       </w:rPr>
     </w:lvl>
@@ -3673,7 +4156,7 @@
         <w:ind w:left="2160" w:hanging="360"/>
       </w:pPr>
       <w:rPr>
-        <w:rFonts w:ascii="Wingdings" w:hAnsi="Wingdings" w:hint="default"/>
+        <w:rFonts w:hint="default" w:ascii="Wingdings" w:hAnsi="Wingdings"/>
         <w:sz w:val="20"/>
       </w:rPr>
     </w:lvl>
@@ -3689,7 +4172,7 @@
         <w:ind w:left="2880" w:hanging="360"/>
       </w:pPr>
       <w:rPr>
-        <w:rFonts w:ascii="Wingdings" w:hAnsi="Wingdings" w:hint="default"/>
+        <w:rFonts w:hint="default" w:ascii="Wingdings" w:hAnsi="Wingdings"/>
         <w:sz w:val="20"/>
       </w:rPr>
     </w:lvl>
@@ -3705,7 +4188,7 @@
         <w:ind w:left="3600" w:hanging="360"/>
       </w:pPr>
       <w:rPr>
-        <w:rFonts w:ascii="Wingdings" w:hAnsi="Wingdings" w:hint="default"/>
+        <w:rFonts w:hint="default" w:ascii="Wingdings" w:hAnsi="Wingdings"/>
         <w:sz w:val="20"/>
       </w:rPr>
     </w:lvl>
@@ -3721,7 +4204,7 @@
         <w:ind w:left="4320" w:hanging="360"/>
       </w:pPr>
       <w:rPr>
-        <w:rFonts w:ascii="Wingdings" w:hAnsi="Wingdings" w:hint="default"/>
+        <w:rFonts w:hint="default" w:ascii="Wingdings" w:hAnsi="Wingdings"/>
         <w:sz w:val="20"/>
       </w:rPr>
     </w:lvl>
@@ -3737,7 +4220,7 @@
         <w:ind w:left="5040" w:hanging="360"/>
       </w:pPr>
       <w:rPr>
-        <w:rFonts w:ascii="Wingdings" w:hAnsi="Wingdings" w:hint="default"/>
+        <w:rFonts w:hint="default" w:ascii="Wingdings" w:hAnsi="Wingdings"/>
         <w:sz w:val="20"/>
       </w:rPr>
     </w:lvl>
@@ -3753,7 +4236,7 @@
         <w:ind w:left="5760" w:hanging="360"/>
       </w:pPr>
       <w:rPr>
-        <w:rFonts w:ascii="Wingdings" w:hAnsi="Wingdings" w:hint="default"/>
+        <w:rFonts w:hint="default" w:ascii="Wingdings" w:hAnsi="Wingdings"/>
         <w:sz w:val="20"/>
       </w:rPr>
     </w:lvl>
@@ -3769,7 +4252,7 @@
         <w:ind w:left="6480" w:hanging="360"/>
       </w:pPr>
       <w:rPr>
-        <w:rFonts w:ascii="Wingdings" w:hAnsi="Wingdings" w:hint="default"/>
+        <w:rFonts w:hint="default" w:ascii="Wingdings" w:hAnsi="Wingdings"/>
         <w:sz w:val="20"/>
       </w:rPr>
     </w:lvl>
@@ -3790,7 +4273,7 @@
         <w:ind w:left="720" w:hanging="360"/>
       </w:pPr>
       <w:rPr>
-        <w:rFonts w:ascii="Symbol" w:hAnsi="Symbol" w:hint="default"/>
+        <w:rFonts w:hint="default" w:ascii="Symbol" w:hAnsi="Symbol"/>
         <w:sz w:val="20"/>
       </w:rPr>
     </w:lvl>
@@ -3806,7 +4289,7 @@
         <w:ind w:left="1440" w:hanging="360"/>
       </w:pPr>
       <w:rPr>
-        <w:rFonts w:ascii="Courier New" w:hAnsi="Courier New" w:hint="default"/>
+        <w:rFonts w:hint="default" w:ascii="Courier New" w:hAnsi="Courier New"/>
         <w:sz w:val="20"/>
       </w:rPr>
     </w:lvl>
@@ -3822,7 +4305,7 @@
         <w:ind w:left="2160" w:hanging="360"/>
       </w:pPr>
       <w:rPr>
-        <w:rFonts w:ascii="Wingdings" w:hAnsi="Wingdings" w:hint="default"/>
+        <w:rFonts w:hint="default" w:ascii="Wingdings" w:hAnsi="Wingdings"/>
         <w:sz w:val="20"/>
       </w:rPr>
     </w:lvl>
@@ -3838,7 +4321,7 @@
         <w:ind w:left="2880" w:hanging="360"/>
       </w:pPr>
       <w:rPr>
-        <w:rFonts w:ascii="Wingdings" w:hAnsi="Wingdings" w:hint="default"/>
+        <w:rFonts w:hint="default" w:ascii="Wingdings" w:hAnsi="Wingdings"/>
         <w:sz w:val="20"/>
       </w:rPr>
     </w:lvl>
@@ -3854,7 +4337,7 @@
         <w:ind w:left="3600" w:hanging="360"/>
       </w:pPr>
       <w:rPr>
-        <w:rFonts w:ascii="Wingdings" w:hAnsi="Wingdings" w:hint="default"/>
+        <w:rFonts w:hint="default" w:ascii="Wingdings" w:hAnsi="Wingdings"/>
         <w:sz w:val="20"/>
       </w:rPr>
     </w:lvl>
@@ -3870,7 +4353,7 @@
         <w:ind w:left="4320" w:hanging="360"/>
       </w:pPr>
       <w:rPr>
-        <w:rFonts w:ascii="Wingdings" w:hAnsi="Wingdings" w:hint="default"/>
+        <w:rFonts w:hint="default" w:ascii="Wingdings" w:hAnsi="Wingdings"/>
         <w:sz w:val="20"/>
       </w:rPr>
     </w:lvl>
@@ -3886,7 +4369,7 @@
         <w:ind w:left="5040" w:hanging="360"/>
       </w:pPr>
       <w:rPr>
-        <w:rFonts w:ascii="Wingdings" w:hAnsi="Wingdings" w:hint="default"/>
+        <w:rFonts w:hint="default" w:ascii="Wingdings" w:hAnsi="Wingdings"/>
         <w:sz w:val="20"/>
       </w:rPr>
     </w:lvl>
@@ -3902,7 +4385,7 @@
         <w:ind w:left="5760" w:hanging="360"/>
       </w:pPr>
       <w:rPr>
-        <w:rFonts w:ascii="Wingdings" w:hAnsi="Wingdings" w:hint="default"/>
+        <w:rFonts w:hint="default" w:ascii="Wingdings" w:hAnsi="Wingdings"/>
         <w:sz w:val="20"/>
       </w:rPr>
     </w:lvl>
@@ -3918,7 +4401,7 @@
         <w:ind w:left="6480" w:hanging="360"/>
       </w:pPr>
       <w:rPr>
-        <w:rFonts w:ascii="Wingdings" w:hAnsi="Wingdings" w:hint="default"/>
+        <w:rFonts w:hint="default" w:ascii="Wingdings" w:hAnsi="Wingdings"/>
         <w:sz w:val="20"/>
       </w:rPr>
     </w:lvl>
@@ -4117,7 +4600,7 @@
         <w:ind w:left="720" w:hanging="360"/>
       </w:pPr>
       <w:rPr>
-        <w:rFonts w:ascii="Calibri" w:hAnsi="Calibri" w:hint="default"/>
+        <w:rFonts w:hint="default" w:ascii="Calibri" w:hAnsi="Calibri"/>
       </w:rPr>
     </w:lvl>
     <w:lvl w:ilvl="1" w:tplc="7BA8418C">
@@ -4129,7 +4612,7 @@
         <w:ind w:left="1440" w:hanging="360"/>
       </w:pPr>
       <w:rPr>
-        <w:rFonts w:ascii="Courier New" w:hAnsi="Courier New" w:hint="default"/>
+        <w:rFonts w:hint="default" w:ascii="Courier New" w:hAnsi="Courier New"/>
       </w:rPr>
     </w:lvl>
     <w:lvl w:ilvl="2" w:tplc="28FA6E70">
@@ -4141,7 +4624,7 @@
         <w:ind w:left="2160" w:hanging="360"/>
       </w:pPr>
       <w:rPr>
-        <w:rFonts w:ascii="Wingdings" w:hAnsi="Wingdings" w:hint="default"/>
+        <w:rFonts w:hint="default" w:ascii="Wingdings" w:hAnsi="Wingdings"/>
       </w:rPr>
     </w:lvl>
     <w:lvl w:ilvl="3" w:tplc="5C3E139A">
@@ -4153,7 +4636,7 @@
         <w:ind w:left="2880" w:hanging="360"/>
       </w:pPr>
       <w:rPr>
-        <w:rFonts w:ascii="Symbol" w:hAnsi="Symbol" w:hint="default"/>
+        <w:rFonts w:hint="default" w:ascii="Symbol" w:hAnsi="Symbol"/>
       </w:rPr>
     </w:lvl>
     <w:lvl w:ilvl="4" w:tplc="69207BEE">
@@ -4165,7 +4648,7 @@
         <w:ind w:left="3600" w:hanging="360"/>
       </w:pPr>
       <w:rPr>
-        <w:rFonts w:ascii="Courier New" w:hAnsi="Courier New" w:hint="default"/>
+        <w:rFonts w:hint="default" w:ascii="Courier New" w:hAnsi="Courier New"/>
       </w:rPr>
     </w:lvl>
     <w:lvl w:ilvl="5" w:tplc="D2D23D0A">
@@ -4177,7 +4660,7 @@
         <w:ind w:left="4320" w:hanging="360"/>
       </w:pPr>
       <w:rPr>
-        <w:rFonts w:ascii="Wingdings" w:hAnsi="Wingdings" w:hint="default"/>
+        <w:rFonts w:hint="default" w:ascii="Wingdings" w:hAnsi="Wingdings"/>
       </w:rPr>
     </w:lvl>
     <w:lvl w:ilvl="6" w:tplc="331C20AC">
@@ -4189,7 +4672,7 @@
         <w:ind w:left="5040" w:hanging="360"/>
       </w:pPr>
       <w:rPr>
-        <w:rFonts w:ascii="Symbol" w:hAnsi="Symbol" w:hint="default"/>
+        <w:rFonts w:hint="default" w:ascii="Symbol" w:hAnsi="Symbol"/>
       </w:rPr>
     </w:lvl>
     <w:lvl w:ilvl="7" w:tplc="CCB25040">
@@ -4201,7 +4684,7 @@
         <w:ind w:left="5760" w:hanging="360"/>
       </w:pPr>
       <w:rPr>
-        <w:rFonts w:ascii="Courier New" w:hAnsi="Courier New" w:hint="default"/>
+        <w:rFonts w:hint="default" w:ascii="Courier New" w:hAnsi="Courier New"/>
       </w:rPr>
     </w:lvl>
     <w:lvl w:ilvl="8" w:tplc="1504BBB0">
@@ -4213,7 +4696,7 @@
         <w:ind w:left="6480" w:hanging="360"/>
       </w:pPr>
       <w:rPr>
-        <w:rFonts w:ascii="Wingdings" w:hAnsi="Wingdings" w:hint="default"/>
+        <w:rFonts w:hint="default" w:ascii="Wingdings" w:hAnsi="Wingdings"/>
       </w:rPr>
     </w:lvl>
   </w:abstractNum>
@@ -4331,7 +4814,7 @@
         <w:ind w:left="1440" w:hanging="360"/>
       </w:pPr>
       <w:rPr>
-        <w:rFonts w:ascii="Courier New" w:hAnsi="Courier New" w:cs="Courier New" w:hint="default"/>
+        <w:rFonts w:hint="default" w:ascii="Courier New" w:hAnsi="Courier New" w:cs="Courier New"/>
       </w:rPr>
     </w:lvl>
     <w:lvl w:ilvl="2" w:tplc="0C0A0005">
@@ -4343,7 +4826,7 @@
         <w:ind w:left="2160" w:hanging="360"/>
       </w:pPr>
       <w:rPr>
-        <w:rFonts w:ascii="Wingdings" w:hAnsi="Wingdings" w:hint="default"/>
+        <w:rFonts w:hint="default" w:ascii="Wingdings" w:hAnsi="Wingdings"/>
       </w:rPr>
     </w:lvl>
     <w:lvl w:ilvl="3" w:tplc="0C0A0001">
@@ -4355,7 +4838,7 @@
         <w:ind w:left="2880" w:hanging="360"/>
       </w:pPr>
       <w:rPr>
-        <w:rFonts w:ascii="Symbol" w:hAnsi="Symbol" w:hint="default"/>
+        <w:rFonts w:hint="default" w:ascii="Symbol" w:hAnsi="Symbol"/>
       </w:rPr>
     </w:lvl>
     <w:lvl w:ilvl="4" w:tplc="0C0A0003" w:tentative="1">
@@ -4367,7 +4850,7 @@
         <w:ind w:left="3600" w:hanging="360"/>
       </w:pPr>
       <w:rPr>
-        <w:rFonts w:ascii="Courier New" w:hAnsi="Courier New" w:cs="Courier New" w:hint="default"/>
+        <w:rFonts w:hint="default" w:ascii="Courier New" w:hAnsi="Courier New" w:cs="Courier New"/>
       </w:rPr>
     </w:lvl>
     <w:lvl w:ilvl="5" w:tplc="0C0A0005" w:tentative="1">
@@ -4379,7 +4862,7 @@
         <w:ind w:left="4320" w:hanging="360"/>
       </w:pPr>
       <w:rPr>
-        <w:rFonts w:ascii="Wingdings" w:hAnsi="Wingdings" w:hint="default"/>
+        <w:rFonts w:hint="default" w:ascii="Wingdings" w:hAnsi="Wingdings"/>
       </w:rPr>
     </w:lvl>
     <w:lvl w:ilvl="6" w:tplc="0C0A0001" w:tentative="1">
@@ -4391,7 +4874,7 @@
         <w:ind w:left="5040" w:hanging="360"/>
       </w:pPr>
       <w:rPr>
-        <w:rFonts w:ascii="Symbol" w:hAnsi="Symbol" w:hint="default"/>
+        <w:rFonts w:hint="default" w:ascii="Symbol" w:hAnsi="Symbol"/>
       </w:rPr>
     </w:lvl>
     <w:lvl w:ilvl="7" w:tplc="0C0A0003" w:tentative="1">
@@ -4403,7 +4886,7 @@
         <w:ind w:left="5760" w:hanging="360"/>
       </w:pPr>
       <w:rPr>
-        <w:rFonts w:ascii="Courier New" w:hAnsi="Courier New" w:cs="Courier New" w:hint="default"/>
+        <w:rFonts w:hint="default" w:ascii="Courier New" w:hAnsi="Courier New" w:cs="Courier New"/>
       </w:rPr>
     </w:lvl>
     <w:lvl w:ilvl="8" w:tplc="0C0A0005" w:tentative="1">
@@ -4415,7 +4898,7 @@
         <w:ind w:left="6480" w:hanging="360"/>
       </w:pPr>
       <w:rPr>
-        <w:rFonts w:ascii="Wingdings" w:hAnsi="Wingdings" w:hint="default"/>
+        <w:rFonts w:hint="default" w:ascii="Wingdings" w:hAnsi="Wingdings"/>
       </w:rPr>
     </w:lvl>
   </w:abstractNum>
@@ -4432,7 +4915,7 @@
         <w:ind w:left="720" w:hanging="360"/>
       </w:pPr>
       <w:rPr>
-        <w:rFonts w:ascii="Calibri" w:hAnsi="Calibri" w:hint="default"/>
+        <w:rFonts w:hint="default" w:ascii="Calibri" w:hAnsi="Calibri"/>
       </w:rPr>
     </w:lvl>
     <w:lvl w:ilvl="1" w:tplc="1924CBEE">
@@ -4444,7 +4927,7 @@
         <w:ind w:left="1440" w:hanging="360"/>
       </w:pPr>
       <w:rPr>
-        <w:rFonts w:ascii="Courier New" w:hAnsi="Courier New" w:hint="default"/>
+        <w:rFonts w:hint="default" w:ascii="Courier New" w:hAnsi="Courier New"/>
       </w:rPr>
     </w:lvl>
     <w:lvl w:ilvl="2" w:tplc="26C01D30">
@@ -4456,7 +4939,7 @@
         <w:ind w:left="2160" w:hanging="360"/>
       </w:pPr>
       <w:rPr>
-        <w:rFonts w:ascii="Wingdings" w:hAnsi="Wingdings" w:hint="default"/>
+        <w:rFonts w:hint="default" w:ascii="Wingdings" w:hAnsi="Wingdings"/>
       </w:rPr>
     </w:lvl>
     <w:lvl w:ilvl="3" w:tplc="3C806738">
@@ -4468,7 +4951,7 @@
         <w:ind w:left="2880" w:hanging="360"/>
       </w:pPr>
       <w:rPr>
-        <w:rFonts w:ascii="Symbol" w:hAnsi="Symbol" w:hint="default"/>
+        <w:rFonts w:hint="default" w:ascii="Symbol" w:hAnsi="Symbol"/>
       </w:rPr>
     </w:lvl>
     <w:lvl w:ilvl="4" w:tplc="5E2E886A">
@@ -4480,7 +4963,7 @@
         <w:ind w:left="3600" w:hanging="360"/>
       </w:pPr>
       <w:rPr>
-        <w:rFonts w:ascii="Courier New" w:hAnsi="Courier New" w:hint="default"/>
+        <w:rFonts w:hint="default" w:ascii="Courier New" w:hAnsi="Courier New"/>
       </w:rPr>
     </w:lvl>
     <w:lvl w:ilvl="5" w:tplc="F5626C18">
@@ -4492,7 +4975,7 @@
         <w:ind w:left="4320" w:hanging="360"/>
       </w:pPr>
       <w:rPr>
-        <w:rFonts w:ascii="Wingdings" w:hAnsi="Wingdings" w:hint="default"/>
+        <w:rFonts w:hint="default" w:ascii="Wingdings" w:hAnsi="Wingdings"/>
       </w:rPr>
     </w:lvl>
     <w:lvl w:ilvl="6" w:tplc="6D68B1B2">
@@ -4504,7 +4987,7 @@
         <w:ind w:left="5040" w:hanging="360"/>
       </w:pPr>
       <w:rPr>
-        <w:rFonts w:ascii="Symbol" w:hAnsi="Symbol" w:hint="default"/>
+        <w:rFonts w:hint="default" w:ascii="Symbol" w:hAnsi="Symbol"/>
       </w:rPr>
     </w:lvl>
     <w:lvl w:ilvl="7" w:tplc="937EB90E">
@@ -4516,7 +4999,7 @@
         <w:ind w:left="5760" w:hanging="360"/>
       </w:pPr>
       <w:rPr>
-        <w:rFonts w:ascii="Courier New" w:hAnsi="Courier New" w:hint="default"/>
+        <w:rFonts w:hint="default" w:ascii="Courier New" w:hAnsi="Courier New"/>
       </w:rPr>
     </w:lvl>
     <w:lvl w:ilvl="8" w:tplc="F53E049E">
@@ -4528,7 +5011,7 @@
         <w:ind w:left="6480" w:hanging="360"/>
       </w:pPr>
       <w:rPr>
-        <w:rFonts w:ascii="Wingdings" w:hAnsi="Wingdings" w:hint="default"/>
+        <w:rFonts w:hint="default" w:ascii="Wingdings" w:hAnsi="Wingdings"/>
       </w:rPr>
     </w:lvl>
   </w:abstractNum>
@@ -4545,7 +5028,7 @@
         <w:ind w:left="720" w:hanging="360"/>
       </w:pPr>
       <w:rPr>
-        <w:rFonts w:ascii="Calibri" w:hAnsi="Calibri" w:hint="default"/>
+        <w:rFonts w:hint="default" w:ascii="Calibri" w:hAnsi="Calibri"/>
       </w:rPr>
     </w:lvl>
     <w:lvl w:ilvl="1" w:tplc="D6D2AEA4">
@@ -4557,7 +5040,7 @@
         <w:ind w:left="1440" w:hanging="360"/>
       </w:pPr>
       <w:rPr>
-        <w:rFonts w:ascii="Courier New" w:hAnsi="Courier New" w:hint="default"/>
+        <w:rFonts w:hint="default" w:ascii="Courier New" w:hAnsi="Courier New"/>
       </w:rPr>
     </w:lvl>
     <w:lvl w:ilvl="2" w:tplc="6B7020D8">
@@ -4569,7 +5052,7 @@
         <w:ind w:left="2160" w:hanging="360"/>
       </w:pPr>
       <w:rPr>
-        <w:rFonts w:ascii="Wingdings" w:hAnsi="Wingdings" w:hint="default"/>
+        <w:rFonts w:hint="default" w:ascii="Wingdings" w:hAnsi="Wingdings"/>
       </w:rPr>
     </w:lvl>
     <w:lvl w:ilvl="3" w:tplc="572A7BA0">
@@ -4581,7 +5064,7 @@
         <w:ind w:left="2880" w:hanging="360"/>
       </w:pPr>
       <w:rPr>
-        <w:rFonts w:ascii="Symbol" w:hAnsi="Symbol" w:hint="default"/>
+        <w:rFonts w:hint="default" w:ascii="Symbol" w:hAnsi="Symbol"/>
       </w:rPr>
     </w:lvl>
     <w:lvl w:ilvl="4" w:tplc="068C773C">
@@ -4593,7 +5076,7 @@
         <w:ind w:left="3600" w:hanging="360"/>
       </w:pPr>
       <w:rPr>
-        <w:rFonts w:ascii="Courier New" w:hAnsi="Courier New" w:hint="default"/>
+        <w:rFonts w:hint="default" w:ascii="Courier New" w:hAnsi="Courier New"/>
       </w:rPr>
     </w:lvl>
     <w:lvl w:ilvl="5" w:tplc="9F68D9FE">
@@ -4605,7 +5088,7 @@
         <w:ind w:left="4320" w:hanging="360"/>
       </w:pPr>
       <w:rPr>
-        <w:rFonts w:ascii="Wingdings" w:hAnsi="Wingdings" w:hint="default"/>
+        <w:rFonts w:hint="default" w:ascii="Wingdings" w:hAnsi="Wingdings"/>
       </w:rPr>
     </w:lvl>
     <w:lvl w:ilvl="6" w:tplc="92E83A76">
@@ -4617,7 +5100,7 @@
         <w:ind w:left="5040" w:hanging="360"/>
       </w:pPr>
       <w:rPr>
-        <w:rFonts w:ascii="Symbol" w:hAnsi="Symbol" w:hint="default"/>
+        <w:rFonts w:hint="default" w:ascii="Symbol" w:hAnsi="Symbol"/>
       </w:rPr>
     </w:lvl>
     <w:lvl w:ilvl="7" w:tplc="33D860E8">
@@ -4629,7 +5112,7 @@
         <w:ind w:left="5760" w:hanging="360"/>
       </w:pPr>
       <w:rPr>
-        <w:rFonts w:ascii="Courier New" w:hAnsi="Courier New" w:hint="default"/>
+        <w:rFonts w:hint="default" w:ascii="Courier New" w:hAnsi="Courier New"/>
       </w:rPr>
     </w:lvl>
     <w:lvl w:ilvl="8" w:tplc="11D0D446">
@@ -4641,7 +5124,7 @@
         <w:ind w:left="6480" w:hanging="360"/>
       </w:pPr>
       <w:rPr>
-        <w:rFonts w:ascii="Wingdings" w:hAnsi="Wingdings" w:hint="default"/>
+        <w:rFonts w:hint="default" w:ascii="Wingdings" w:hAnsi="Wingdings"/>
       </w:rPr>
     </w:lvl>
   </w:abstractNum>
@@ -4779,7 +5262,7 @@
         <w:ind w:left="720" w:hanging="360"/>
       </w:pPr>
       <w:rPr>
-        <w:rFonts w:ascii="Calibri" w:hAnsi="Calibri" w:hint="default"/>
+        <w:rFonts w:hint="default" w:ascii="Calibri" w:hAnsi="Calibri"/>
       </w:rPr>
     </w:lvl>
     <w:lvl w:ilvl="1" w:tplc="675A797A">
@@ -4791,7 +5274,7 @@
         <w:ind w:left="1440" w:hanging="360"/>
       </w:pPr>
       <w:rPr>
-        <w:rFonts w:ascii="Courier New" w:hAnsi="Courier New" w:hint="default"/>
+        <w:rFonts w:hint="default" w:ascii="Courier New" w:hAnsi="Courier New"/>
       </w:rPr>
     </w:lvl>
     <w:lvl w:ilvl="2" w:tplc="AC665D0C">
@@ -4803,7 +5286,7 @@
         <w:ind w:left="2160" w:hanging="360"/>
       </w:pPr>
       <w:rPr>
-        <w:rFonts w:ascii="Wingdings" w:hAnsi="Wingdings" w:hint="default"/>
+        <w:rFonts w:hint="default" w:ascii="Wingdings" w:hAnsi="Wingdings"/>
       </w:rPr>
     </w:lvl>
     <w:lvl w:ilvl="3" w:tplc="0CD0F12A">
@@ -4815,7 +5298,7 @@
         <w:ind w:left="2880" w:hanging="360"/>
       </w:pPr>
       <w:rPr>
-        <w:rFonts w:ascii="Symbol" w:hAnsi="Symbol" w:hint="default"/>
+        <w:rFonts w:hint="default" w:ascii="Symbol" w:hAnsi="Symbol"/>
       </w:rPr>
     </w:lvl>
     <w:lvl w:ilvl="4" w:tplc="781C248C">
@@ -4827,7 +5310,7 @@
         <w:ind w:left="3600" w:hanging="360"/>
       </w:pPr>
       <w:rPr>
-        <w:rFonts w:ascii="Courier New" w:hAnsi="Courier New" w:hint="default"/>
+        <w:rFonts w:hint="default" w:ascii="Courier New" w:hAnsi="Courier New"/>
       </w:rPr>
     </w:lvl>
     <w:lvl w:ilvl="5" w:tplc="5FCC81E6">
@@ -4839,7 +5322,7 @@
         <w:ind w:left="4320" w:hanging="360"/>
       </w:pPr>
       <w:rPr>
-        <w:rFonts w:ascii="Wingdings" w:hAnsi="Wingdings" w:hint="default"/>
+        <w:rFonts w:hint="default" w:ascii="Wingdings" w:hAnsi="Wingdings"/>
       </w:rPr>
     </w:lvl>
     <w:lvl w:ilvl="6" w:tplc="C1661BD2">
@@ -4851,7 +5334,7 @@
         <w:ind w:left="5040" w:hanging="360"/>
       </w:pPr>
       <w:rPr>
-        <w:rFonts w:ascii="Symbol" w:hAnsi="Symbol" w:hint="default"/>
+        <w:rFonts w:hint="default" w:ascii="Symbol" w:hAnsi="Symbol"/>
       </w:rPr>
     </w:lvl>
     <w:lvl w:ilvl="7" w:tplc="A8DEDA9C">
@@ -4863,7 +5346,7 @@
         <w:ind w:left="5760" w:hanging="360"/>
       </w:pPr>
       <w:rPr>
-        <w:rFonts w:ascii="Courier New" w:hAnsi="Courier New" w:hint="default"/>
+        <w:rFonts w:hint="default" w:ascii="Courier New" w:hAnsi="Courier New"/>
       </w:rPr>
     </w:lvl>
     <w:lvl w:ilvl="8" w:tplc="1CF6867A">
@@ -4875,7 +5358,7 @@
         <w:ind w:left="6480" w:hanging="360"/>
       </w:pPr>
       <w:rPr>
-        <w:rFonts w:ascii="Wingdings" w:hAnsi="Wingdings" w:hint="default"/>
+        <w:rFonts w:hint="default" w:ascii="Wingdings" w:hAnsi="Wingdings"/>
       </w:rPr>
     </w:lvl>
   </w:abstractNum>
@@ -4978,7 +5461,7 @@
         <w:ind w:left="720" w:hanging="360"/>
       </w:pPr>
       <w:rPr>
-        <w:rFonts w:ascii="Calibri" w:hAnsi="Calibri" w:hint="default"/>
+        <w:rFonts w:hint="default" w:ascii="Calibri" w:hAnsi="Calibri"/>
       </w:rPr>
     </w:lvl>
     <w:lvl w:ilvl="1" w:tplc="DB9A30B2">
@@ -4990,7 +5473,7 @@
         <w:ind w:left="1440" w:hanging="360"/>
       </w:pPr>
       <w:rPr>
-        <w:rFonts w:ascii="Courier New" w:hAnsi="Courier New" w:hint="default"/>
+        <w:rFonts w:hint="default" w:ascii="Courier New" w:hAnsi="Courier New"/>
       </w:rPr>
     </w:lvl>
     <w:lvl w:ilvl="2" w:tplc="7DE2CFC6">
@@ -5002,7 +5485,7 @@
         <w:ind w:left="2160" w:hanging="360"/>
       </w:pPr>
       <w:rPr>
-        <w:rFonts w:ascii="Wingdings" w:hAnsi="Wingdings" w:hint="default"/>
+        <w:rFonts w:hint="default" w:ascii="Wingdings" w:hAnsi="Wingdings"/>
       </w:rPr>
     </w:lvl>
     <w:lvl w:ilvl="3" w:tplc="871E1674">
@@ -5014,7 +5497,7 @@
         <w:ind w:left="2880" w:hanging="360"/>
       </w:pPr>
       <w:rPr>
-        <w:rFonts w:ascii="Symbol" w:hAnsi="Symbol" w:hint="default"/>
+        <w:rFonts w:hint="default" w:ascii="Symbol" w:hAnsi="Symbol"/>
       </w:rPr>
     </w:lvl>
     <w:lvl w:ilvl="4" w:tplc="A63A9624">
@@ -5026,7 +5509,7 @@
         <w:ind w:left="3600" w:hanging="360"/>
       </w:pPr>
       <w:rPr>
-        <w:rFonts w:ascii="Courier New" w:hAnsi="Courier New" w:hint="default"/>
+        <w:rFonts w:hint="default" w:ascii="Courier New" w:hAnsi="Courier New"/>
       </w:rPr>
     </w:lvl>
     <w:lvl w:ilvl="5" w:tplc="6958F4FA">
@@ -5038,7 +5521,7 @@
         <w:ind w:left="4320" w:hanging="360"/>
       </w:pPr>
       <w:rPr>
-        <w:rFonts w:ascii="Wingdings" w:hAnsi="Wingdings" w:hint="default"/>
+        <w:rFonts w:hint="default" w:ascii="Wingdings" w:hAnsi="Wingdings"/>
       </w:rPr>
     </w:lvl>
     <w:lvl w:ilvl="6" w:tplc="C73E509E">
@@ -5050,7 +5533,7 @@
         <w:ind w:left="5040" w:hanging="360"/>
       </w:pPr>
       <w:rPr>
-        <w:rFonts w:ascii="Symbol" w:hAnsi="Symbol" w:hint="default"/>
+        <w:rFonts w:hint="default" w:ascii="Symbol" w:hAnsi="Symbol"/>
       </w:rPr>
     </w:lvl>
     <w:lvl w:ilvl="7" w:tplc="3A424AFA">
@@ -5062,7 +5545,7 @@
         <w:ind w:left="5760" w:hanging="360"/>
       </w:pPr>
       <w:rPr>
-        <w:rFonts w:ascii="Courier New" w:hAnsi="Courier New" w:hint="default"/>
+        <w:rFonts w:hint="default" w:ascii="Courier New" w:hAnsi="Courier New"/>
       </w:rPr>
     </w:lvl>
     <w:lvl w:ilvl="8" w:tplc="EB384440">
@@ -5074,7 +5557,7 @@
         <w:ind w:left="6480" w:hanging="360"/>
       </w:pPr>
       <w:rPr>
-        <w:rFonts w:ascii="Wingdings" w:hAnsi="Wingdings" w:hint="default"/>
+        <w:rFonts w:hint="default" w:ascii="Wingdings" w:hAnsi="Wingdings"/>
       </w:rPr>
     </w:lvl>
   </w:abstractNum>
@@ -5091,7 +5574,7 @@
         <w:ind w:left="720" w:hanging="360"/>
       </w:pPr>
       <w:rPr>
-        <w:rFonts w:ascii="Courier New" w:hAnsi="Courier New" w:cs="Courier New" w:hint="default"/>
+        <w:rFonts w:hint="default" w:ascii="Courier New" w:hAnsi="Courier New" w:cs="Courier New"/>
       </w:rPr>
     </w:lvl>
     <w:lvl w:ilvl="1" w:tplc="340A0003" w:tentative="1">
@@ -5103,7 +5586,7 @@
         <w:ind w:left="1440" w:hanging="360"/>
       </w:pPr>
       <w:rPr>
-        <w:rFonts w:ascii="Courier New" w:hAnsi="Courier New" w:cs="Courier New" w:hint="default"/>
+        <w:rFonts w:hint="default" w:ascii="Courier New" w:hAnsi="Courier New" w:cs="Courier New"/>
       </w:rPr>
     </w:lvl>
     <w:lvl w:ilvl="2" w:tplc="340A0005" w:tentative="1">
@@ -5115,7 +5598,7 @@
         <w:ind w:left="2160" w:hanging="360"/>
       </w:pPr>
       <w:rPr>
-        <w:rFonts w:ascii="Wingdings" w:hAnsi="Wingdings" w:hint="default"/>
+        <w:rFonts w:hint="default" w:ascii="Wingdings" w:hAnsi="Wingdings"/>
       </w:rPr>
     </w:lvl>
     <w:lvl w:ilvl="3" w:tplc="340A0001" w:tentative="1">
@@ -5127,7 +5610,7 @@
         <w:ind w:left="2880" w:hanging="360"/>
       </w:pPr>
       <w:rPr>
-        <w:rFonts w:ascii="Symbol" w:hAnsi="Symbol" w:hint="default"/>
+        <w:rFonts w:hint="default" w:ascii="Symbol" w:hAnsi="Symbol"/>
       </w:rPr>
     </w:lvl>
     <w:lvl w:ilvl="4" w:tplc="340A0003" w:tentative="1">
@@ -5139,7 +5622,7 @@
         <w:ind w:left="3600" w:hanging="360"/>
       </w:pPr>
       <w:rPr>
-        <w:rFonts w:ascii="Courier New" w:hAnsi="Courier New" w:cs="Courier New" w:hint="default"/>
+        <w:rFonts w:hint="default" w:ascii="Courier New" w:hAnsi="Courier New" w:cs="Courier New"/>
       </w:rPr>
     </w:lvl>
     <w:lvl w:ilvl="5" w:tplc="340A0005" w:tentative="1">
@@ -5151,7 +5634,7 @@
         <w:ind w:left="4320" w:hanging="360"/>
       </w:pPr>
       <w:rPr>
-        <w:rFonts w:ascii="Wingdings" w:hAnsi="Wingdings" w:hint="default"/>
+        <w:rFonts w:hint="default" w:ascii="Wingdings" w:hAnsi="Wingdings"/>
       </w:rPr>
     </w:lvl>
     <w:lvl w:ilvl="6" w:tplc="340A0001" w:tentative="1">
@@ -5163,7 +5646,7 @@
         <w:ind w:left="5040" w:hanging="360"/>
       </w:pPr>
       <w:rPr>
-        <w:rFonts w:ascii="Symbol" w:hAnsi="Symbol" w:hint="default"/>
+        <w:rFonts w:hint="default" w:ascii="Symbol" w:hAnsi="Symbol"/>
       </w:rPr>
     </w:lvl>
     <w:lvl w:ilvl="7" w:tplc="340A0003" w:tentative="1">
@@ -5175,7 +5658,7 @@
         <w:ind w:left="5760" w:hanging="360"/>
       </w:pPr>
       <w:rPr>
-        <w:rFonts w:ascii="Courier New" w:hAnsi="Courier New" w:cs="Courier New" w:hint="default"/>
+        <w:rFonts w:hint="default" w:ascii="Courier New" w:hAnsi="Courier New" w:cs="Courier New"/>
       </w:rPr>
     </w:lvl>
     <w:lvl w:ilvl="8" w:tplc="340A0005" w:tentative="1">
@@ -5187,7 +5670,7 @@
         <w:ind w:left="6480" w:hanging="360"/>
       </w:pPr>
       <w:rPr>
-        <w:rFonts w:ascii="Wingdings" w:hAnsi="Wingdings" w:hint="default"/>
+        <w:rFonts w:hint="default" w:ascii="Wingdings" w:hAnsi="Wingdings"/>
       </w:rPr>
     </w:lvl>
   </w:abstractNum>
@@ -5204,7 +5687,7 @@
         <w:ind w:left="720" w:hanging="360"/>
       </w:pPr>
       <w:rPr>
-        <w:rFonts w:ascii="Calibri" w:hAnsi="Calibri" w:hint="default"/>
+        <w:rFonts w:hint="default" w:ascii="Calibri" w:hAnsi="Calibri"/>
       </w:rPr>
     </w:lvl>
     <w:lvl w:ilvl="1" w:tplc="999A4F62">
@@ -5216,7 +5699,7 @@
         <w:ind w:left="1440" w:hanging="360"/>
       </w:pPr>
       <w:rPr>
-        <w:rFonts w:ascii="Courier New" w:hAnsi="Courier New" w:hint="default"/>
+        <w:rFonts w:hint="default" w:ascii="Courier New" w:hAnsi="Courier New"/>
       </w:rPr>
     </w:lvl>
     <w:lvl w:ilvl="2" w:tplc="E1868F08">
@@ -5228,7 +5711,7 @@
         <w:ind w:left="2160" w:hanging="360"/>
       </w:pPr>
       <w:rPr>
-        <w:rFonts w:ascii="Wingdings" w:hAnsi="Wingdings" w:hint="default"/>
+        <w:rFonts w:hint="default" w:ascii="Wingdings" w:hAnsi="Wingdings"/>
       </w:rPr>
     </w:lvl>
     <w:lvl w:ilvl="3" w:tplc="8794AE56">
@@ -5240,7 +5723,7 @@
         <w:ind w:left="2880" w:hanging="360"/>
       </w:pPr>
       <w:rPr>
-        <w:rFonts w:ascii="Symbol" w:hAnsi="Symbol" w:hint="default"/>
+        <w:rFonts w:hint="default" w:ascii="Symbol" w:hAnsi="Symbol"/>
       </w:rPr>
     </w:lvl>
     <w:lvl w:ilvl="4" w:tplc="8D6AB998">
@@ -5252,7 +5735,7 @@
         <w:ind w:left="3600" w:hanging="360"/>
       </w:pPr>
       <w:rPr>
-        <w:rFonts w:ascii="Courier New" w:hAnsi="Courier New" w:hint="default"/>
+        <w:rFonts w:hint="default" w:ascii="Courier New" w:hAnsi="Courier New"/>
       </w:rPr>
     </w:lvl>
     <w:lvl w:ilvl="5" w:tplc="A4B0706A">
@@ -5264,7 +5747,7 @@
         <w:ind w:left="4320" w:hanging="360"/>
       </w:pPr>
       <w:rPr>
-        <w:rFonts w:ascii="Wingdings" w:hAnsi="Wingdings" w:hint="default"/>
+        <w:rFonts w:hint="default" w:ascii="Wingdings" w:hAnsi="Wingdings"/>
       </w:rPr>
     </w:lvl>
     <w:lvl w:ilvl="6" w:tplc="2376BCD2">
@@ -5276,7 +5759,7 @@
         <w:ind w:left="5040" w:hanging="360"/>
       </w:pPr>
       <w:rPr>
-        <w:rFonts w:ascii="Symbol" w:hAnsi="Symbol" w:hint="default"/>
+        <w:rFonts w:hint="default" w:ascii="Symbol" w:hAnsi="Symbol"/>
       </w:rPr>
     </w:lvl>
     <w:lvl w:ilvl="7" w:tplc="48F8A7A2">
@@ -5288,7 +5771,7 @@
         <w:ind w:left="5760" w:hanging="360"/>
       </w:pPr>
       <w:rPr>
-        <w:rFonts w:ascii="Courier New" w:hAnsi="Courier New" w:hint="default"/>
+        <w:rFonts w:hint="default" w:ascii="Courier New" w:hAnsi="Courier New"/>
       </w:rPr>
     </w:lvl>
     <w:lvl w:ilvl="8" w:tplc="8F1CA8EA">
@@ -5300,7 +5783,7 @@
         <w:ind w:left="6480" w:hanging="360"/>
       </w:pPr>
       <w:rPr>
-        <w:rFonts w:ascii="Wingdings" w:hAnsi="Wingdings" w:hint="default"/>
+        <w:rFonts w:hint="default" w:ascii="Wingdings" w:hAnsi="Wingdings"/>
       </w:rPr>
     </w:lvl>
   </w:abstractNum>
@@ -5317,7 +5800,7 @@
         <w:ind w:left="720" w:hanging="360"/>
       </w:pPr>
       <w:rPr>
-        <w:rFonts w:ascii="Symbol" w:hAnsi="Symbol" w:hint="default"/>
+        <w:rFonts w:hint="default" w:ascii="Symbol" w:hAnsi="Symbol"/>
       </w:rPr>
     </w:lvl>
     <w:lvl w:ilvl="1" w:tplc="340A0003" w:tentative="1">
@@ -5329,7 +5812,7 @@
         <w:ind w:left="1440" w:hanging="360"/>
       </w:pPr>
       <w:rPr>
-        <w:rFonts w:ascii="Courier New" w:hAnsi="Courier New" w:cs="Courier New" w:hint="default"/>
+        <w:rFonts w:hint="default" w:ascii="Courier New" w:hAnsi="Courier New" w:cs="Courier New"/>
       </w:rPr>
     </w:lvl>
     <w:lvl w:ilvl="2" w:tplc="340A0005" w:tentative="1">
@@ -5341,7 +5824,7 @@
         <w:ind w:left="2160" w:hanging="360"/>
       </w:pPr>
       <w:rPr>
-        <w:rFonts w:ascii="Wingdings" w:hAnsi="Wingdings" w:hint="default"/>
+        <w:rFonts w:hint="default" w:ascii="Wingdings" w:hAnsi="Wingdings"/>
       </w:rPr>
     </w:lvl>
     <w:lvl w:ilvl="3" w:tplc="340A0001" w:tentative="1">
@@ -5353,7 +5836,7 @@
         <w:ind w:left="2880" w:hanging="360"/>
       </w:pPr>
       <w:rPr>
-        <w:rFonts w:ascii="Symbol" w:hAnsi="Symbol" w:hint="default"/>
+        <w:rFonts w:hint="default" w:ascii="Symbol" w:hAnsi="Symbol"/>
       </w:rPr>
     </w:lvl>
     <w:lvl w:ilvl="4" w:tplc="340A0003" w:tentative="1">
@@ -5365,7 +5848,7 @@
         <w:ind w:left="3600" w:hanging="360"/>
       </w:pPr>
       <w:rPr>
-        <w:rFonts w:ascii="Courier New" w:hAnsi="Courier New" w:cs="Courier New" w:hint="default"/>
+        <w:rFonts w:hint="default" w:ascii="Courier New" w:hAnsi="Courier New" w:cs="Courier New"/>
       </w:rPr>
     </w:lvl>
     <w:lvl w:ilvl="5" w:tplc="340A0005" w:tentative="1">
@@ -5377,7 +5860,7 @@
         <w:ind w:left="4320" w:hanging="360"/>
       </w:pPr>
       <w:rPr>
-        <w:rFonts w:ascii="Wingdings" w:hAnsi="Wingdings" w:hint="default"/>
+        <w:rFonts w:hint="default" w:ascii="Wingdings" w:hAnsi="Wingdings"/>
       </w:rPr>
     </w:lvl>
     <w:lvl w:ilvl="6" w:tplc="340A0001" w:tentative="1">
@@ -5389,7 +5872,7 @@
         <w:ind w:left="5040" w:hanging="360"/>
       </w:pPr>
       <w:rPr>
-        <w:rFonts w:ascii="Symbol" w:hAnsi="Symbol" w:hint="default"/>
+        <w:rFonts w:hint="default" w:ascii="Symbol" w:hAnsi="Symbol"/>
       </w:rPr>
     </w:lvl>
     <w:lvl w:ilvl="7" w:tplc="340A0003" w:tentative="1">
@@ -5401,7 +5884,7 @@
         <w:ind w:left="5760" w:hanging="360"/>
       </w:pPr>
       <w:rPr>
-        <w:rFonts w:ascii="Courier New" w:hAnsi="Courier New" w:cs="Courier New" w:hint="default"/>
+        <w:rFonts w:hint="default" w:ascii="Courier New" w:hAnsi="Courier New" w:cs="Courier New"/>
       </w:rPr>
     </w:lvl>
     <w:lvl w:ilvl="8" w:tplc="340A0005" w:tentative="1">
@@ -5413,7 +5896,7 @@
         <w:ind w:left="6480" w:hanging="360"/>
       </w:pPr>
       <w:rPr>
-        <w:rFonts w:ascii="Wingdings" w:hAnsi="Wingdings" w:hint="default"/>
+        <w:rFonts w:hint="default" w:ascii="Wingdings" w:hAnsi="Wingdings"/>
       </w:rPr>
     </w:lvl>
   </w:abstractNum>
@@ -5430,7 +5913,7 @@
         <w:ind w:left="720" w:hanging="360"/>
       </w:pPr>
       <w:rPr>
-        <w:rFonts w:ascii="Calibri" w:hAnsi="Calibri" w:hint="default"/>
+        <w:rFonts w:hint="default" w:ascii="Calibri" w:hAnsi="Calibri"/>
       </w:rPr>
     </w:lvl>
     <w:lvl w:ilvl="1" w:tplc="87B83D86">
@@ -5442,7 +5925,7 @@
         <w:ind w:left="1440" w:hanging="360"/>
       </w:pPr>
       <w:rPr>
-        <w:rFonts w:ascii="Courier New" w:hAnsi="Courier New" w:hint="default"/>
+        <w:rFonts w:hint="default" w:ascii="Courier New" w:hAnsi="Courier New"/>
       </w:rPr>
     </w:lvl>
     <w:lvl w:ilvl="2" w:tplc="987A2E38">
@@ -5454,7 +5937,7 @@
         <w:ind w:left="2160" w:hanging="360"/>
       </w:pPr>
       <w:rPr>
-        <w:rFonts w:ascii="Wingdings" w:hAnsi="Wingdings" w:hint="default"/>
+        <w:rFonts w:hint="default" w:ascii="Wingdings" w:hAnsi="Wingdings"/>
       </w:rPr>
     </w:lvl>
     <w:lvl w:ilvl="3" w:tplc="96DC0B46">
@@ -5466,7 +5949,7 @@
         <w:ind w:left="2880" w:hanging="360"/>
       </w:pPr>
       <w:rPr>
-        <w:rFonts w:ascii="Symbol" w:hAnsi="Symbol" w:hint="default"/>
+        <w:rFonts w:hint="default" w:ascii="Symbol" w:hAnsi="Symbol"/>
       </w:rPr>
     </w:lvl>
     <w:lvl w:ilvl="4" w:tplc="F1C480B2">
@@ -5478,7 +5961,7 @@
         <w:ind w:left="3600" w:hanging="360"/>
       </w:pPr>
       <w:rPr>
-        <w:rFonts w:ascii="Courier New" w:hAnsi="Courier New" w:hint="default"/>
+        <w:rFonts w:hint="default" w:ascii="Courier New" w:hAnsi="Courier New"/>
       </w:rPr>
     </w:lvl>
     <w:lvl w:ilvl="5" w:tplc="9EDCD9EA">
@@ -5490,7 +5973,7 @@
         <w:ind w:left="4320" w:hanging="360"/>
       </w:pPr>
       <w:rPr>
-        <w:rFonts w:ascii="Wingdings" w:hAnsi="Wingdings" w:hint="default"/>
+        <w:rFonts w:hint="default" w:ascii="Wingdings" w:hAnsi="Wingdings"/>
       </w:rPr>
     </w:lvl>
     <w:lvl w:ilvl="6" w:tplc="9D569B4C">
@@ -5502,7 +5985,7 @@
         <w:ind w:left="5040" w:hanging="360"/>
       </w:pPr>
       <w:rPr>
-        <w:rFonts w:ascii="Symbol" w:hAnsi="Symbol" w:hint="default"/>
+        <w:rFonts w:hint="default" w:ascii="Symbol" w:hAnsi="Symbol"/>
       </w:rPr>
     </w:lvl>
     <w:lvl w:ilvl="7" w:tplc="31E0AFE6">
@@ -5514,7 +5997,7 @@
         <w:ind w:left="5760" w:hanging="360"/>
       </w:pPr>
       <w:rPr>
-        <w:rFonts w:ascii="Courier New" w:hAnsi="Courier New" w:hint="default"/>
+        <w:rFonts w:hint="default" w:ascii="Courier New" w:hAnsi="Courier New"/>
       </w:rPr>
     </w:lvl>
     <w:lvl w:ilvl="8" w:tplc="879A905E">
@@ -5526,7 +6009,7 @@
         <w:ind w:left="6480" w:hanging="360"/>
       </w:pPr>
       <w:rPr>
-        <w:rFonts w:ascii="Wingdings" w:hAnsi="Wingdings" w:hint="default"/>
+        <w:rFonts w:hint="default" w:ascii="Wingdings" w:hAnsi="Wingdings"/>
       </w:rPr>
     </w:lvl>
   </w:abstractNum>
@@ -5543,7 +6026,7 @@
         <w:ind w:left="720" w:hanging="360"/>
       </w:pPr>
       <w:rPr>
-        <w:rFonts w:ascii="Calibri" w:hAnsi="Calibri" w:hint="default"/>
+        <w:rFonts w:hint="default" w:ascii="Calibri" w:hAnsi="Calibri"/>
       </w:rPr>
     </w:lvl>
     <w:lvl w:ilvl="1" w:tplc="C95A1BDA">
@@ -5555,7 +6038,7 @@
         <w:ind w:left="1440" w:hanging="360"/>
       </w:pPr>
       <w:rPr>
-        <w:rFonts w:ascii="Courier New" w:hAnsi="Courier New" w:hint="default"/>
+        <w:rFonts w:hint="default" w:ascii="Courier New" w:hAnsi="Courier New"/>
       </w:rPr>
     </w:lvl>
     <w:lvl w:ilvl="2" w:tplc="F9D60A72">
@@ -5567,7 +6050,7 @@
         <w:ind w:left="2160" w:hanging="360"/>
       </w:pPr>
       <w:rPr>
-        <w:rFonts w:ascii="Wingdings" w:hAnsi="Wingdings" w:hint="default"/>
+        <w:rFonts w:hint="default" w:ascii="Wingdings" w:hAnsi="Wingdings"/>
       </w:rPr>
     </w:lvl>
     <w:lvl w:ilvl="3" w:tplc="F320D2DC">
@@ -5579,7 +6062,7 @@
         <w:ind w:left="2880" w:hanging="360"/>
       </w:pPr>
       <w:rPr>
-        <w:rFonts w:ascii="Symbol" w:hAnsi="Symbol" w:hint="default"/>
+        <w:rFonts w:hint="default" w:ascii="Symbol" w:hAnsi="Symbol"/>
       </w:rPr>
     </w:lvl>
     <w:lvl w:ilvl="4" w:tplc="FD901FAC">
@@ -5591,7 +6074,7 @@
         <w:ind w:left="3600" w:hanging="360"/>
       </w:pPr>
       <w:rPr>
-        <w:rFonts w:ascii="Courier New" w:hAnsi="Courier New" w:hint="default"/>
+        <w:rFonts w:hint="default" w:ascii="Courier New" w:hAnsi="Courier New"/>
       </w:rPr>
     </w:lvl>
     <w:lvl w:ilvl="5" w:tplc="785258B8">
@@ -5603,7 +6086,7 @@
         <w:ind w:left="4320" w:hanging="360"/>
       </w:pPr>
       <w:rPr>
-        <w:rFonts w:ascii="Wingdings" w:hAnsi="Wingdings" w:hint="default"/>
+        <w:rFonts w:hint="default" w:ascii="Wingdings" w:hAnsi="Wingdings"/>
       </w:rPr>
     </w:lvl>
     <w:lvl w:ilvl="6" w:tplc="E57EC41E">
@@ -5615,7 +6098,7 @@
         <w:ind w:left="5040" w:hanging="360"/>
       </w:pPr>
       <w:rPr>
-        <w:rFonts w:ascii="Symbol" w:hAnsi="Symbol" w:hint="default"/>
+        <w:rFonts w:hint="default" w:ascii="Symbol" w:hAnsi="Symbol"/>
       </w:rPr>
     </w:lvl>
     <w:lvl w:ilvl="7" w:tplc="2CD8AE24">
@@ -5627,7 +6110,7 @@
         <w:ind w:left="5760" w:hanging="360"/>
       </w:pPr>
       <w:rPr>
-        <w:rFonts w:ascii="Courier New" w:hAnsi="Courier New" w:hint="default"/>
+        <w:rFonts w:hint="default" w:ascii="Courier New" w:hAnsi="Courier New"/>
       </w:rPr>
     </w:lvl>
     <w:lvl w:ilvl="8" w:tplc="3CE80D20">
@@ -5639,7 +6122,7 @@
         <w:ind w:left="6480" w:hanging="360"/>
       </w:pPr>
       <w:rPr>
-        <w:rFonts w:ascii="Wingdings" w:hAnsi="Wingdings" w:hint="default"/>
+        <w:rFonts w:hint="default" w:ascii="Wingdings" w:hAnsi="Wingdings"/>
       </w:rPr>
     </w:lvl>
   </w:abstractNum>
@@ -5772,7 +6255,7 @@
         <w:ind w:left="720" w:hanging="360"/>
       </w:pPr>
       <w:rPr>
-        <w:rFonts w:ascii="Symbol" w:hAnsi="Symbol" w:hint="default"/>
+        <w:rFonts w:hint="default" w:ascii="Symbol" w:hAnsi="Symbol"/>
         <w:sz w:val="20"/>
       </w:rPr>
     </w:lvl>
@@ -5788,7 +6271,7 @@
         <w:ind w:left="1440" w:hanging="360"/>
       </w:pPr>
       <w:rPr>
-        <w:rFonts w:ascii="Courier New" w:hAnsi="Courier New" w:hint="default"/>
+        <w:rFonts w:hint="default" w:ascii="Courier New" w:hAnsi="Courier New"/>
         <w:sz w:val="20"/>
       </w:rPr>
     </w:lvl>
@@ -5804,7 +6287,7 @@
         <w:ind w:left="2160" w:hanging="360"/>
       </w:pPr>
       <w:rPr>
-        <w:rFonts w:ascii="Wingdings" w:hAnsi="Wingdings" w:hint="default"/>
+        <w:rFonts w:hint="default" w:ascii="Wingdings" w:hAnsi="Wingdings"/>
         <w:sz w:val="20"/>
       </w:rPr>
     </w:lvl>
@@ -5820,7 +6303,7 @@
         <w:ind w:left="2880" w:hanging="360"/>
       </w:pPr>
       <w:rPr>
-        <w:rFonts w:ascii="Wingdings" w:hAnsi="Wingdings" w:hint="default"/>
+        <w:rFonts w:hint="default" w:ascii="Wingdings" w:hAnsi="Wingdings"/>
         <w:sz w:val="20"/>
       </w:rPr>
     </w:lvl>
@@ -5836,7 +6319,7 @@
         <w:ind w:left="3600" w:hanging="360"/>
       </w:pPr>
       <w:rPr>
-        <w:rFonts w:ascii="Wingdings" w:hAnsi="Wingdings" w:hint="default"/>
+        <w:rFonts w:hint="default" w:ascii="Wingdings" w:hAnsi="Wingdings"/>
         <w:sz w:val="20"/>
       </w:rPr>
     </w:lvl>
@@ -5852,7 +6335,7 @@
         <w:ind w:left="4320" w:hanging="360"/>
       </w:pPr>
       <w:rPr>
-        <w:rFonts w:ascii="Wingdings" w:hAnsi="Wingdings" w:hint="default"/>
+        <w:rFonts w:hint="default" w:ascii="Wingdings" w:hAnsi="Wingdings"/>
         <w:sz w:val="20"/>
       </w:rPr>
     </w:lvl>
@@ -5868,7 +6351,7 @@
         <w:ind w:left="5040" w:hanging="360"/>
       </w:pPr>
       <w:rPr>
-        <w:rFonts w:ascii="Wingdings" w:hAnsi="Wingdings" w:hint="default"/>
+        <w:rFonts w:hint="default" w:ascii="Wingdings" w:hAnsi="Wingdings"/>
         <w:sz w:val="20"/>
       </w:rPr>
     </w:lvl>
@@ -5884,7 +6367,7 @@
         <w:ind w:left="5760" w:hanging="360"/>
       </w:pPr>
       <w:rPr>
-        <w:rFonts w:ascii="Wingdings" w:hAnsi="Wingdings" w:hint="default"/>
+        <w:rFonts w:hint="default" w:ascii="Wingdings" w:hAnsi="Wingdings"/>
         <w:sz w:val="20"/>
       </w:rPr>
     </w:lvl>
@@ -5900,7 +6383,7 @@
         <w:ind w:left="6480" w:hanging="360"/>
       </w:pPr>
       <w:rPr>
-        <w:rFonts w:ascii="Wingdings" w:hAnsi="Wingdings" w:hint="default"/>
+        <w:rFonts w:hint="default" w:ascii="Wingdings" w:hAnsi="Wingdings"/>
         <w:sz w:val="20"/>
       </w:rPr>
     </w:lvl>
@@ -5921,7 +6404,7 @@
         <w:ind w:left="720" w:hanging="360"/>
       </w:pPr>
       <w:rPr>
-        <w:rFonts w:ascii="Symbol" w:hAnsi="Symbol" w:hint="default"/>
+        <w:rFonts w:hint="default" w:ascii="Symbol" w:hAnsi="Symbol"/>
         <w:sz w:val="20"/>
       </w:rPr>
     </w:lvl>
@@ -5937,7 +6420,7 @@
         <w:ind w:left="1440" w:hanging="360"/>
       </w:pPr>
       <w:rPr>
-        <w:rFonts w:ascii="Courier New" w:hAnsi="Courier New" w:hint="default"/>
+        <w:rFonts w:hint="default" w:ascii="Courier New" w:hAnsi="Courier New"/>
         <w:sz w:val="20"/>
       </w:rPr>
     </w:lvl>
@@ -5953,7 +6436,7 @@
         <w:ind w:left="2160" w:hanging="360"/>
       </w:pPr>
       <w:rPr>
-        <w:rFonts w:ascii="Wingdings" w:hAnsi="Wingdings" w:hint="default"/>
+        <w:rFonts w:hint="default" w:ascii="Wingdings" w:hAnsi="Wingdings"/>
         <w:sz w:val="20"/>
       </w:rPr>
     </w:lvl>
@@ -5969,7 +6452,7 @@
         <w:ind w:left="2880" w:hanging="360"/>
       </w:pPr>
       <w:rPr>
-        <w:rFonts w:ascii="Wingdings" w:hAnsi="Wingdings" w:hint="default"/>
+        <w:rFonts w:hint="default" w:ascii="Wingdings" w:hAnsi="Wingdings"/>
         <w:sz w:val="20"/>
       </w:rPr>
     </w:lvl>
@@ -5985,7 +6468,7 @@
         <w:ind w:left="3600" w:hanging="360"/>
       </w:pPr>
       <w:rPr>
-        <w:rFonts w:ascii="Wingdings" w:hAnsi="Wingdings" w:hint="default"/>
+        <w:rFonts w:hint="default" w:ascii="Wingdings" w:hAnsi="Wingdings"/>
         <w:sz w:val="20"/>
       </w:rPr>
     </w:lvl>
@@ -6001,7 +6484,7 @@
         <w:ind w:left="4320" w:hanging="360"/>
       </w:pPr>
       <w:rPr>
-        <w:rFonts w:ascii="Wingdings" w:hAnsi="Wingdings" w:hint="default"/>
+        <w:rFonts w:hint="default" w:ascii="Wingdings" w:hAnsi="Wingdings"/>
         <w:sz w:val="20"/>
       </w:rPr>
     </w:lvl>
@@ -6017,7 +6500,7 @@
         <w:ind w:left="5040" w:hanging="360"/>
       </w:pPr>
       <w:rPr>
-        <w:rFonts w:ascii="Wingdings" w:hAnsi="Wingdings" w:hint="default"/>
+        <w:rFonts w:hint="default" w:ascii="Wingdings" w:hAnsi="Wingdings"/>
         <w:sz w:val="20"/>
       </w:rPr>
     </w:lvl>
@@ -6033,7 +6516,7 @@
         <w:ind w:left="5760" w:hanging="360"/>
       </w:pPr>
       <w:rPr>
-        <w:rFonts w:ascii="Wingdings" w:hAnsi="Wingdings" w:hint="default"/>
+        <w:rFonts w:hint="default" w:ascii="Wingdings" w:hAnsi="Wingdings"/>
         <w:sz w:val="20"/>
       </w:rPr>
     </w:lvl>
@@ -6049,7 +6532,7 @@
         <w:ind w:left="6480" w:hanging="360"/>
       </w:pPr>
       <w:rPr>
-        <w:rFonts w:ascii="Wingdings" w:hAnsi="Wingdings" w:hint="default"/>
+        <w:rFonts w:hint="default" w:ascii="Wingdings" w:hAnsi="Wingdings"/>
         <w:sz w:val="20"/>
       </w:rPr>
     </w:lvl>
@@ -6070,7 +6553,7 @@
         <w:ind w:left="720" w:hanging="360"/>
       </w:pPr>
       <w:rPr>
-        <w:rFonts w:ascii="Symbol" w:hAnsi="Symbol" w:hint="default"/>
+        <w:rFonts w:hint="default" w:ascii="Symbol" w:hAnsi="Symbol"/>
         <w:sz w:val="20"/>
       </w:rPr>
     </w:lvl>
@@ -6086,7 +6569,7 @@
         <w:ind w:left="1440" w:hanging="360"/>
       </w:pPr>
       <w:rPr>
-        <w:rFonts w:ascii="Courier New" w:hAnsi="Courier New" w:hint="default"/>
+        <w:rFonts w:hint="default" w:ascii="Courier New" w:hAnsi="Courier New"/>
         <w:sz w:val="20"/>
       </w:rPr>
     </w:lvl>
@@ -6102,7 +6585,7 @@
         <w:ind w:left="2160" w:hanging="360"/>
       </w:pPr>
       <w:rPr>
-        <w:rFonts w:ascii="Wingdings" w:hAnsi="Wingdings" w:hint="default"/>
+        <w:rFonts w:hint="default" w:ascii="Wingdings" w:hAnsi="Wingdings"/>
         <w:sz w:val="20"/>
       </w:rPr>
     </w:lvl>
@@ -6118,7 +6601,7 @@
         <w:ind w:left="2880" w:hanging="360"/>
       </w:pPr>
       <w:rPr>
-        <w:rFonts w:ascii="Wingdings" w:hAnsi="Wingdings" w:hint="default"/>
+        <w:rFonts w:hint="default" w:ascii="Wingdings" w:hAnsi="Wingdings"/>
         <w:sz w:val="20"/>
       </w:rPr>
     </w:lvl>
@@ -6134,7 +6617,7 @@
         <w:ind w:left="3600" w:hanging="360"/>
       </w:pPr>
       <w:rPr>
-        <w:rFonts w:ascii="Wingdings" w:hAnsi="Wingdings" w:hint="default"/>
+        <w:rFonts w:hint="default" w:ascii="Wingdings" w:hAnsi="Wingdings"/>
         <w:sz w:val="20"/>
       </w:rPr>
     </w:lvl>
@@ -6150,7 +6633,7 @@
         <w:ind w:left="4320" w:hanging="360"/>
       </w:pPr>
       <w:rPr>
-        <w:rFonts w:ascii="Wingdings" w:hAnsi="Wingdings" w:hint="default"/>
+        <w:rFonts w:hint="default" w:ascii="Wingdings" w:hAnsi="Wingdings"/>
         <w:sz w:val="20"/>
       </w:rPr>
     </w:lvl>
@@ -6166,7 +6649,7 @@
         <w:ind w:left="5040" w:hanging="360"/>
       </w:pPr>
       <w:rPr>
-        <w:rFonts w:ascii="Wingdings" w:hAnsi="Wingdings" w:hint="default"/>
+        <w:rFonts w:hint="default" w:ascii="Wingdings" w:hAnsi="Wingdings"/>
         <w:sz w:val="20"/>
       </w:rPr>
     </w:lvl>
@@ -6182,7 +6665,7 @@
         <w:ind w:left="5760" w:hanging="360"/>
       </w:pPr>
       <w:rPr>
-        <w:rFonts w:ascii="Wingdings" w:hAnsi="Wingdings" w:hint="default"/>
+        <w:rFonts w:hint="default" w:ascii="Wingdings" w:hAnsi="Wingdings"/>
         <w:sz w:val="20"/>
       </w:rPr>
     </w:lvl>
@@ -6198,7 +6681,7 @@
         <w:ind w:left="6480" w:hanging="360"/>
       </w:pPr>
       <w:rPr>
-        <w:rFonts w:ascii="Wingdings" w:hAnsi="Wingdings" w:hint="default"/>
+        <w:rFonts w:hint="default" w:ascii="Wingdings" w:hAnsi="Wingdings"/>
         <w:sz w:val="20"/>
       </w:rPr>
     </w:lvl>
@@ -6216,7 +6699,7 @@
         <w:ind w:left="720" w:hanging="360"/>
       </w:pPr>
       <w:rPr>
-        <w:rFonts w:asciiTheme="minorHAnsi" w:eastAsiaTheme="minorHAnsi" w:hAnsiTheme="minorHAnsi" w:cstheme="minorBidi"/>
+        <w:rFonts w:asciiTheme="minorHAnsi" w:hAnsiTheme="minorHAnsi" w:eastAsiaTheme="minorHAnsi" w:cstheme="minorBidi"/>
       </w:rPr>
     </w:lvl>
     <w:lvl w:ilvl="1" w:tplc="340A0019" w:tentative="1">
@@ -6305,7 +6788,7 @@
         <w:ind w:left="720" w:hanging="360"/>
       </w:pPr>
       <w:rPr>
-        <w:rFonts w:ascii="Courier New" w:hAnsi="Courier New" w:cs="Courier New" w:hint="default"/>
+        <w:rFonts w:hint="default" w:ascii="Courier New" w:hAnsi="Courier New" w:cs="Courier New"/>
       </w:rPr>
     </w:lvl>
     <w:lvl w:ilvl="1" w:tplc="04090003" w:tentative="1">
@@ -6317,7 +6800,7 @@
         <w:ind w:left="1440" w:hanging="360"/>
       </w:pPr>
       <w:rPr>
-        <w:rFonts w:ascii="Courier New" w:hAnsi="Courier New" w:cs="Courier New" w:hint="default"/>
+        <w:rFonts w:hint="default" w:ascii="Courier New" w:hAnsi="Courier New" w:cs="Courier New"/>
       </w:rPr>
     </w:lvl>
     <w:lvl w:ilvl="2" w:tplc="04090005" w:tentative="1">
@@ -6329,7 +6812,7 @@
         <w:ind w:left="2160" w:hanging="360"/>
       </w:pPr>
       <w:rPr>
-        <w:rFonts w:ascii="Wingdings" w:hAnsi="Wingdings" w:hint="default"/>
+        <w:rFonts w:hint="default" w:ascii="Wingdings" w:hAnsi="Wingdings"/>
       </w:rPr>
     </w:lvl>
     <w:lvl w:ilvl="3" w:tplc="04090001" w:tentative="1">
@@ -6341,7 +6824,7 @@
         <w:ind w:left="2880" w:hanging="360"/>
       </w:pPr>
       <w:rPr>
-        <w:rFonts w:ascii="Symbol" w:hAnsi="Symbol" w:hint="default"/>
+        <w:rFonts w:hint="default" w:ascii="Symbol" w:hAnsi="Symbol"/>
       </w:rPr>
     </w:lvl>
     <w:lvl w:ilvl="4" w:tplc="04090003" w:tentative="1">
@@ -6353,7 +6836,7 @@
         <w:ind w:left="3600" w:hanging="360"/>
       </w:pPr>
       <w:rPr>
-        <w:rFonts w:ascii="Courier New" w:hAnsi="Courier New" w:cs="Courier New" w:hint="default"/>
+        <w:rFonts w:hint="default" w:ascii="Courier New" w:hAnsi="Courier New" w:cs="Courier New"/>
       </w:rPr>
     </w:lvl>
     <w:lvl w:ilvl="5" w:tplc="04090005" w:tentative="1">
@@ -6365,7 +6848,7 @@
         <w:ind w:left="4320" w:hanging="360"/>
       </w:pPr>
       <w:rPr>
-        <w:rFonts w:ascii="Wingdings" w:hAnsi="Wingdings" w:hint="default"/>
+        <w:rFonts w:hint="default" w:ascii="Wingdings" w:hAnsi="Wingdings"/>
       </w:rPr>
     </w:lvl>
     <w:lvl w:ilvl="6" w:tplc="04090001" w:tentative="1">
@@ -6377,7 +6860,7 @@
         <w:ind w:left="5040" w:hanging="360"/>
       </w:pPr>
       <w:rPr>
-        <w:rFonts w:ascii="Symbol" w:hAnsi="Symbol" w:hint="default"/>
+        <w:rFonts w:hint="default" w:ascii="Symbol" w:hAnsi="Symbol"/>
       </w:rPr>
     </w:lvl>
     <w:lvl w:ilvl="7" w:tplc="04090003" w:tentative="1">
@@ -6389,7 +6872,7 @@
         <w:ind w:left="5760" w:hanging="360"/>
       </w:pPr>
       <w:rPr>
-        <w:rFonts w:ascii="Courier New" w:hAnsi="Courier New" w:cs="Courier New" w:hint="default"/>
+        <w:rFonts w:hint="default" w:ascii="Courier New" w:hAnsi="Courier New" w:cs="Courier New"/>
       </w:rPr>
     </w:lvl>
     <w:lvl w:ilvl="8" w:tplc="04090005" w:tentative="1">
@@ -6401,7 +6884,7 @@
         <w:ind w:left="6480" w:hanging="360"/>
       </w:pPr>
       <w:rPr>
-        <w:rFonts w:ascii="Wingdings" w:hAnsi="Wingdings" w:hint="default"/>
+        <w:rFonts w:hint="default" w:ascii="Wingdings" w:hAnsi="Wingdings"/>
       </w:rPr>
     </w:lvl>
   </w:abstractNum>
@@ -6599,7 +7082,7 @@
         <w:ind w:left="720" w:hanging="360"/>
       </w:pPr>
       <w:rPr>
-        <w:rFonts w:ascii="Symbol" w:hAnsi="Symbol" w:hint="default"/>
+        <w:rFonts w:hint="default" w:ascii="Symbol" w:hAnsi="Symbol"/>
         <w:sz w:val="20"/>
       </w:rPr>
     </w:lvl>
@@ -6615,7 +7098,7 @@
         <w:ind w:left="1440" w:hanging="360"/>
       </w:pPr>
       <w:rPr>
-        <w:rFonts w:ascii="Courier New" w:hAnsi="Courier New" w:hint="default"/>
+        <w:rFonts w:hint="default" w:ascii="Courier New" w:hAnsi="Courier New"/>
         <w:sz w:val="20"/>
       </w:rPr>
     </w:lvl>
@@ -6631,7 +7114,7 @@
         <w:ind w:left="2160" w:hanging="360"/>
       </w:pPr>
       <w:rPr>
-        <w:rFonts w:ascii="Wingdings" w:hAnsi="Wingdings" w:hint="default"/>
+        <w:rFonts w:hint="default" w:ascii="Wingdings" w:hAnsi="Wingdings"/>
         <w:sz w:val="20"/>
       </w:rPr>
     </w:lvl>
@@ -6647,7 +7130,7 @@
         <w:ind w:left="2880" w:hanging="360"/>
       </w:pPr>
       <w:rPr>
-        <w:rFonts w:ascii="Wingdings" w:hAnsi="Wingdings" w:hint="default"/>
+        <w:rFonts w:hint="default" w:ascii="Wingdings" w:hAnsi="Wingdings"/>
         <w:sz w:val="20"/>
       </w:rPr>
     </w:lvl>
@@ -6663,7 +7146,7 @@
         <w:ind w:left="3600" w:hanging="360"/>
       </w:pPr>
       <w:rPr>
-        <w:rFonts w:ascii="Wingdings" w:hAnsi="Wingdings" w:hint="default"/>
+        <w:rFonts w:hint="default" w:ascii="Wingdings" w:hAnsi="Wingdings"/>
         <w:sz w:val="20"/>
       </w:rPr>
     </w:lvl>
@@ -6679,7 +7162,7 @@
         <w:ind w:left="4320" w:hanging="360"/>
       </w:pPr>
       <w:rPr>
-        <w:rFonts w:ascii="Wingdings" w:hAnsi="Wingdings" w:hint="default"/>
+        <w:rFonts w:hint="default" w:ascii="Wingdings" w:hAnsi="Wingdings"/>
         <w:sz w:val="20"/>
       </w:rPr>
     </w:lvl>
@@ -6695,7 +7178,7 @@
         <w:ind w:left="5040" w:hanging="360"/>
       </w:pPr>
       <w:rPr>
-        <w:rFonts w:ascii="Wingdings" w:hAnsi="Wingdings" w:hint="default"/>
+        <w:rFonts w:hint="default" w:ascii="Wingdings" w:hAnsi="Wingdings"/>
         <w:sz w:val="20"/>
       </w:rPr>
     </w:lvl>
@@ -6711,7 +7194,7 @@
         <w:ind w:left="5760" w:hanging="360"/>
       </w:pPr>
       <w:rPr>
-        <w:rFonts w:ascii="Wingdings" w:hAnsi="Wingdings" w:hint="default"/>
+        <w:rFonts w:hint="default" w:ascii="Wingdings" w:hAnsi="Wingdings"/>
         <w:sz w:val="20"/>
       </w:rPr>
     </w:lvl>
@@ -6727,7 +7210,7 @@
         <w:ind w:left="6480" w:hanging="360"/>
       </w:pPr>
       <w:rPr>
-        <w:rFonts w:ascii="Wingdings" w:hAnsi="Wingdings" w:hint="default"/>
+        <w:rFonts w:hint="default" w:ascii="Wingdings" w:hAnsi="Wingdings"/>
         <w:sz w:val="20"/>
       </w:rPr>
     </w:lvl>
@@ -6745,7 +7228,7 @@
         <w:ind w:left="720" w:hanging="360"/>
       </w:pPr>
       <w:rPr>
-        <w:rFonts w:ascii="Courier New" w:hAnsi="Courier New" w:cs="Courier New" w:hint="default"/>
+        <w:rFonts w:hint="default" w:ascii="Courier New" w:hAnsi="Courier New" w:cs="Courier New"/>
       </w:rPr>
     </w:lvl>
     <w:lvl w:ilvl="1" w:tplc="340A0003" w:tentative="1">
@@ -6757,7 +7240,7 @@
         <w:ind w:left="1440" w:hanging="360"/>
       </w:pPr>
       <w:rPr>
-        <w:rFonts w:ascii="Courier New" w:hAnsi="Courier New" w:cs="Courier New" w:hint="default"/>
+        <w:rFonts w:hint="default" w:ascii="Courier New" w:hAnsi="Courier New" w:cs="Courier New"/>
       </w:rPr>
     </w:lvl>
     <w:lvl w:ilvl="2" w:tplc="340A0005" w:tentative="1">
@@ -6769,7 +7252,7 @@
         <w:ind w:left="2160" w:hanging="360"/>
       </w:pPr>
       <w:rPr>
-        <w:rFonts w:ascii="Wingdings" w:hAnsi="Wingdings" w:hint="default"/>
+        <w:rFonts w:hint="default" w:ascii="Wingdings" w:hAnsi="Wingdings"/>
       </w:rPr>
     </w:lvl>
     <w:lvl w:ilvl="3" w:tplc="340A0001" w:tentative="1">
@@ -6781,7 +7264,7 @@
         <w:ind w:left="2880" w:hanging="360"/>
       </w:pPr>
       <w:rPr>
-        <w:rFonts w:ascii="Symbol" w:hAnsi="Symbol" w:hint="default"/>
+        <w:rFonts w:hint="default" w:ascii="Symbol" w:hAnsi="Symbol"/>
       </w:rPr>
     </w:lvl>
     <w:lvl w:ilvl="4" w:tplc="340A0003" w:tentative="1">
@@ -6793,7 +7276,7 @@
         <w:ind w:left="3600" w:hanging="360"/>
       </w:pPr>
       <w:rPr>
-        <w:rFonts w:ascii="Courier New" w:hAnsi="Courier New" w:cs="Courier New" w:hint="default"/>
+        <w:rFonts w:hint="default" w:ascii="Courier New" w:hAnsi="Courier New" w:cs="Courier New"/>
       </w:rPr>
     </w:lvl>
     <w:lvl w:ilvl="5" w:tplc="340A0005" w:tentative="1">
@@ -6805,7 +7288,7 @@
         <w:ind w:left="4320" w:hanging="360"/>
       </w:pPr>
       <w:rPr>
-        <w:rFonts w:ascii="Wingdings" w:hAnsi="Wingdings" w:hint="default"/>
+        <w:rFonts w:hint="default" w:ascii="Wingdings" w:hAnsi="Wingdings"/>
       </w:rPr>
     </w:lvl>
     <w:lvl w:ilvl="6" w:tplc="340A0001" w:tentative="1">
@@ -6817,7 +7300,7 @@
         <w:ind w:left="5040" w:hanging="360"/>
       </w:pPr>
       <w:rPr>
-        <w:rFonts w:ascii="Symbol" w:hAnsi="Symbol" w:hint="default"/>
+        <w:rFonts w:hint="default" w:ascii="Symbol" w:hAnsi="Symbol"/>
       </w:rPr>
     </w:lvl>
     <w:lvl w:ilvl="7" w:tplc="340A0003" w:tentative="1">
@@ -6829,7 +7312,7 @@
         <w:ind w:left="5760" w:hanging="360"/>
       </w:pPr>
       <w:rPr>
-        <w:rFonts w:ascii="Courier New" w:hAnsi="Courier New" w:cs="Courier New" w:hint="default"/>
+        <w:rFonts w:hint="default" w:ascii="Courier New" w:hAnsi="Courier New" w:cs="Courier New"/>
       </w:rPr>
     </w:lvl>
     <w:lvl w:ilvl="8" w:tplc="340A0005" w:tentative="1">
@@ -6841,7 +7324,7 @@
         <w:ind w:left="6480" w:hanging="360"/>
       </w:pPr>
       <w:rPr>
-        <w:rFonts w:ascii="Wingdings" w:hAnsi="Wingdings" w:hint="default"/>
+        <w:rFonts w:hint="default" w:ascii="Wingdings" w:hAnsi="Wingdings"/>
       </w:rPr>
     </w:lvl>
   </w:abstractNum>
@@ -6858,7 +7341,7 @@
         <w:ind w:left="720" w:hanging="360"/>
       </w:pPr>
       <w:rPr>
-        <w:rFonts w:ascii="Calibri" w:hAnsi="Calibri" w:hint="default"/>
+        <w:rFonts w:hint="default" w:ascii="Calibri" w:hAnsi="Calibri"/>
       </w:rPr>
     </w:lvl>
     <w:lvl w:ilvl="1" w:tplc="C7FED0CA">
@@ -6870,7 +7353,7 @@
         <w:ind w:left="1440" w:hanging="360"/>
       </w:pPr>
       <w:rPr>
-        <w:rFonts w:ascii="Courier New" w:hAnsi="Courier New" w:hint="default"/>
+        <w:rFonts w:hint="default" w:ascii="Courier New" w:hAnsi="Courier New"/>
       </w:rPr>
     </w:lvl>
     <w:lvl w:ilvl="2" w:tplc="86C23E5C">
@@ -6882,7 +7365,7 @@
         <w:ind w:left="2160" w:hanging="360"/>
       </w:pPr>
       <w:rPr>
-        <w:rFonts w:ascii="Wingdings" w:hAnsi="Wingdings" w:hint="default"/>
+        <w:rFonts w:hint="default" w:ascii="Wingdings" w:hAnsi="Wingdings"/>
       </w:rPr>
     </w:lvl>
     <w:lvl w:ilvl="3" w:tplc="DD349284">
@@ -6894,7 +7377,7 @@
         <w:ind w:left="2880" w:hanging="360"/>
       </w:pPr>
       <w:rPr>
-        <w:rFonts w:ascii="Symbol" w:hAnsi="Symbol" w:hint="default"/>
+        <w:rFonts w:hint="default" w:ascii="Symbol" w:hAnsi="Symbol"/>
       </w:rPr>
     </w:lvl>
     <w:lvl w:ilvl="4" w:tplc="7BF6162E">
@@ -6906,7 +7389,7 @@
         <w:ind w:left="3600" w:hanging="360"/>
       </w:pPr>
       <w:rPr>
-        <w:rFonts w:ascii="Courier New" w:hAnsi="Courier New" w:hint="default"/>
+        <w:rFonts w:hint="default" w:ascii="Courier New" w:hAnsi="Courier New"/>
       </w:rPr>
     </w:lvl>
     <w:lvl w:ilvl="5" w:tplc="5B08AE58">
@@ -6918,7 +7401,7 @@
         <w:ind w:left="4320" w:hanging="360"/>
       </w:pPr>
       <w:rPr>
-        <w:rFonts w:ascii="Wingdings" w:hAnsi="Wingdings" w:hint="default"/>
+        <w:rFonts w:hint="default" w:ascii="Wingdings" w:hAnsi="Wingdings"/>
       </w:rPr>
     </w:lvl>
     <w:lvl w:ilvl="6" w:tplc="1722F02E">
@@ -6930,7 +7413,7 @@
         <w:ind w:left="5040" w:hanging="360"/>
       </w:pPr>
       <w:rPr>
-        <w:rFonts w:ascii="Symbol" w:hAnsi="Symbol" w:hint="default"/>
+        <w:rFonts w:hint="default" w:ascii="Symbol" w:hAnsi="Symbol"/>
       </w:rPr>
     </w:lvl>
     <w:lvl w:ilvl="7" w:tplc="C8E47964">
@@ -6942,7 +7425,7 @@
         <w:ind w:left="5760" w:hanging="360"/>
       </w:pPr>
       <w:rPr>
-        <w:rFonts w:ascii="Courier New" w:hAnsi="Courier New" w:hint="default"/>
+        <w:rFonts w:hint="default" w:ascii="Courier New" w:hAnsi="Courier New"/>
       </w:rPr>
     </w:lvl>
     <w:lvl w:ilvl="8" w:tplc="8516FD8A">
@@ -6954,7 +7437,7 @@
         <w:ind w:left="6480" w:hanging="360"/>
       </w:pPr>
       <w:rPr>
-        <w:rFonts w:ascii="Wingdings" w:hAnsi="Wingdings" w:hint="default"/>
+        <w:rFonts w:hint="default" w:ascii="Wingdings" w:hAnsi="Wingdings"/>
       </w:rPr>
     </w:lvl>
   </w:abstractNum>
@@ -6971,7 +7454,7 @@
         <w:ind w:left="720" w:hanging="360"/>
       </w:pPr>
       <w:rPr>
-        <w:rFonts w:ascii="Courier New" w:hAnsi="Courier New" w:cs="Courier New" w:hint="default"/>
+        <w:rFonts w:hint="default" w:ascii="Courier New" w:hAnsi="Courier New" w:cs="Courier New"/>
       </w:rPr>
     </w:lvl>
     <w:lvl w:ilvl="1" w:tplc="340A0003" w:tentative="1">
@@ -6983,7 +7466,7 @@
         <w:ind w:left="1440" w:hanging="360"/>
       </w:pPr>
       <w:rPr>
-        <w:rFonts w:ascii="Courier New" w:hAnsi="Courier New" w:cs="Courier New" w:hint="default"/>
+        <w:rFonts w:hint="default" w:ascii="Courier New" w:hAnsi="Courier New" w:cs="Courier New"/>
       </w:rPr>
     </w:lvl>
     <w:lvl w:ilvl="2" w:tplc="340A0005" w:tentative="1">
@@ -6995,7 +7478,7 @@
         <w:ind w:left="2160" w:hanging="360"/>
       </w:pPr>
       <w:rPr>
-        <w:rFonts w:ascii="Wingdings" w:hAnsi="Wingdings" w:hint="default"/>
+        <w:rFonts w:hint="default" w:ascii="Wingdings" w:hAnsi="Wingdings"/>
       </w:rPr>
     </w:lvl>
     <w:lvl w:ilvl="3" w:tplc="340A0001" w:tentative="1">
@@ -7007,7 +7490,7 @@
         <w:ind w:left="2880" w:hanging="360"/>
       </w:pPr>
       <w:rPr>
-        <w:rFonts w:ascii="Symbol" w:hAnsi="Symbol" w:hint="default"/>
+        <w:rFonts w:hint="default" w:ascii="Symbol" w:hAnsi="Symbol"/>
       </w:rPr>
     </w:lvl>
     <w:lvl w:ilvl="4" w:tplc="340A0003" w:tentative="1">
@@ -7019,7 +7502,7 @@
         <w:ind w:left="3600" w:hanging="360"/>
       </w:pPr>
       <w:rPr>
-        <w:rFonts w:ascii="Courier New" w:hAnsi="Courier New" w:cs="Courier New" w:hint="default"/>
+        <w:rFonts w:hint="default" w:ascii="Courier New" w:hAnsi="Courier New" w:cs="Courier New"/>
       </w:rPr>
     </w:lvl>
     <w:lvl w:ilvl="5" w:tplc="340A0005" w:tentative="1">
@@ -7031,7 +7514,7 @@
         <w:ind w:left="4320" w:hanging="360"/>
       </w:pPr>
       <w:rPr>
-        <w:rFonts w:ascii="Wingdings" w:hAnsi="Wingdings" w:hint="default"/>
+        <w:rFonts w:hint="default" w:ascii="Wingdings" w:hAnsi="Wingdings"/>
       </w:rPr>
     </w:lvl>
     <w:lvl w:ilvl="6" w:tplc="340A0001" w:tentative="1">
@@ -7043,7 +7526,7 @@
         <w:ind w:left="5040" w:hanging="360"/>
       </w:pPr>
       <w:rPr>
-        <w:rFonts w:ascii="Symbol" w:hAnsi="Symbol" w:hint="default"/>
+        <w:rFonts w:hint="default" w:ascii="Symbol" w:hAnsi="Symbol"/>
       </w:rPr>
     </w:lvl>
     <w:lvl w:ilvl="7" w:tplc="340A0003" w:tentative="1">
@@ -7055,7 +7538,7 @@
         <w:ind w:left="5760" w:hanging="360"/>
       </w:pPr>
       <w:rPr>
-        <w:rFonts w:ascii="Courier New" w:hAnsi="Courier New" w:cs="Courier New" w:hint="default"/>
+        <w:rFonts w:hint="default" w:ascii="Courier New" w:hAnsi="Courier New" w:cs="Courier New"/>
       </w:rPr>
     </w:lvl>
     <w:lvl w:ilvl="8" w:tplc="340A0005" w:tentative="1">
@@ -7067,7 +7550,7 @@
         <w:ind w:left="6480" w:hanging="360"/>
       </w:pPr>
       <w:rPr>
-        <w:rFonts w:ascii="Wingdings" w:hAnsi="Wingdings" w:hint="default"/>
+        <w:rFonts w:hint="default" w:ascii="Wingdings" w:hAnsi="Wingdings"/>
       </w:rPr>
     </w:lvl>
   </w:abstractNum>
@@ -7173,7 +7656,7 @@
         <w:ind w:left="720" w:hanging="360"/>
       </w:pPr>
       <w:rPr>
-        <w:rFonts w:ascii="Symbol" w:hAnsi="Symbol" w:hint="default"/>
+        <w:rFonts w:hint="default" w:ascii="Symbol" w:hAnsi="Symbol"/>
         <w:sz w:val="20"/>
       </w:rPr>
     </w:lvl>
@@ -7189,7 +7672,7 @@
         <w:ind w:left="1440" w:hanging="360"/>
       </w:pPr>
       <w:rPr>
-        <w:rFonts w:ascii="Courier New" w:hAnsi="Courier New" w:hint="default"/>
+        <w:rFonts w:hint="default" w:ascii="Courier New" w:hAnsi="Courier New"/>
         <w:sz w:val="20"/>
       </w:rPr>
     </w:lvl>
@@ -7205,7 +7688,7 @@
         <w:ind w:left="2160" w:hanging="360"/>
       </w:pPr>
       <w:rPr>
-        <w:rFonts w:ascii="Wingdings" w:hAnsi="Wingdings" w:hint="default"/>
+        <w:rFonts w:hint="default" w:ascii="Wingdings" w:hAnsi="Wingdings"/>
         <w:sz w:val="20"/>
       </w:rPr>
     </w:lvl>
@@ -7221,7 +7704,7 @@
         <w:ind w:left="2880" w:hanging="360"/>
       </w:pPr>
       <w:rPr>
-        <w:rFonts w:ascii="Wingdings" w:hAnsi="Wingdings" w:hint="default"/>
+        <w:rFonts w:hint="default" w:ascii="Wingdings" w:hAnsi="Wingdings"/>
         <w:sz w:val="20"/>
       </w:rPr>
     </w:lvl>
@@ -7237,7 +7720,7 @@
         <w:ind w:left="3600" w:hanging="360"/>
       </w:pPr>
       <w:rPr>
-        <w:rFonts w:ascii="Wingdings" w:hAnsi="Wingdings" w:hint="default"/>
+        <w:rFonts w:hint="default" w:ascii="Wingdings" w:hAnsi="Wingdings"/>
         <w:sz w:val="20"/>
       </w:rPr>
     </w:lvl>
@@ -7253,7 +7736,7 @@
         <w:ind w:left="4320" w:hanging="360"/>
       </w:pPr>
       <w:rPr>
-        <w:rFonts w:ascii="Wingdings" w:hAnsi="Wingdings" w:hint="default"/>
+        <w:rFonts w:hint="default" w:ascii="Wingdings" w:hAnsi="Wingdings"/>
         <w:sz w:val="20"/>
       </w:rPr>
     </w:lvl>
@@ -7269,7 +7752,7 @@
         <w:ind w:left="5040" w:hanging="360"/>
       </w:pPr>
       <w:rPr>
-        <w:rFonts w:ascii="Wingdings" w:hAnsi="Wingdings" w:hint="default"/>
+        <w:rFonts w:hint="default" w:ascii="Wingdings" w:hAnsi="Wingdings"/>
         <w:sz w:val="20"/>
       </w:rPr>
     </w:lvl>
@@ -7285,7 +7768,7 @@
         <w:ind w:left="5760" w:hanging="360"/>
       </w:pPr>
       <w:rPr>
-        <w:rFonts w:ascii="Wingdings" w:hAnsi="Wingdings" w:hint="default"/>
+        <w:rFonts w:hint="default" w:ascii="Wingdings" w:hAnsi="Wingdings"/>
         <w:sz w:val="20"/>
       </w:rPr>
     </w:lvl>
@@ -7301,7 +7784,7 @@
         <w:ind w:left="6480" w:hanging="360"/>
       </w:pPr>
       <w:rPr>
-        <w:rFonts w:ascii="Wingdings" w:hAnsi="Wingdings" w:hint="default"/>
+        <w:rFonts w:hint="default" w:ascii="Wingdings" w:hAnsi="Wingdings"/>
         <w:sz w:val="20"/>
       </w:rPr>
     </w:lvl>
@@ -7322,7 +7805,7 @@
         <w:ind w:left="720" w:hanging="360"/>
       </w:pPr>
       <w:rPr>
-        <w:rFonts w:ascii="Symbol" w:hAnsi="Symbol" w:hint="default"/>
+        <w:rFonts w:hint="default" w:ascii="Symbol" w:hAnsi="Symbol"/>
         <w:sz w:val="20"/>
       </w:rPr>
     </w:lvl>
@@ -7338,7 +7821,7 @@
         <w:ind w:left="1440" w:hanging="360"/>
       </w:pPr>
       <w:rPr>
-        <w:rFonts w:ascii="Courier New" w:hAnsi="Courier New" w:hint="default"/>
+        <w:rFonts w:hint="default" w:ascii="Courier New" w:hAnsi="Courier New"/>
         <w:sz w:val="20"/>
       </w:rPr>
     </w:lvl>
@@ -7354,7 +7837,7 @@
         <w:ind w:left="2160" w:hanging="360"/>
       </w:pPr>
       <w:rPr>
-        <w:rFonts w:ascii="Wingdings" w:hAnsi="Wingdings" w:hint="default"/>
+        <w:rFonts w:hint="default" w:ascii="Wingdings" w:hAnsi="Wingdings"/>
         <w:sz w:val="20"/>
       </w:rPr>
     </w:lvl>
@@ -7370,7 +7853,7 @@
         <w:ind w:left="2880" w:hanging="360"/>
       </w:pPr>
       <w:rPr>
-        <w:rFonts w:ascii="Wingdings" w:hAnsi="Wingdings" w:hint="default"/>
+        <w:rFonts w:hint="default" w:ascii="Wingdings" w:hAnsi="Wingdings"/>
         <w:sz w:val="20"/>
       </w:rPr>
     </w:lvl>
@@ -7386,7 +7869,7 @@
         <w:ind w:left="3600" w:hanging="360"/>
       </w:pPr>
       <w:rPr>
-        <w:rFonts w:ascii="Wingdings" w:hAnsi="Wingdings" w:hint="default"/>
+        <w:rFonts w:hint="default" w:ascii="Wingdings" w:hAnsi="Wingdings"/>
         <w:sz w:val="20"/>
       </w:rPr>
     </w:lvl>
@@ -7402,7 +7885,7 @@
         <w:ind w:left="4320" w:hanging="360"/>
       </w:pPr>
       <w:rPr>
-        <w:rFonts w:ascii="Wingdings" w:hAnsi="Wingdings" w:hint="default"/>
+        <w:rFonts w:hint="default" w:ascii="Wingdings" w:hAnsi="Wingdings"/>
         <w:sz w:val="20"/>
       </w:rPr>
     </w:lvl>
@@ -7418,7 +7901,7 @@
         <w:ind w:left="5040" w:hanging="360"/>
       </w:pPr>
       <w:rPr>
-        <w:rFonts w:ascii="Wingdings" w:hAnsi="Wingdings" w:hint="default"/>
+        <w:rFonts w:hint="default" w:ascii="Wingdings" w:hAnsi="Wingdings"/>
         <w:sz w:val="20"/>
       </w:rPr>
     </w:lvl>
@@ -7434,7 +7917,7 @@
         <w:ind w:left="5760" w:hanging="360"/>
       </w:pPr>
       <w:rPr>
-        <w:rFonts w:ascii="Wingdings" w:hAnsi="Wingdings" w:hint="default"/>
+        <w:rFonts w:hint="default" w:ascii="Wingdings" w:hAnsi="Wingdings"/>
         <w:sz w:val="20"/>
       </w:rPr>
     </w:lvl>
@@ -7450,7 +7933,7 @@
         <w:ind w:left="6480" w:hanging="360"/>
       </w:pPr>
       <w:rPr>
-        <w:rFonts w:ascii="Wingdings" w:hAnsi="Wingdings" w:hint="default"/>
+        <w:rFonts w:hint="default" w:ascii="Wingdings" w:hAnsi="Wingdings"/>
         <w:sz w:val="20"/>
       </w:rPr>
     </w:lvl>
@@ -7468,7 +7951,7 @@
         <w:ind w:left="720" w:hanging="360"/>
       </w:pPr>
       <w:rPr>
-        <w:rFonts w:ascii="Calibri" w:hAnsi="Calibri" w:hint="default"/>
+        <w:rFonts w:hint="default" w:ascii="Calibri" w:hAnsi="Calibri"/>
       </w:rPr>
     </w:lvl>
     <w:lvl w:ilvl="1" w:tplc="2D126756">
@@ -7480,7 +7963,7 @@
         <w:ind w:left="1440" w:hanging="360"/>
       </w:pPr>
       <w:rPr>
-        <w:rFonts w:ascii="Courier New" w:hAnsi="Courier New" w:hint="default"/>
+        <w:rFonts w:hint="default" w:ascii="Courier New" w:hAnsi="Courier New"/>
       </w:rPr>
     </w:lvl>
     <w:lvl w:ilvl="2" w:tplc="C8FC02CC">
@@ -7492,7 +7975,7 @@
         <w:ind w:left="2160" w:hanging="360"/>
       </w:pPr>
       <w:rPr>
-        <w:rFonts w:ascii="Wingdings" w:hAnsi="Wingdings" w:hint="default"/>
+        <w:rFonts w:hint="default" w:ascii="Wingdings" w:hAnsi="Wingdings"/>
       </w:rPr>
     </w:lvl>
     <w:lvl w:ilvl="3" w:tplc="888CC67E">
@@ -7504,7 +7987,7 @@
         <w:ind w:left="2880" w:hanging="360"/>
       </w:pPr>
       <w:rPr>
-        <w:rFonts w:ascii="Symbol" w:hAnsi="Symbol" w:hint="default"/>
+        <w:rFonts w:hint="default" w:ascii="Symbol" w:hAnsi="Symbol"/>
       </w:rPr>
     </w:lvl>
     <w:lvl w:ilvl="4" w:tplc="43BCF606">
@@ -7516,7 +7999,7 @@
         <w:ind w:left="3600" w:hanging="360"/>
       </w:pPr>
       <w:rPr>
-        <w:rFonts w:ascii="Courier New" w:hAnsi="Courier New" w:hint="default"/>
+        <w:rFonts w:hint="default" w:ascii="Courier New" w:hAnsi="Courier New"/>
       </w:rPr>
     </w:lvl>
     <w:lvl w:ilvl="5" w:tplc="E8FC99C8">
@@ -7528,7 +8011,7 @@
         <w:ind w:left="4320" w:hanging="360"/>
       </w:pPr>
       <w:rPr>
-        <w:rFonts w:ascii="Wingdings" w:hAnsi="Wingdings" w:hint="default"/>
+        <w:rFonts w:hint="default" w:ascii="Wingdings" w:hAnsi="Wingdings"/>
       </w:rPr>
     </w:lvl>
     <w:lvl w:ilvl="6" w:tplc="F5BEFF8E">
@@ -7540,7 +8023,7 @@
         <w:ind w:left="5040" w:hanging="360"/>
       </w:pPr>
       <w:rPr>
-        <w:rFonts w:ascii="Symbol" w:hAnsi="Symbol" w:hint="default"/>
+        <w:rFonts w:hint="default" w:ascii="Symbol" w:hAnsi="Symbol"/>
       </w:rPr>
     </w:lvl>
     <w:lvl w:ilvl="7" w:tplc="B30E8FD4">
@@ -7552,7 +8035,7 @@
         <w:ind w:left="5760" w:hanging="360"/>
       </w:pPr>
       <w:rPr>
-        <w:rFonts w:ascii="Courier New" w:hAnsi="Courier New" w:hint="default"/>
+        <w:rFonts w:hint="default" w:ascii="Courier New" w:hAnsi="Courier New"/>
       </w:rPr>
     </w:lvl>
     <w:lvl w:ilvl="8" w:tplc="516637CC">
@@ -7564,7 +8047,7 @@
         <w:ind w:left="6480" w:hanging="360"/>
       </w:pPr>
       <w:rPr>
-        <w:rFonts w:ascii="Wingdings" w:hAnsi="Wingdings" w:hint="default"/>
+        <w:rFonts w:hint="default" w:ascii="Wingdings" w:hAnsi="Wingdings"/>
       </w:rPr>
     </w:lvl>
   </w:abstractNum>
@@ -7697,7 +8180,7 @@
   <w:docDefaults>
     <w:rPrDefault>
       <w:rPr>
-        <w:rFonts w:asciiTheme="minorHAnsi" w:eastAsiaTheme="minorHAnsi" w:hAnsiTheme="minorHAnsi" w:cstheme="minorBidi"/>
+        <w:rFonts w:asciiTheme="minorHAnsi" w:hAnsiTheme="minorHAnsi" w:eastAsiaTheme="minorHAnsi" w:cstheme="minorBidi"/>
         <w:sz w:val="22"/>
         <w:szCs w:val="22"/>
         <w:lang w:val="es-CL" w:eastAsia="en-US" w:bidi="ar-SA"/>
@@ -7712,14 +8195,14 @@
   <w:latentStyles w:defLockedState="0" w:defUIPriority="99" w:defSemiHidden="0" w:defUnhideWhenUsed="0" w:defQFormat="0" w:count="371">
     <w:lsdException w:name="Normal" w:uiPriority="0" w:qFormat="1"/>
     <w:lsdException w:name="heading 1" w:uiPriority="9" w:qFormat="1"/>
-    <w:lsdException w:name="heading 2" w:semiHidden="1" w:uiPriority="9" w:unhideWhenUsed="1" w:qFormat="1"/>
-    <w:lsdException w:name="heading 3" w:semiHidden="1" w:uiPriority="9" w:unhideWhenUsed="1" w:qFormat="1"/>
-    <w:lsdException w:name="heading 4" w:semiHidden="1" w:uiPriority="9" w:unhideWhenUsed="1" w:qFormat="1"/>
-    <w:lsdException w:name="heading 5" w:semiHidden="1" w:uiPriority="9" w:unhideWhenUsed="1" w:qFormat="1"/>
-    <w:lsdException w:name="heading 6" w:semiHidden="1" w:uiPriority="9" w:unhideWhenUsed="1" w:qFormat="1"/>
-    <w:lsdException w:name="heading 7" w:semiHidden="1" w:uiPriority="9" w:unhideWhenUsed="1" w:qFormat="1"/>
-    <w:lsdException w:name="heading 8" w:semiHidden="1" w:uiPriority="9" w:unhideWhenUsed="1" w:qFormat="1"/>
-    <w:lsdException w:name="heading 9" w:semiHidden="1" w:uiPriority="9" w:unhideWhenUsed="1" w:qFormat="1"/>
+    <w:lsdException w:name="heading 2" w:uiPriority="9" w:semiHidden="1" w:unhideWhenUsed="1" w:qFormat="1"/>
+    <w:lsdException w:name="heading 3" w:uiPriority="9" w:semiHidden="1" w:unhideWhenUsed="1" w:qFormat="1"/>
+    <w:lsdException w:name="heading 4" w:uiPriority="9" w:semiHidden="1" w:unhideWhenUsed="1" w:qFormat="1"/>
+    <w:lsdException w:name="heading 5" w:uiPriority="9" w:semiHidden="1" w:unhideWhenUsed="1" w:qFormat="1"/>
+    <w:lsdException w:name="heading 6" w:uiPriority="9" w:semiHidden="1" w:unhideWhenUsed="1" w:qFormat="1"/>
+    <w:lsdException w:name="heading 7" w:uiPriority="9" w:semiHidden="1" w:unhideWhenUsed="1" w:qFormat="1"/>
+    <w:lsdException w:name="heading 8" w:uiPriority="9" w:semiHidden="1" w:unhideWhenUsed="1" w:qFormat="1"/>
+    <w:lsdException w:name="heading 9" w:uiPriority="9" w:semiHidden="1" w:unhideWhenUsed="1" w:qFormat="1"/>
     <w:lsdException w:name="index 1" w:semiHidden="1" w:unhideWhenUsed="1"/>
     <w:lsdException w:name="index 2" w:semiHidden="1" w:unhideWhenUsed="1"/>
     <w:lsdException w:name="index 3" w:semiHidden="1" w:unhideWhenUsed="1"/>
@@ -7729,26 +8212,26 @@
     <w:lsdException w:name="index 7" w:semiHidden="1" w:unhideWhenUsed="1"/>
     <w:lsdException w:name="index 8" w:semiHidden="1" w:unhideWhenUsed="1"/>
     <w:lsdException w:name="index 9" w:semiHidden="1" w:unhideWhenUsed="1"/>
-    <w:lsdException w:name="toc 1" w:semiHidden="1" w:uiPriority="39" w:unhideWhenUsed="1"/>
-    <w:lsdException w:name="toc 2" w:semiHidden="1" w:uiPriority="39" w:unhideWhenUsed="1"/>
-    <w:lsdException w:name="toc 3" w:semiHidden="1" w:uiPriority="39" w:unhideWhenUsed="1"/>
-    <w:lsdException w:name="toc 4" w:semiHidden="1" w:uiPriority="39" w:unhideWhenUsed="1"/>
-    <w:lsdException w:name="toc 5" w:semiHidden="1" w:uiPriority="39" w:unhideWhenUsed="1"/>
-    <w:lsdException w:name="toc 6" w:semiHidden="1" w:uiPriority="39" w:unhideWhenUsed="1"/>
-    <w:lsdException w:name="toc 7" w:semiHidden="1" w:uiPriority="39" w:unhideWhenUsed="1"/>
-    <w:lsdException w:name="toc 8" w:semiHidden="1" w:uiPriority="39" w:unhideWhenUsed="1"/>
-    <w:lsdException w:name="toc 9" w:semiHidden="1" w:uiPriority="39" w:unhideWhenUsed="1"/>
+    <w:lsdException w:name="toc 1" w:uiPriority="39" w:semiHidden="1" w:unhideWhenUsed="1"/>
+    <w:lsdException w:name="toc 2" w:uiPriority="39" w:semiHidden="1" w:unhideWhenUsed="1"/>
+    <w:lsdException w:name="toc 3" w:uiPriority="39" w:semiHidden="1" w:unhideWhenUsed="1"/>
+    <w:lsdException w:name="toc 4" w:uiPriority="39" w:semiHidden="1" w:unhideWhenUsed="1"/>
+    <w:lsdException w:name="toc 5" w:uiPriority="39" w:semiHidden="1" w:unhideWhenUsed="1"/>
+    <w:lsdException w:name="toc 6" w:uiPriority="39" w:semiHidden="1" w:unhideWhenUsed="1"/>
+    <w:lsdException w:name="toc 7" w:uiPriority="39" w:semiHidden="1" w:unhideWhenUsed="1"/>
+    <w:lsdException w:name="toc 8" w:uiPriority="39" w:semiHidden="1" w:unhideWhenUsed="1"/>
+    <w:lsdException w:name="toc 9" w:uiPriority="39" w:semiHidden="1" w:unhideWhenUsed="1"/>
     <w:lsdException w:name="Normal Indent" w:semiHidden="1" w:unhideWhenUsed="1"/>
     <w:lsdException w:name="footnote text" w:semiHidden="1" w:unhideWhenUsed="1"/>
     <w:lsdException w:name="annotation text" w:semiHidden="1" w:unhideWhenUsed="1"/>
-    <w:lsdException w:name="header" w:semiHidden="1" w:uiPriority="0" w:unhideWhenUsed="1"/>
+    <w:lsdException w:name="header" w:uiPriority="0" w:semiHidden="1" w:unhideWhenUsed="1"/>
     <w:lsdException w:name="footer" w:semiHidden="1" w:unhideWhenUsed="1"/>
     <w:lsdException w:name="index heading" w:semiHidden="1" w:unhideWhenUsed="1"/>
-    <w:lsdException w:name="caption" w:semiHidden="1" w:uiPriority="35" w:unhideWhenUsed="1" w:qFormat="1"/>
+    <w:lsdException w:name="caption" w:uiPriority="35" w:semiHidden="1" w:unhideWhenUsed="1" w:qFormat="1"/>
     <w:lsdException w:name="table of figures" w:semiHidden="1" w:unhideWhenUsed="1"/>
     <w:lsdException w:name="envelope address" w:semiHidden="1" w:unhideWhenUsed="1"/>
     <w:lsdException w:name="envelope return" w:semiHidden="1" w:unhideWhenUsed="1"/>
-    <w:lsdException w:name="footnote reference" w:semiHidden="1" w:uiPriority="0" w:unhideWhenUsed="1"/>
+    <w:lsdException w:name="footnote reference" w:uiPriority="0" w:semiHidden="1" w:unhideWhenUsed="1"/>
     <w:lsdException w:name="annotation reference" w:semiHidden="1" w:unhideWhenUsed="1"/>
     <w:lsdException w:name="line number" w:semiHidden="1" w:unhideWhenUsed="1"/>
     <w:lsdException w:name="page number" w:semiHidden="1" w:unhideWhenUsed="1"/>
@@ -7775,7 +8258,7 @@
     <w:lsdException w:name="Title" w:uiPriority="10" w:qFormat="1"/>
     <w:lsdException w:name="Closing" w:semiHidden="1" w:unhideWhenUsed="1"/>
     <w:lsdException w:name="Signature" w:semiHidden="1" w:unhideWhenUsed="1"/>
-    <w:lsdException w:name="Default Paragraph Font" w:semiHidden="1" w:uiPriority="1" w:unhideWhenUsed="1"/>
+    <w:lsdException w:name="Default Paragraph Font" w:uiPriority="1" w:semiHidden="1" w:unhideWhenUsed="1"/>
     <w:lsdException w:name="Body Text" w:semiHidden="1" w:unhideWhenUsed="1"/>
     <w:lsdException w:name="Body Text Indent" w:semiHidden="1" w:unhideWhenUsed="1"/>
     <w:lsdException w:name="List Continue" w:semiHidden="1" w:unhideWhenUsed="1"/>
@@ -7975,8 +8458,8 @@
     <w:lsdException w:name="Subtle Reference" w:uiPriority="31" w:qFormat="1"/>
     <w:lsdException w:name="Intense Reference" w:uiPriority="32" w:qFormat="1"/>
     <w:lsdException w:name="Book Title" w:uiPriority="33" w:qFormat="1"/>
-    <w:lsdException w:name="Bibliography" w:semiHidden="1" w:uiPriority="37" w:unhideWhenUsed="1"/>
-    <w:lsdException w:name="TOC Heading" w:semiHidden="1" w:uiPriority="39" w:unhideWhenUsed="1" w:qFormat="1"/>
+    <w:lsdException w:name="Bibliography" w:uiPriority="37" w:semiHidden="1" w:unhideWhenUsed="1"/>
+    <w:lsdException w:name="TOC Heading" w:uiPriority="39" w:semiHidden="1" w:unhideWhenUsed="1" w:qFormat="1"/>
     <w:lsdException w:name="Plain Table 1" w:uiPriority="41"/>
     <w:lsdException w:name="Plain Table 2" w:uiPriority="42"/>
     <w:lsdException w:name="Plain Table 3" w:uiPriority="43"/>
@@ -8082,7 +8565,7 @@
     <w:lsdException w:name="List Table 6 Colorful Accent 6" w:uiPriority="51"/>
     <w:lsdException w:name="List Table 7 Colorful Accent 6" w:uiPriority="52"/>
   </w:latentStyles>
-  <w:style w:type="paragraph" w:default="1" w:styleId="Normal">
+  <w:style w:type="paragraph" w:styleId="Normal" w:default="1">
     <w:name w:val="Normal"/>
     <w:qFormat/>
   </w:style>
@@ -8101,7 +8584,7 @@
       <w:outlineLvl w:val="0"/>
     </w:pPr>
     <w:rPr>
-      <w:rFonts w:asciiTheme="majorHAnsi" w:eastAsiaTheme="majorEastAsia" w:hAnsiTheme="majorHAnsi" w:cstheme="majorBidi"/>
+      <w:rFonts w:asciiTheme="majorHAnsi" w:hAnsiTheme="majorHAnsi" w:eastAsiaTheme="majorEastAsia" w:cstheme="majorBidi"/>
       <w:color w:val="2E74B5" w:themeColor="accent1" w:themeShade="BF"/>
       <w:sz w:val="32"/>
       <w:szCs w:val="32"/>
@@ -8123,7 +8606,7 @@
       <w:outlineLvl w:val="1"/>
     </w:pPr>
     <w:rPr>
-      <w:rFonts w:asciiTheme="majorHAnsi" w:eastAsiaTheme="majorEastAsia" w:hAnsiTheme="majorHAnsi" w:cstheme="majorBidi"/>
+      <w:rFonts w:asciiTheme="majorHAnsi" w:hAnsiTheme="majorHAnsi" w:eastAsiaTheme="majorEastAsia" w:cstheme="majorBidi"/>
       <w:color w:val="2E74B5" w:themeColor="accent1" w:themeShade="BF"/>
       <w:sz w:val="26"/>
       <w:szCs w:val="26"/>
@@ -8145,19 +8628,19 @@
       <w:outlineLvl w:val="2"/>
     </w:pPr>
     <w:rPr>
-      <w:rFonts w:asciiTheme="majorHAnsi" w:eastAsiaTheme="majorEastAsia" w:hAnsiTheme="majorHAnsi" w:cstheme="majorBidi"/>
+      <w:rFonts w:asciiTheme="majorHAnsi" w:hAnsiTheme="majorHAnsi" w:eastAsiaTheme="majorEastAsia" w:cstheme="majorBidi"/>
       <w:color w:val="1F4D78" w:themeColor="accent1" w:themeShade="7F"/>
       <w:sz w:val="24"/>
       <w:szCs w:val="24"/>
     </w:rPr>
   </w:style>
-  <w:style w:type="character" w:default="1" w:styleId="Fuentedeprrafopredeter">
+  <w:style w:type="character" w:styleId="Fuentedeprrafopredeter" w:default="1">
     <w:name w:val="Default Paragraph Font"/>
     <w:uiPriority w:val="1"/>
     <w:semiHidden/>
     <w:unhideWhenUsed/>
   </w:style>
-  <w:style w:type="table" w:default="1" w:styleId="Tablanormal">
+  <w:style w:type="table" w:styleId="Tablanormal" w:default="1">
     <w:name w:val="Normal Table"/>
     <w:uiPriority w:val="99"/>
     <w:semiHidden/>
@@ -8172,7 +8655,7 @@
       </w:tblCellMar>
     </w:tblPr>
   </w:style>
-  <w:style w:type="numbering" w:default="1" w:styleId="Sinlista">
+  <w:style w:type="numbering" w:styleId="Sinlista" w:default="1">
     <w:name w:val="No List"/>
     <w:uiPriority w:val="99"/>
     <w:semiHidden/>
@@ -8192,7 +8675,7 @@
       <w:lang w:eastAsia="es-CL"/>
     </w:rPr>
   </w:style>
-  <w:style w:type="character" w:customStyle="1" w:styleId="SinespaciadoCar">
+  <w:style w:type="character" w:styleId="SinespaciadoCar" w:customStyle="1">
     <w:name w:val="Sin espaciado Car"/>
     <w:basedOn w:val="Fuentedeprrafopredeter"/>
     <w:link w:val="Sinespaciado"/>
@@ -8216,21 +8699,21 @@
       <w:contextualSpacing/>
     </w:pPr>
     <w:rPr>
-      <w:rFonts w:asciiTheme="majorHAnsi" w:eastAsiaTheme="majorEastAsia" w:hAnsiTheme="majorHAnsi" w:cstheme="majorBidi"/>
+      <w:rFonts w:asciiTheme="majorHAnsi" w:hAnsiTheme="majorHAnsi" w:eastAsiaTheme="majorEastAsia" w:cstheme="majorBidi"/>
       <w:spacing w:val="-10"/>
       <w:kern w:val="28"/>
       <w:sz w:val="56"/>
       <w:szCs w:val="56"/>
     </w:rPr>
   </w:style>
-  <w:style w:type="character" w:customStyle="1" w:styleId="TtuloCar">
+  <w:style w:type="character" w:styleId="TtuloCar" w:customStyle="1">
     <w:name w:val="Título Car"/>
     <w:basedOn w:val="Fuentedeprrafopredeter"/>
     <w:link w:val="Ttulo"/>
     <w:uiPriority w:val="10"/>
     <w:rsid w:val="00E73CFF"/>
     <w:rPr>
-      <w:rFonts w:asciiTheme="majorHAnsi" w:eastAsiaTheme="majorEastAsia" w:hAnsiTheme="majorHAnsi" w:cstheme="majorBidi"/>
+      <w:rFonts w:asciiTheme="majorHAnsi" w:hAnsiTheme="majorHAnsi" w:eastAsiaTheme="majorEastAsia" w:cstheme="majorBidi"/>
       <w:spacing w:val="-10"/>
       <w:kern w:val="28"/>
       <w:sz w:val="56"/>
@@ -8247,12 +8730,12 @@
     </w:pPr>
     <w:tblPr>
       <w:tblBorders>
-        <w:top w:val="single" w:sz="4" w:space="0" w:color="auto"/>
-        <w:left w:val="single" w:sz="4" w:space="0" w:color="auto"/>
-        <w:bottom w:val="single" w:sz="4" w:space="0" w:color="auto"/>
-        <w:right w:val="single" w:sz="4" w:space="0" w:color="auto"/>
-        <w:insideH w:val="single" w:sz="4" w:space="0" w:color="auto"/>
-        <w:insideV w:val="single" w:sz="4" w:space="0" w:color="auto"/>
+        <w:top w:val="single" w:color="auto" w:sz="4" w:space="0"/>
+        <w:left w:val="single" w:color="auto" w:sz="4" w:space="0"/>
+        <w:bottom w:val="single" w:color="auto" w:sz="4" w:space="0"/>
+        <w:right w:val="single" w:color="auto" w:sz="4" w:space="0"/>
+        <w:insideH w:val="single" w:color="auto" w:sz="4" w:space="0"/>
+        <w:insideV w:val="single" w:color="auto" w:sz="4" w:space="0"/>
       </w:tblBorders>
     </w:tblPr>
   </w:style>
@@ -8270,7 +8753,7 @@
       <w:spacing w:after="0" w:line="240" w:lineRule="auto"/>
     </w:pPr>
   </w:style>
-  <w:style w:type="character" w:customStyle="1" w:styleId="EncabezadoCar">
+  <w:style w:type="character" w:styleId="EncabezadoCar" w:customStyle="1">
     <w:name w:val="Encabezado Car"/>
     <w:basedOn w:val="Fuentedeprrafopredeter"/>
     <w:link w:val="Encabezado"/>
@@ -8291,14 +8774,14 @@
       <w:spacing w:after="0" w:line="240" w:lineRule="auto"/>
     </w:pPr>
   </w:style>
-  <w:style w:type="character" w:customStyle="1" w:styleId="PiedepginaCar">
+  <w:style w:type="character" w:styleId="PiedepginaCar" w:customStyle="1">
     <w:name w:val="Pie de página Car"/>
     <w:basedOn w:val="Fuentedeprrafopredeter"/>
     <w:link w:val="Piedepgina"/>
     <w:uiPriority w:val="99"/>
     <w:rsid w:val="00DF38AE"/>
   </w:style>
-  <w:style w:type="table" w:customStyle="1" w:styleId="Tablanormal11">
+  <w:style w:type="table" w:styleId="Tablanormal11" w:customStyle="1">
     <w:name w:val="Tabla normal 11"/>
     <w:basedOn w:val="Tablanormal"/>
     <w:uiPriority w:val="41"/>
@@ -8310,12 +8793,12 @@
       <w:tblStyleRowBandSize w:val="1"/>
       <w:tblStyleColBandSize w:val="1"/>
       <w:tblBorders>
-        <w:top w:val="single" w:sz="4" w:space="0" w:color="BFBFBF" w:themeColor="background1" w:themeShade="BF"/>
-        <w:left w:val="single" w:sz="4" w:space="0" w:color="BFBFBF" w:themeColor="background1" w:themeShade="BF"/>
-        <w:bottom w:val="single" w:sz="4" w:space="0" w:color="BFBFBF" w:themeColor="background1" w:themeShade="BF"/>
-        <w:right w:val="single" w:sz="4" w:space="0" w:color="BFBFBF" w:themeColor="background1" w:themeShade="BF"/>
-        <w:insideH w:val="single" w:sz="4" w:space="0" w:color="BFBFBF" w:themeColor="background1" w:themeShade="BF"/>
-        <w:insideV w:val="single" w:sz="4" w:space="0" w:color="BFBFBF" w:themeColor="background1" w:themeShade="BF"/>
+        <w:top w:val="single" w:color="BFBFBF" w:themeColor="background1" w:themeShade="BF" w:sz="4" w:space="0"/>
+        <w:left w:val="single" w:color="BFBFBF" w:themeColor="background1" w:themeShade="BF" w:sz="4" w:space="0"/>
+        <w:bottom w:val="single" w:color="BFBFBF" w:themeColor="background1" w:themeShade="BF" w:sz="4" w:space="0"/>
+        <w:right w:val="single" w:color="BFBFBF" w:themeColor="background1" w:themeShade="BF" w:sz="4" w:space="0"/>
+        <w:insideH w:val="single" w:color="BFBFBF" w:themeColor="background1" w:themeShade="BF" w:sz="4" w:space="0"/>
+        <w:insideV w:val="single" w:color="BFBFBF" w:themeColor="background1" w:themeShade="BF" w:sz="4" w:space="0"/>
       </w:tblBorders>
     </w:tblPr>
     <w:tblStylePr w:type="firstRow">
@@ -8332,7 +8815,7 @@
       <w:tblPr/>
       <w:tcPr>
         <w:tcBorders>
-          <w:top w:val="double" w:sz="4" w:space="0" w:color="BFBFBF" w:themeColor="background1" w:themeShade="BF"/>
+          <w:top w:val="double" w:color="BFBFBF" w:themeColor="background1" w:themeShade="BF" w:sz="4" w:space="0"/>
         </w:tcBorders>
       </w:tcPr>
     </w:tblStylePr>
@@ -8390,7 +8873,7 @@
       <w:szCs w:val="18"/>
     </w:rPr>
   </w:style>
-  <w:style w:type="character" w:customStyle="1" w:styleId="TextodegloboCar">
+  <w:style w:type="character" w:styleId="TextodegloboCar" w:customStyle="1">
     <w:name w:val="Texto de globo Car"/>
     <w:basedOn w:val="Fuentedeprrafopredeter"/>
     <w:link w:val="Textodeglobo"/>
@@ -8403,40 +8886,40 @@
       <w:szCs w:val="18"/>
     </w:rPr>
   </w:style>
-  <w:style w:type="character" w:customStyle="1" w:styleId="Ttulo1Car">
+  <w:style w:type="character" w:styleId="Ttulo1Car" w:customStyle="1">
     <w:name w:val="Título 1 Car"/>
     <w:basedOn w:val="Fuentedeprrafopredeter"/>
     <w:link w:val="Ttulo1"/>
     <w:uiPriority w:val="9"/>
     <w:rsid w:val="00FE4ABA"/>
     <w:rPr>
-      <w:rFonts w:asciiTheme="majorHAnsi" w:eastAsiaTheme="majorEastAsia" w:hAnsiTheme="majorHAnsi" w:cstheme="majorBidi"/>
+      <w:rFonts w:asciiTheme="majorHAnsi" w:hAnsiTheme="majorHAnsi" w:eastAsiaTheme="majorEastAsia" w:cstheme="majorBidi"/>
       <w:color w:val="2E74B5" w:themeColor="accent1" w:themeShade="BF"/>
       <w:sz w:val="32"/>
       <w:szCs w:val="32"/>
     </w:rPr>
   </w:style>
-  <w:style w:type="character" w:customStyle="1" w:styleId="Ttulo2Car">
+  <w:style w:type="character" w:styleId="Ttulo2Car" w:customStyle="1">
     <w:name w:val="Título 2 Car"/>
     <w:basedOn w:val="Fuentedeprrafopredeter"/>
     <w:link w:val="Ttulo2"/>
     <w:uiPriority w:val="9"/>
     <w:rsid w:val="00FE4ABA"/>
     <w:rPr>
-      <w:rFonts w:asciiTheme="majorHAnsi" w:eastAsiaTheme="majorEastAsia" w:hAnsiTheme="majorHAnsi" w:cstheme="majorBidi"/>
+      <w:rFonts w:asciiTheme="majorHAnsi" w:hAnsiTheme="majorHAnsi" w:eastAsiaTheme="majorEastAsia" w:cstheme="majorBidi"/>
       <w:color w:val="2E74B5" w:themeColor="accent1" w:themeShade="BF"/>
       <w:sz w:val="26"/>
       <w:szCs w:val="26"/>
     </w:rPr>
   </w:style>
-  <w:style w:type="character" w:customStyle="1" w:styleId="Ttulo3Car">
+  <w:style w:type="character" w:styleId="Ttulo3Car" w:customStyle="1">
     <w:name w:val="Título 3 Car"/>
     <w:basedOn w:val="Fuentedeprrafopredeter"/>
     <w:link w:val="Ttulo3"/>
     <w:uiPriority w:val="9"/>
     <w:rsid w:val="00FE4ABA"/>
     <w:rPr>
-      <w:rFonts w:asciiTheme="majorHAnsi" w:eastAsiaTheme="majorEastAsia" w:hAnsiTheme="majorHAnsi" w:cstheme="majorBidi"/>
+      <w:rFonts w:asciiTheme="majorHAnsi" w:hAnsiTheme="majorHAnsi" w:eastAsiaTheme="majorEastAsia" w:cstheme="majorBidi"/>
       <w:color w:val="1F4D78" w:themeColor="accent1" w:themeShade="7F"/>
       <w:sz w:val="24"/>
       <w:szCs w:val="24"/>
@@ -8452,7 +8935,7 @@
       <w:spacing w:before="100" w:beforeAutospacing="1" w:after="100" w:afterAutospacing="1" w:line="240" w:lineRule="auto"/>
     </w:pPr>
     <w:rPr>
-      <w:rFonts w:ascii="Times New Roman" w:eastAsia="Times New Roman" w:hAnsi="Times New Roman" w:cs="Times New Roman"/>
+      <w:rFonts w:ascii="Times New Roman" w:hAnsi="Times New Roman" w:eastAsia="Times New Roman" w:cs="Times New Roman"/>
       <w:sz w:val="24"/>
       <w:szCs w:val="24"/>
       <w:lang w:eastAsia="es-CL"/>
@@ -8485,7 +8968,7 @@
       <w:szCs w:val="20"/>
     </w:rPr>
   </w:style>
-  <w:style w:type="character" w:customStyle="1" w:styleId="TextocomentarioCar">
+  <w:style w:type="character" w:styleId="TextocomentarioCar" w:customStyle="1">
     <w:name w:val="Texto comentario Car"/>
     <w:basedOn w:val="Fuentedeprrafopredeter"/>
     <w:link w:val="Textocomentario"/>
@@ -8510,7 +8993,7 @@
       <w:bCs/>
     </w:rPr>
   </w:style>
-  <w:style w:type="character" w:customStyle="1" w:styleId="AsuntodelcomentarioCar">
+  <w:style w:type="character" w:styleId="AsuntodelcomentarioCar" w:customStyle="1">
     <w:name w:val="Asunto del comentario Car"/>
     <w:basedOn w:val="TextocomentarioCar"/>
     <w:link w:val="Asuntodelcomentario"/>
@@ -8524,7 +9007,7 @@
       <w:szCs w:val="20"/>
     </w:rPr>
   </w:style>
-  <w:style w:type="table" w:customStyle="1" w:styleId="Tablaconcuadrcula1clara-nfasis11">
+  <w:style w:type="table" w:styleId="Tablaconcuadrcula1clara-nfasis11" w:customStyle="1">
     <w:name w:val="Tabla con cuadrícula 1 clara - Énfasis 11"/>
     <w:basedOn w:val="Tablanormal"/>
     <w:uiPriority w:val="46"/>
@@ -8536,12 +9019,12 @@
       <w:tblStyleRowBandSize w:val="1"/>
       <w:tblStyleColBandSize w:val="1"/>
       <w:tblBorders>
-        <w:top w:val="single" w:sz="4" w:space="0" w:color="BDD6EE" w:themeColor="accent1" w:themeTint="66"/>
-        <w:left w:val="single" w:sz="4" w:space="0" w:color="BDD6EE" w:themeColor="accent1" w:themeTint="66"/>
-        <w:bottom w:val="single" w:sz="4" w:space="0" w:color="BDD6EE" w:themeColor="accent1" w:themeTint="66"/>
-        <w:right w:val="single" w:sz="4" w:space="0" w:color="BDD6EE" w:themeColor="accent1" w:themeTint="66"/>
-        <w:insideH w:val="single" w:sz="4" w:space="0" w:color="BDD6EE" w:themeColor="accent1" w:themeTint="66"/>
-        <w:insideV w:val="single" w:sz="4" w:space="0" w:color="BDD6EE" w:themeColor="accent1" w:themeTint="66"/>
+        <w:top w:val="single" w:color="BDD6EE" w:themeColor="accent1" w:themeTint="66" w:sz="4" w:space="0"/>
+        <w:left w:val="single" w:color="BDD6EE" w:themeColor="accent1" w:themeTint="66" w:sz="4" w:space="0"/>
+        <w:bottom w:val="single" w:color="BDD6EE" w:themeColor="accent1" w:themeTint="66" w:sz="4" w:space="0"/>
+        <w:right w:val="single" w:color="BDD6EE" w:themeColor="accent1" w:themeTint="66" w:sz="4" w:space="0"/>
+        <w:insideH w:val="single" w:color="BDD6EE" w:themeColor="accent1" w:themeTint="66" w:sz="4" w:space="0"/>
+        <w:insideV w:val="single" w:color="BDD6EE" w:themeColor="accent1" w:themeTint="66" w:sz="4" w:space="0"/>
       </w:tblBorders>
     </w:tblPr>
     <w:tblStylePr w:type="firstRow">
@@ -8552,7 +9035,7 @@
       <w:tblPr/>
       <w:tcPr>
         <w:tcBorders>
-          <w:bottom w:val="single" w:sz="12" w:space="0" w:color="9CC2E5" w:themeColor="accent1" w:themeTint="99"/>
+          <w:bottom w:val="single" w:color="9CC2E5" w:themeColor="accent1" w:themeTint="99" w:sz="12" w:space="0"/>
         </w:tcBorders>
       </w:tcPr>
     </w:tblStylePr>
@@ -8564,7 +9047,7 @@
       <w:tblPr/>
       <w:tcPr>
         <w:tcBorders>
-          <w:top w:val="double" w:sz="2" w:space="0" w:color="9CC2E5" w:themeColor="accent1" w:themeTint="99"/>
+          <w:top w:val="double" w:color="9CC2E5" w:themeColor="accent1" w:themeTint="99" w:sz="2" w:space="0"/>
         </w:tcBorders>
       </w:tcPr>
     </w:tblStylePr>
@@ -8592,7 +9075,7 @@
       <w:u w:val="single"/>
     </w:rPr>
   </w:style>
-  <w:style w:type="character" w:customStyle="1" w:styleId="Mencinsinresolver1">
+  <w:style w:type="character" w:styleId="Mencinsinresolver1" w:customStyle="1">
     <w:name w:val="Mención sin resolver1"/>
     <w:basedOn w:val="Fuentedeprrafopredeter"/>
     <w:uiPriority w:val="99"/>
@@ -8621,7 +9104,7 @@
       <w:ind w:left="432" w:right="1080"/>
     </w:pPr>
     <w:rPr>
-      <w:rFonts w:asciiTheme="majorHAnsi" w:eastAsiaTheme="majorEastAsia" w:hAnsiTheme="majorHAnsi" w:cstheme="majorBidi"/>
+      <w:rFonts w:asciiTheme="majorHAnsi" w:hAnsiTheme="majorHAnsi" w:eastAsiaTheme="majorEastAsia" w:cstheme="majorBidi"/>
       <w:caps/>
       <w:color w:val="5B9BD5" w:themeColor="accent1"/>
       <w:kern w:val="20"/>
@@ -8630,14 +9113,14 @@
       <w:lang w:val="en-US" w:eastAsia="ja-JP"/>
     </w:rPr>
   </w:style>
-  <w:style w:type="character" w:customStyle="1" w:styleId="SubttuloCar">
+  <w:style w:type="character" w:styleId="SubttuloCar" w:customStyle="1">
     <w:name w:val="Subtítulo Car"/>
     <w:basedOn w:val="Fuentedeprrafopredeter"/>
     <w:link w:val="Subttulo"/>
     <w:uiPriority w:val="19"/>
     <w:rsid w:val="00446FDE"/>
     <w:rPr>
-      <w:rFonts w:asciiTheme="majorHAnsi" w:eastAsiaTheme="majorEastAsia" w:hAnsiTheme="majorHAnsi" w:cstheme="majorBidi"/>
+      <w:rFonts w:asciiTheme="majorHAnsi" w:hAnsiTheme="majorHAnsi" w:eastAsiaTheme="majorEastAsia" w:cstheme="majorBidi"/>
       <w:caps/>
       <w:color w:val="5B9BD5" w:themeColor="accent1"/>
       <w:kern w:val="20"/>
@@ -8646,7 +9129,7 @@
       <w:lang w:val="en-US" w:eastAsia="ja-JP"/>
     </w:rPr>
   </w:style>
-  <w:style w:type="table" w:customStyle="1" w:styleId="Tablafinanciera">
+  <w:style w:type="table" w:styleId="Tablafinanciera" w:customStyle="1">
     <w:name w:val="Tabla financiera"/>
     <w:basedOn w:val="Tablanormal"/>
     <w:uiPriority w:val="99"/>
@@ -8664,7 +9147,7 @@
     </w:rPr>
     <w:tblPr>
       <w:tblBorders>
-        <w:insideH w:val="single" w:sz="4" w:space="0" w:color="D9D9D9" w:themeColor="background1" w:themeShade="D9"/>
+        <w:insideH w:val="single" w:color="D9D9D9" w:themeColor="background1" w:themeShade="D9" w:sz="4" w:space="0"/>
       </w:tblBorders>
       <w:tblCellMar>
         <w:left w:w="0" w:type="dxa"/>
@@ -8716,7 +9199,7 @@
     </w:tblPr>
     <w:tblStylePr w:type="firstRow">
       <w:rPr>
-        <w:rFonts w:asciiTheme="majorHAnsi" w:eastAsiaTheme="majorEastAsia" w:hAnsiTheme="majorHAnsi" w:cstheme="majorBidi"/>
+        <w:rFonts w:asciiTheme="majorHAnsi" w:hAnsiTheme="majorHAnsi" w:eastAsiaTheme="majorEastAsia" w:cstheme="majorBidi"/>
         <w:i/>
         <w:iCs/>
         <w:sz w:val="26"/>
@@ -8724,14 +9207,14 @@
       <w:tblPr/>
       <w:tcPr>
         <w:tcBorders>
-          <w:bottom w:val="single" w:sz="4" w:space="0" w:color="7F7F7F" w:themeColor="text1" w:themeTint="80"/>
+          <w:bottom w:val="single" w:color="7F7F7F" w:themeColor="text1" w:themeTint="80" w:sz="4" w:space="0"/>
         </w:tcBorders>
         <w:shd w:val="clear" w:color="auto" w:fill="FFFFFF" w:themeFill="background1"/>
       </w:tcPr>
     </w:tblStylePr>
     <w:tblStylePr w:type="lastRow">
       <w:rPr>
-        <w:rFonts w:asciiTheme="majorHAnsi" w:eastAsiaTheme="majorEastAsia" w:hAnsiTheme="majorHAnsi" w:cstheme="majorBidi"/>
+        <w:rFonts w:asciiTheme="majorHAnsi" w:hAnsiTheme="majorHAnsi" w:eastAsiaTheme="majorEastAsia" w:cstheme="majorBidi"/>
         <w:i/>
         <w:iCs/>
         <w:sz w:val="26"/>
@@ -8739,7 +9222,7 @@
       <w:tblPr/>
       <w:tcPr>
         <w:tcBorders>
-          <w:top w:val="single" w:sz="4" w:space="0" w:color="7F7F7F" w:themeColor="text1" w:themeTint="80"/>
+          <w:top w:val="single" w:color="7F7F7F" w:themeColor="text1" w:themeTint="80" w:sz="4" w:space="0"/>
         </w:tcBorders>
         <w:shd w:val="clear" w:color="auto" w:fill="FFFFFF" w:themeFill="background1"/>
       </w:tcPr>
@@ -8749,7 +9232,7 @@
         <w:jc w:val="right"/>
       </w:pPr>
       <w:rPr>
-        <w:rFonts w:asciiTheme="majorHAnsi" w:eastAsiaTheme="majorEastAsia" w:hAnsiTheme="majorHAnsi" w:cstheme="majorBidi"/>
+        <w:rFonts w:asciiTheme="majorHAnsi" w:hAnsiTheme="majorHAnsi" w:eastAsiaTheme="majorEastAsia" w:cstheme="majorBidi"/>
         <w:i/>
         <w:iCs/>
         <w:sz w:val="26"/>
@@ -8757,14 +9240,14 @@
       <w:tblPr/>
       <w:tcPr>
         <w:tcBorders>
-          <w:right w:val="single" w:sz="4" w:space="0" w:color="7F7F7F" w:themeColor="text1" w:themeTint="80"/>
+          <w:right w:val="single" w:color="7F7F7F" w:themeColor="text1" w:themeTint="80" w:sz="4" w:space="0"/>
         </w:tcBorders>
         <w:shd w:val="clear" w:color="auto" w:fill="FFFFFF" w:themeFill="background1"/>
       </w:tcPr>
     </w:tblStylePr>
     <w:tblStylePr w:type="lastCol">
       <w:rPr>
-        <w:rFonts w:asciiTheme="majorHAnsi" w:eastAsiaTheme="majorEastAsia" w:hAnsiTheme="majorHAnsi" w:cstheme="majorBidi"/>
+        <w:rFonts w:asciiTheme="majorHAnsi" w:hAnsiTheme="majorHAnsi" w:eastAsiaTheme="majorEastAsia" w:cstheme="majorBidi"/>
         <w:i/>
         <w:iCs/>
         <w:sz w:val="26"/>
@@ -8772,7 +9255,7 @@
       <w:tblPr/>
       <w:tcPr>
         <w:tcBorders>
-          <w:left w:val="single" w:sz="4" w:space="0" w:color="7F7F7F" w:themeColor="text1" w:themeTint="80"/>
+          <w:left w:val="single" w:color="7F7F7F" w:themeColor="text1" w:themeTint="80" w:sz="4" w:space="0"/>
         </w:tcBorders>
         <w:shd w:val="clear" w:color="auto" w:fill="FFFFFF" w:themeFill="background1"/>
       </w:tcPr>
@@ -8834,9 +9317,9 @@
       <w:tblStyleRowBandSize w:val="1"/>
       <w:tblStyleColBandSize w:val="1"/>
       <w:tblBorders>
-        <w:top w:val="single" w:sz="4" w:space="0" w:color="8EAADB" w:themeColor="accent5" w:themeTint="99"/>
-        <w:bottom w:val="single" w:sz="4" w:space="0" w:color="8EAADB" w:themeColor="accent5" w:themeTint="99"/>
-        <w:insideH w:val="single" w:sz="4" w:space="0" w:color="8EAADB" w:themeColor="accent5" w:themeTint="99"/>
+        <w:top w:val="single" w:color="8EAADB" w:themeColor="accent5" w:themeTint="99" w:sz="4" w:space="0"/>
+        <w:bottom w:val="single" w:color="8EAADB" w:themeColor="accent5" w:themeTint="99" w:sz="4" w:space="0"/>
+        <w:insideH w:val="single" w:color="8EAADB" w:themeColor="accent5" w:themeTint="99" w:sz="4" w:space="0"/>
       </w:tblBorders>
     </w:tblPr>
     <w:tblStylePr w:type="firstRow">
@@ -8876,7 +9359,7 @@
       </w:tcPr>
     </w:tblStylePr>
   </w:style>
-  <w:style w:type="paragraph" w:customStyle="1" w:styleId="3CBD5A742C28424DA5172AD252E32316">
+  <w:style w:type="paragraph" w:styleId="3CBD5A742C28424DA5172AD252E32316" w:customStyle="1">
     <w:name w:val="3CBD5A742C28424DA5172AD252E32316"/>
     <w:rsid w:val="00E53696"/>
     <w:pPr>
@@ -8902,7 +9385,7 @@
       <w:lang w:eastAsia="es-CL"/>
     </w:rPr>
   </w:style>
-  <w:style w:type="character" w:customStyle="1" w:styleId="PrrafodelistaCar">
+  <w:style w:type="character" w:styleId="PrrafodelistaCar" w:customStyle="1">
     <w:name w:val="Párrafo de lista Car"/>
     <w:link w:val="Prrafodelista"/>
     <w:uiPriority w:val="34"/>
@@ -8956,7 +9439,7 @@
     <w:rsid w:val="00C04221"/>
     <w:pPr>
       <w:pBdr>
-        <w:bottom w:val="single" w:sz="4" w:space="4" w:color="5B9BD5" w:themeColor="accent1"/>
+        <w:bottom w:val="single" w:color="5B9BD5" w:themeColor="accent1" w:sz="4" w:space="4"/>
       </w:pBdr>
       <w:spacing w:before="200" w:after="280" w:line="276" w:lineRule="auto"/>
       <w:ind w:left="936" w:right="936"/>
@@ -8969,7 +9452,7 @@
       <w:color w:val="5B9BD5" w:themeColor="accent1"/>
     </w:rPr>
   </w:style>
-  <w:style w:type="character" w:customStyle="1" w:styleId="CitadestacadaCar">
+  <w:style w:type="character" w:styleId="CitadestacadaCar" w:customStyle="1">
     <w:name w:val="Cita destacada Car"/>
     <w:basedOn w:val="Fuentedeprrafopredeter"/>
     <w:link w:val="Citadestacada"/>
@@ -9021,7 +9504,7 @@
       <w:lang w:val="es-ES"/>
     </w:rPr>
   </w:style>
-  <w:style w:type="character" w:customStyle="1" w:styleId="TextonotapieCar">
+  <w:style w:type="character" w:styleId="TextonotapieCar" w:customStyle="1">
     <w:name w:val="Texto nota pie Car"/>
     <w:basedOn w:val="Fuentedeprrafopredeter"/>
     <w:link w:val="Textonotapie"/>
@@ -9043,12 +9526,12 @@
       <w:vertAlign w:val="superscript"/>
     </w:rPr>
   </w:style>
-  <w:style w:type="character" w:customStyle="1" w:styleId="normaltextrun">
+  <w:style w:type="character" w:styleId="normaltextrun" w:customStyle="1">
     <w:name w:val="normaltextrun"/>
     <w:basedOn w:val="Fuentedeprrafopredeter"/>
     <w:rsid w:val="0024234D"/>
   </w:style>
-  <w:style w:type="paragraph" w:customStyle="1" w:styleId="Default">
+  <w:style w:type="paragraph" w:styleId="Default" w:customStyle="1">
     <w:name w:val="Default"/>
     <w:rsid w:val="00E454BE"/>
     <w:pPr>
@@ -9074,16 +9557,16 @@
     </w:pPr>
     <w:tblPr>
       <w:tblBorders>
-        <w:top w:val="single" w:sz="4" w:space="0" w:color="BFBFBF" w:themeColor="background1" w:themeShade="BF"/>
-        <w:left w:val="single" w:sz="4" w:space="0" w:color="BFBFBF" w:themeColor="background1" w:themeShade="BF"/>
-        <w:bottom w:val="single" w:sz="4" w:space="0" w:color="BFBFBF" w:themeColor="background1" w:themeShade="BF"/>
-        <w:right w:val="single" w:sz="4" w:space="0" w:color="BFBFBF" w:themeColor="background1" w:themeShade="BF"/>
-        <w:insideH w:val="single" w:sz="4" w:space="0" w:color="BFBFBF" w:themeColor="background1" w:themeShade="BF"/>
-        <w:insideV w:val="single" w:sz="4" w:space="0" w:color="BFBFBF" w:themeColor="background1" w:themeShade="BF"/>
+        <w:top w:val="single" w:color="BFBFBF" w:themeColor="background1" w:themeShade="BF" w:sz="4" w:space="0"/>
+        <w:left w:val="single" w:color="BFBFBF" w:themeColor="background1" w:themeShade="BF" w:sz="4" w:space="0"/>
+        <w:bottom w:val="single" w:color="BFBFBF" w:themeColor="background1" w:themeShade="BF" w:sz="4" w:space="0"/>
+        <w:right w:val="single" w:color="BFBFBF" w:themeColor="background1" w:themeShade="BF" w:sz="4" w:space="0"/>
+        <w:insideH w:val="single" w:color="BFBFBF" w:themeColor="background1" w:themeShade="BF" w:sz="4" w:space="0"/>
+        <w:insideV w:val="single" w:color="BFBFBF" w:themeColor="background1" w:themeShade="BF" w:sz="4" w:space="0"/>
       </w:tblBorders>
     </w:tblPr>
   </w:style>
-  <w:style w:type="table" w:customStyle="1" w:styleId="Cuadrculadetablaclara1">
+  <w:style w:type="table" w:styleId="Cuadrculadetablaclara1" w:customStyle="1">
     <w:name w:val="Cuadrícula de tabla clara1"/>
     <w:basedOn w:val="Tablanormal"/>
     <w:next w:val="Cuadrculadetablaclara"/>
@@ -9094,16 +9577,16 @@
     </w:pPr>
     <w:tblPr>
       <w:tblBorders>
-        <w:top w:val="single" w:sz="4" w:space="0" w:color="BFBFBF" w:themeColor="background1" w:themeShade="BF"/>
-        <w:left w:val="single" w:sz="4" w:space="0" w:color="BFBFBF" w:themeColor="background1" w:themeShade="BF"/>
-        <w:bottom w:val="single" w:sz="4" w:space="0" w:color="BFBFBF" w:themeColor="background1" w:themeShade="BF"/>
-        <w:right w:val="single" w:sz="4" w:space="0" w:color="BFBFBF" w:themeColor="background1" w:themeShade="BF"/>
-        <w:insideH w:val="single" w:sz="4" w:space="0" w:color="BFBFBF" w:themeColor="background1" w:themeShade="BF"/>
-        <w:insideV w:val="single" w:sz="4" w:space="0" w:color="BFBFBF" w:themeColor="background1" w:themeShade="BF"/>
+        <w:top w:val="single" w:color="BFBFBF" w:themeColor="background1" w:themeShade="BF" w:sz="4" w:space="0"/>
+        <w:left w:val="single" w:color="BFBFBF" w:themeColor="background1" w:themeShade="BF" w:sz="4" w:space="0"/>
+        <w:bottom w:val="single" w:color="BFBFBF" w:themeColor="background1" w:themeShade="BF" w:sz="4" w:space="0"/>
+        <w:right w:val="single" w:color="BFBFBF" w:themeColor="background1" w:themeShade="BF" w:sz="4" w:space="0"/>
+        <w:insideH w:val="single" w:color="BFBFBF" w:themeColor="background1" w:themeShade="BF" w:sz="4" w:space="0"/>
+        <w:insideV w:val="single" w:color="BFBFBF" w:themeColor="background1" w:themeShade="BF" w:sz="4" w:space="0"/>
       </w:tblBorders>
     </w:tblPr>
   </w:style>
-  <w:style w:type="paragraph" w:customStyle="1" w:styleId="m4042760116434134222msolistparagraph">
+  <w:style w:type="paragraph" w:styleId="m4042760116434134222msolistparagraph" w:customStyle="1">
     <w:name w:val="m_4042760116434134222msolistparagraph"/>
     <w:basedOn w:val="Normal"/>
     <w:rsid w:val="004F1A46"/>
@@ -9111,7 +9594,7 @@
       <w:spacing w:before="100" w:beforeAutospacing="1" w:after="100" w:afterAutospacing="1" w:line="240" w:lineRule="auto"/>
     </w:pPr>
     <w:rPr>
-      <w:rFonts w:ascii="Times New Roman" w:eastAsia="Times New Roman" w:hAnsi="Times New Roman" w:cs="Times New Roman"/>
+      <w:rFonts w:ascii="Times New Roman" w:hAnsi="Times New Roman" w:eastAsia="Times New Roman" w:cs="Times New Roman"/>
       <w:sz w:val="24"/>
       <w:szCs w:val="24"/>
       <w:lang w:eastAsia="es-CL"/>
@@ -9668,7 +10151,7 @@
 </file>
 
 <file path=word/theme/theme1.xml><?xml version="1.0" encoding="utf-8"?>
-<a:theme xmlns:a="http://schemas.openxmlformats.org/drawingml/2006/main" name="Tema de Office">
+<a:theme xmlns:a="http://schemas.openxmlformats.org/drawingml/2006/main" xmlns:thm15="http://schemas.microsoft.com/office/thememl/2012/main" name="Tema de Office">
   <a:themeElements>
     <a:clrScheme name="Office">
       <a:dk1>

</xml_diff>